<commit_message>
Reran all outcomes' bootstraps w/ new interval
</commit_message>
<xml_diff>
--- a/Project3/Reports/Project 3 Final Report.docx
+++ b/Project3/Reports/Project 3 Final Report.docx
@@ -309,8 +309,17 @@
           <w:b/>
           <w:highlight w:val="yellow"/>
         </w:rPr>
-        <w:t>CONDITIONAL VARIANCES TO CHANGE STANDARD ERRORS</w:t>
-      </w:r>
+        <w:t>CONDITIONAL VAR</w:t>
+      </w:r>
+      <w:r>
+        <w:rPr>
+          <w:b/>
+          <w:highlight w:val="yellow"/>
+        </w:rPr>
+        <w:t>IANCES TO CHANGE STANDARD ERRORS?!</w:t>
+      </w:r>
+      <w:bookmarkStart w:id="0" w:name="_GoBack"/>
+      <w:bookmarkEnd w:id="0"/>
     </w:p>
     <w:p>
       <w:pPr>
@@ -2704,15 +2713,6 @@
       </w:pPr>
     </w:p>
     <w:p>
-      <w:pPr>
-        <w:pStyle w:val="NoSpacing"/>
-        <w:rPr>
-          <w:rFonts w:eastAsia="Times New Roman"/>
-          <w:bCs/>
-          <w:color w:val="000000"/>
-          <w:sz w:val="22"/>
-        </w:rPr>
-      </w:pPr>
       <w:r>
         <w:rPr>
           <w:rFonts w:eastAsia="Times New Roman"/>
@@ -2722,6 +2722,15 @@
           <w:sz w:val="22"/>
         </w:rPr>
         <w:t xml:space="preserve">Figure 1. </w:t>
+      </w:r>
+      <w:r>
+        <w:t>This figure displays the trajectories of individuals</w:t>
+      </w:r>
+      <w:r>
+        <w:t xml:space="preserve"> with at least three animal category fluency</w:t>
+      </w:r>
+      <w:r>
+        <w:t xml:space="preserve"> measurements in the study, colored by dementia status.</w:t>
       </w:r>
     </w:p>
     <w:p>
@@ -2794,18 +2803,35 @@
       </w:pPr>
     </w:p>
     <w:p>
+      <w:r>
+        <w:rPr>
+          <w:b/>
+        </w:rPr>
+        <w:t xml:space="preserve">Figure 2. </w:t>
+      </w:r>
+      <w:r>
+        <w:t>This figure displays the trajectories</w:t>
+      </w:r>
+      <w:r>
+        <w:t xml:space="preserve"> of animal category fluency</w:t>
+      </w:r>
+      <w:r>
+        <w:t xml:space="preserve"> scores leading up to dementia/MCI diagnosis for individuals who were diagnosed with dement</w:t>
+      </w:r>
+      <w:r>
+        <w:t>i</w:t>
+      </w:r>
+      <w:r>
+        <w:t>a/MCI at some point in the study.</w:t>
+      </w:r>
+    </w:p>
+    <w:p>
       <w:pPr>
         <w:pStyle w:val="NoSpacing"/>
         <w:rPr>
           <w:b/>
         </w:rPr>
       </w:pPr>
-      <w:r>
-        <w:rPr>
-          <w:b/>
-        </w:rPr>
-        <w:t xml:space="preserve">Figure 2. </w:t>
-      </w:r>
     </w:p>
     <w:p>
       <w:pPr>
@@ -2819,7 +2845,6 @@
         <w:rPr>
           <w:noProof/>
         </w:rPr>
-        <w:lastRenderedPageBreak/>
         <w:drawing>
           <wp:inline distT="0" distB="0" distL="0" distR="0" wp14:anchorId="4AB4BD36" wp14:editId="26561458">
             <wp:extent cx="4508732" cy="3257717"/>
@@ -2878,10 +2903,8 @@
         <w:tblW w:w="7317" w:type="dxa"/>
         <w:jc w:val="center"/>
         <w:tblBorders>
-          <w:top w:val="single" w:sz="6" w:space="0" w:color="C1C1C1"/>
-          <w:left w:val="single" w:sz="6" w:space="0" w:color="C1C1C1"/>
-          <w:bottom w:val="single" w:sz="2" w:space="0" w:color="C1C1C1"/>
-          <w:right w:val="single" w:sz="2" w:space="0" w:color="C1C1C1"/>
+          <w:insideH w:val="single" w:sz="4" w:space="0" w:color="auto"/>
+          <w:insideV w:val="single" w:sz="4" w:space="0" w:color="auto"/>
         </w:tblBorders>
         <w:tblCellMar>
           <w:top w:w="75" w:type="dxa"/>
@@ -2909,12 +2932,6 @@
           <w:tcPr>
             <w:tcW w:w="0" w:type="auto"/>
             <w:gridSpan w:val="5"/>
-            <w:tcBorders>
-              <w:top w:val="nil"/>
-              <w:left w:val="nil"/>
-              <w:bottom w:val="nil"/>
-              <w:right w:val="nil"/>
-            </w:tcBorders>
             <w:hideMark/>
           </w:tcPr>
           <w:p>
@@ -2949,12 +2966,6 @@
         <w:tc>
           <w:tcPr>
             <w:tcW w:w="0" w:type="auto"/>
-            <w:tcBorders>
-              <w:top w:val="nil"/>
-              <w:left w:val="nil"/>
-              <w:bottom w:val="nil"/>
-              <w:right w:val="nil"/>
-            </w:tcBorders>
             <w:hideMark/>
           </w:tcPr>
           <w:p>
@@ -2981,12 +2992,6 @@
         <w:tc>
           <w:tcPr>
             <w:tcW w:w="0" w:type="auto"/>
-            <w:tcBorders>
-              <w:top w:val="nil"/>
-              <w:left w:val="nil"/>
-              <w:bottom w:val="nil"/>
-              <w:right w:val="nil"/>
-            </w:tcBorders>
             <w:hideMark/>
           </w:tcPr>
           <w:p>
@@ -3013,18 +3018,12 @@
         <w:tc>
           <w:tcPr>
             <w:tcW w:w="0" w:type="auto"/>
-            <w:tcBorders>
-              <w:top w:val="nil"/>
-              <w:left w:val="nil"/>
-              <w:bottom w:val="nil"/>
-              <w:right w:val="nil"/>
-            </w:tcBorders>
-            <w:hideMark/>
-          </w:tcPr>
-          <w:p>
-            <w:pPr>
-              <w:spacing w:after="0" w:line="240" w:lineRule="auto"/>
-              <w:jc w:val="right"/>
+            <w:hideMark/>
+          </w:tcPr>
+          <w:p>
+            <w:pPr>
+              <w:spacing w:after="0" w:line="240" w:lineRule="auto"/>
+              <w:jc w:val="center"/>
               <w:rPr>
                 <w:rFonts w:eastAsia="Times New Roman"/>
                 <w:b/>
@@ -3046,18 +3045,12 @@
         <w:tc>
           <w:tcPr>
             <w:tcW w:w="0" w:type="auto"/>
-            <w:tcBorders>
-              <w:top w:val="nil"/>
-              <w:left w:val="nil"/>
-              <w:bottom w:val="nil"/>
-              <w:right w:val="nil"/>
-            </w:tcBorders>
-            <w:hideMark/>
-          </w:tcPr>
-          <w:p>
-            <w:pPr>
-              <w:spacing w:after="0" w:line="240" w:lineRule="auto"/>
-              <w:jc w:val="right"/>
+            <w:hideMark/>
+          </w:tcPr>
+          <w:p>
+            <w:pPr>
+              <w:spacing w:after="0" w:line="240" w:lineRule="auto"/>
+              <w:jc w:val="center"/>
               <w:rPr>
                 <w:rFonts w:eastAsia="Times New Roman"/>
                 <w:b/>
@@ -3089,18 +3082,12 @@
         <w:tc>
           <w:tcPr>
             <w:tcW w:w="0" w:type="auto"/>
-            <w:tcBorders>
-              <w:top w:val="nil"/>
-              <w:left w:val="nil"/>
-              <w:bottom w:val="nil"/>
-              <w:right w:val="nil"/>
-            </w:tcBorders>
-            <w:hideMark/>
-          </w:tcPr>
-          <w:p>
-            <w:pPr>
-              <w:spacing w:after="0" w:line="240" w:lineRule="auto"/>
-              <w:jc w:val="right"/>
+            <w:hideMark/>
+          </w:tcPr>
+          <w:p>
+            <w:pPr>
+              <w:spacing w:after="0" w:line="240" w:lineRule="auto"/>
+              <w:jc w:val="center"/>
               <w:rPr>
                 <w:rFonts w:eastAsia="Times New Roman"/>
                 <w:b/>
@@ -3139,12 +3126,6 @@
         <w:tc>
           <w:tcPr>
             <w:tcW w:w="0" w:type="auto"/>
-            <w:tcBorders>
-              <w:top w:val="nil"/>
-              <w:left w:val="nil"/>
-              <w:bottom w:val="nil"/>
-              <w:right w:val="nil"/>
-            </w:tcBorders>
             <w:hideMark/>
           </w:tcPr>
           <w:p>
@@ -3171,12 +3152,6 @@
         <w:tc>
           <w:tcPr>
             <w:tcW w:w="0" w:type="auto"/>
-            <w:tcBorders>
-              <w:top w:val="nil"/>
-              <w:left w:val="nil"/>
-              <w:bottom w:val="nil"/>
-              <w:right w:val="nil"/>
-            </w:tcBorders>
             <w:hideMark/>
           </w:tcPr>
           <w:p>
@@ -3203,18 +3178,12 @@
         <w:tc>
           <w:tcPr>
             <w:tcW w:w="0" w:type="auto"/>
-            <w:tcBorders>
-              <w:top w:val="nil"/>
-              <w:left w:val="nil"/>
-              <w:bottom w:val="nil"/>
-              <w:right w:val="nil"/>
-            </w:tcBorders>
-            <w:hideMark/>
-          </w:tcPr>
-          <w:p>
-            <w:pPr>
-              <w:spacing w:after="0" w:line="240" w:lineRule="auto"/>
-              <w:jc w:val="right"/>
+            <w:hideMark/>
+          </w:tcPr>
+          <w:p>
+            <w:pPr>
+              <w:spacing w:after="0" w:line="240" w:lineRule="auto"/>
+              <w:jc w:val="center"/>
               <w:rPr>
                 <w:rFonts w:eastAsia="Times New Roman"/>
                 <w:szCs w:val="24"/>
@@ -3232,18 +3201,12 @@
         <w:tc>
           <w:tcPr>
             <w:tcW w:w="0" w:type="auto"/>
-            <w:tcBorders>
-              <w:top w:val="nil"/>
-              <w:left w:val="nil"/>
-              <w:bottom w:val="nil"/>
-              <w:right w:val="nil"/>
-            </w:tcBorders>
-            <w:hideMark/>
-          </w:tcPr>
-          <w:p>
-            <w:pPr>
-              <w:spacing w:after="0" w:line="240" w:lineRule="auto"/>
-              <w:jc w:val="right"/>
+            <w:hideMark/>
+          </w:tcPr>
+          <w:p>
+            <w:pPr>
+              <w:spacing w:after="0" w:line="240" w:lineRule="auto"/>
+              <w:jc w:val="center"/>
               <w:rPr>
                 <w:rFonts w:eastAsia="Times New Roman"/>
                 <w:szCs w:val="24"/>
@@ -3261,18 +3224,12 @@
         <w:tc>
           <w:tcPr>
             <w:tcW w:w="0" w:type="auto"/>
-            <w:tcBorders>
-              <w:top w:val="nil"/>
-              <w:left w:val="nil"/>
-              <w:bottom w:val="nil"/>
-              <w:right w:val="nil"/>
-            </w:tcBorders>
-            <w:hideMark/>
-          </w:tcPr>
-          <w:p>
-            <w:pPr>
-              <w:spacing w:after="0" w:line="240" w:lineRule="auto"/>
-              <w:jc w:val="right"/>
+            <w:hideMark/>
+          </w:tcPr>
+          <w:p>
+            <w:pPr>
+              <w:spacing w:after="0" w:line="240" w:lineRule="auto"/>
+              <w:jc w:val="center"/>
               <w:rPr>
                 <w:rFonts w:eastAsia="Times New Roman"/>
                 <w:szCs w:val="24"/>
@@ -3296,12 +3253,6 @@
         <w:tc>
           <w:tcPr>
             <w:tcW w:w="0" w:type="auto"/>
-            <w:tcBorders>
-              <w:top w:val="nil"/>
-              <w:left w:val="nil"/>
-              <w:bottom w:val="nil"/>
-              <w:right w:val="nil"/>
-            </w:tcBorders>
             <w:hideMark/>
           </w:tcPr>
           <w:p>
@@ -3328,12 +3279,6 @@
         <w:tc>
           <w:tcPr>
             <w:tcW w:w="0" w:type="auto"/>
-            <w:tcBorders>
-              <w:top w:val="nil"/>
-              <w:left w:val="nil"/>
-              <w:bottom w:val="nil"/>
-              <w:right w:val="nil"/>
-            </w:tcBorders>
             <w:hideMark/>
           </w:tcPr>
           <w:p>
@@ -3360,19 +3305,13 @@
         <w:tc>
           <w:tcPr>
             <w:tcW w:w="0" w:type="auto"/>
-            <w:tcBorders>
-              <w:top w:val="nil"/>
-              <w:left w:val="nil"/>
-              <w:bottom w:val="nil"/>
-              <w:right w:val="nil"/>
-            </w:tcBorders>
-            <w:noWrap/>
-            <w:hideMark/>
-          </w:tcPr>
-          <w:p>
-            <w:pPr>
-              <w:spacing w:after="0" w:line="240" w:lineRule="auto"/>
-              <w:jc w:val="right"/>
+            <w:noWrap/>
+            <w:hideMark/>
+          </w:tcPr>
+          <w:p>
+            <w:pPr>
+              <w:spacing w:after="0" w:line="240" w:lineRule="auto"/>
+              <w:jc w:val="center"/>
               <w:rPr>
                 <w:rFonts w:eastAsia="Times New Roman"/>
                 <w:szCs w:val="24"/>
@@ -3390,18 +3329,12 @@
         <w:tc>
           <w:tcPr>
             <w:tcW w:w="0" w:type="auto"/>
-            <w:tcBorders>
-              <w:top w:val="nil"/>
-              <w:left w:val="nil"/>
-              <w:bottom w:val="nil"/>
-              <w:right w:val="nil"/>
-            </w:tcBorders>
-            <w:hideMark/>
-          </w:tcPr>
-          <w:p>
-            <w:pPr>
-              <w:spacing w:after="0" w:line="240" w:lineRule="auto"/>
-              <w:jc w:val="right"/>
+            <w:hideMark/>
+          </w:tcPr>
+          <w:p>
+            <w:pPr>
+              <w:spacing w:after="0" w:line="240" w:lineRule="auto"/>
+              <w:jc w:val="center"/>
               <w:rPr>
                 <w:rFonts w:eastAsia="Times New Roman"/>
                 <w:szCs w:val="24"/>
@@ -3419,18 +3352,12 @@
         <w:tc>
           <w:tcPr>
             <w:tcW w:w="0" w:type="auto"/>
-            <w:tcBorders>
-              <w:top w:val="nil"/>
-              <w:left w:val="nil"/>
-              <w:bottom w:val="nil"/>
-              <w:right w:val="nil"/>
-            </w:tcBorders>
-            <w:hideMark/>
-          </w:tcPr>
-          <w:p>
-            <w:pPr>
-              <w:spacing w:after="0" w:line="240" w:lineRule="auto"/>
-              <w:jc w:val="right"/>
+            <w:hideMark/>
+          </w:tcPr>
+          <w:p>
+            <w:pPr>
+              <w:spacing w:after="0" w:line="240" w:lineRule="auto"/>
+              <w:jc w:val="center"/>
               <w:rPr>
                 <w:rFonts w:eastAsia="Times New Roman"/>
                 <w:szCs w:val="24"/>
@@ -3454,12 +3381,6 @@
         <w:tc>
           <w:tcPr>
             <w:tcW w:w="0" w:type="auto"/>
-            <w:tcBorders>
-              <w:top w:val="nil"/>
-              <w:left w:val="nil"/>
-              <w:bottom w:val="nil"/>
-              <w:right w:val="nil"/>
-            </w:tcBorders>
             <w:hideMark/>
           </w:tcPr>
           <w:p>
@@ -3486,12 +3407,6 @@
         <w:tc>
           <w:tcPr>
             <w:tcW w:w="0" w:type="auto"/>
-            <w:tcBorders>
-              <w:top w:val="nil"/>
-              <w:left w:val="nil"/>
-              <w:bottom w:val="nil"/>
-              <w:right w:val="nil"/>
-            </w:tcBorders>
             <w:hideMark/>
           </w:tcPr>
           <w:p>
@@ -3527,18 +3442,12 @@
         <w:tc>
           <w:tcPr>
             <w:tcW w:w="0" w:type="auto"/>
-            <w:tcBorders>
-              <w:top w:val="nil"/>
-              <w:left w:val="nil"/>
-              <w:bottom w:val="nil"/>
-              <w:right w:val="nil"/>
-            </w:tcBorders>
-            <w:hideMark/>
-          </w:tcPr>
-          <w:p>
-            <w:pPr>
-              <w:spacing w:after="0" w:line="240" w:lineRule="auto"/>
-              <w:jc w:val="right"/>
+            <w:hideMark/>
+          </w:tcPr>
+          <w:p>
+            <w:pPr>
+              <w:spacing w:after="0" w:line="240" w:lineRule="auto"/>
+              <w:jc w:val="center"/>
               <w:rPr>
                 <w:rFonts w:eastAsia="Times New Roman"/>
                 <w:szCs w:val="24"/>
@@ -3556,18 +3465,12 @@
         <w:tc>
           <w:tcPr>
             <w:tcW w:w="0" w:type="auto"/>
-            <w:tcBorders>
-              <w:top w:val="nil"/>
-              <w:left w:val="nil"/>
-              <w:bottom w:val="nil"/>
-              <w:right w:val="nil"/>
-            </w:tcBorders>
-            <w:hideMark/>
-          </w:tcPr>
-          <w:p>
-            <w:pPr>
-              <w:spacing w:after="0" w:line="240" w:lineRule="auto"/>
-              <w:jc w:val="right"/>
+            <w:hideMark/>
+          </w:tcPr>
+          <w:p>
+            <w:pPr>
+              <w:spacing w:after="0" w:line="240" w:lineRule="auto"/>
+              <w:jc w:val="center"/>
               <w:rPr>
                 <w:rFonts w:eastAsia="Times New Roman"/>
                 <w:szCs w:val="24"/>
@@ -3585,18 +3488,12 @@
         <w:tc>
           <w:tcPr>
             <w:tcW w:w="0" w:type="auto"/>
-            <w:tcBorders>
-              <w:top w:val="nil"/>
-              <w:left w:val="nil"/>
-              <w:bottom w:val="nil"/>
-              <w:right w:val="nil"/>
-            </w:tcBorders>
-            <w:hideMark/>
-          </w:tcPr>
-          <w:p>
-            <w:pPr>
-              <w:spacing w:after="0" w:line="240" w:lineRule="auto"/>
-              <w:jc w:val="right"/>
+            <w:hideMark/>
+          </w:tcPr>
+          <w:p>
+            <w:pPr>
+              <w:spacing w:after="0" w:line="240" w:lineRule="auto"/>
+              <w:jc w:val="center"/>
               <w:rPr>
                 <w:rFonts w:eastAsia="Times New Roman"/>
                 <w:szCs w:val="24"/>
@@ -3620,12 +3517,6 @@
         <w:tc>
           <w:tcPr>
             <w:tcW w:w="0" w:type="auto"/>
-            <w:tcBorders>
-              <w:top w:val="nil"/>
-              <w:left w:val="nil"/>
-              <w:bottom w:val="nil"/>
-              <w:right w:val="nil"/>
-            </w:tcBorders>
             <w:hideMark/>
           </w:tcPr>
           <w:p>
@@ -3688,12 +3579,6 @@
         <w:tc>
           <w:tcPr>
             <w:tcW w:w="0" w:type="auto"/>
-            <w:tcBorders>
-              <w:top w:val="nil"/>
-              <w:left w:val="nil"/>
-              <w:bottom w:val="nil"/>
-              <w:right w:val="nil"/>
-            </w:tcBorders>
             <w:hideMark/>
           </w:tcPr>
           <w:p>
@@ -3729,19 +3614,13 @@
         <w:tc>
           <w:tcPr>
             <w:tcW w:w="0" w:type="auto"/>
-            <w:tcBorders>
-              <w:top w:val="nil"/>
-              <w:left w:val="nil"/>
-              <w:bottom w:val="nil"/>
-              <w:right w:val="nil"/>
-            </w:tcBorders>
-            <w:noWrap/>
-            <w:hideMark/>
-          </w:tcPr>
-          <w:p>
-            <w:pPr>
-              <w:spacing w:after="0" w:line="240" w:lineRule="auto"/>
-              <w:jc w:val="right"/>
+            <w:noWrap/>
+            <w:hideMark/>
+          </w:tcPr>
+          <w:p>
+            <w:pPr>
+              <w:spacing w:after="0" w:line="240" w:lineRule="auto"/>
+              <w:jc w:val="center"/>
               <w:rPr>
                 <w:rFonts w:eastAsia="Times New Roman"/>
                 <w:szCs w:val="24"/>
@@ -3759,18 +3638,12 @@
         <w:tc>
           <w:tcPr>
             <w:tcW w:w="0" w:type="auto"/>
-            <w:tcBorders>
-              <w:top w:val="nil"/>
-              <w:left w:val="nil"/>
-              <w:bottom w:val="nil"/>
-              <w:right w:val="nil"/>
-            </w:tcBorders>
-            <w:hideMark/>
-          </w:tcPr>
-          <w:p>
-            <w:pPr>
-              <w:spacing w:after="0" w:line="240" w:lineRule="auto"/>
-              <w:jc w:val="right"/>
+            <w:hideMark/>
+          </w:tcPr>
+          <w:p>
+            <w:pPr>
+              <w:spacing w:after="0" w:line="240" w:lineRule="auto"/>
+              <w:jc w:val="center"/>
               <w:rPr>
                 <w:rFonts w:eastAsia="Times New Roman"/>
                 <w:szCs w:val="24"/>
@@ -3788,18 +3661,12 @@
         <w:tc>
           <w:tcPr>
             <w:tcW w:w="0" w:type="auto"/>
-            <w:tcBorders>
-              <w:top w:val="nil"/>
-              <w:left w:val="nil"/>
-              <w:bottom w:val="nil"/>
-              <w:right w:val="nil"/>
-            </w:tcBorders>
-            <w:hideMark/>
-          </w:tcPr>
-          <w:p>
-            <w:pPr>
-              <w:spacing w:after="0" w:line="240" w:lineRule="auto"/>
-              <w:jc w:val="right"/>
+            <w:hideMark/>
+          </w:tcPr>
+          <w:p>
+            <w:pPr>
+              <w:spacing w:after="0" w:line="240" w:lineRule="auto"/>
+              <w:jc w:val="center"/>
               <w:rPr>
                 <w:rFonts w:eastAsia="Times New Roman"/>
                 <w:szCs w:val="24"/>
@@ -3823,12 +3690,6 @@
         <w:tc>
           <w:tcPr>
             <w:tcW w:w="0" w:type="auto"/>
-            <w:tcBorders>
-              <w:top w:val="nil"/>
-              <w:left w:val="nil"/>
-              <w:bottom w:val="nil"/>
-              <w:right w:val="nil"/>
-            </w:tcBorders>
             <w:hideMark/>
           </w:tcPr>
           <w:p>
@@ -3855,12 +3716,6 @@
         <w:tc>
           <w:tcPr>
             <w:tcW w:w="0" w:type="auto"/>
-            <w:tcBorders>
-              <w:top w:val="nil"/>
-              <w:left w:val="nil"/>
-              <w:bottom w:val="nil"/>
-              <w:right w:val="nil"/>
-            </w:tcBorders>
             <w:hideMark/>
           </w:tcPr>
           <w:p>
@@ -3887,19 +3742,13 @@
         <w:tc>
           <w:tcPr>
             <w:tcW w:w="0" w:type="auto"/>
-            <w:tcBorders>
-              <w:top w:val="nil"/>
-              <w:left w:val="nil"/>
-              <w:bottom w:val="nil"/>
-              <w:right w:val="nil"/>
-            </w:tcBorders>
-            <w:noWrap/>
-            <w:hideMark/>
-          </w:tcPr>
-          <w:p>
-            <w:pPr>
-              <w:spacing w:after="0" w:line="240" w:lineRule="auto"/>
-              <w:jc w:val="right"/>
+            <w:noWrap/>
+            <w:hideMark/>
+          </w:tcPr>
+          <w:p>
+            <w:pPr>
+              <w:spacing w:after="0" w:line="240" w:lineRule="auto"/>
+              <w:jc w:val="center"/>
               <w:rPr>
                 <w:rFonts w:eastAsia="Times New Roman"/>
                 <w:szCs w:val="24"/>
@@ -3917,18 +3766,12 @@
         <w:tc>
           <w:tcPr>
             <w:tcW w:w="0" w:type="auto"/>
-            <w:tcBorders>
-              <w:top w:val="nil"/>
-              <w:left w:val="nil"/>
-              <w:bottom w:val="nil"/>
-              <w:right w:val="nil"/>
-            </w:tcBorders>
-            <w:hideMark/>
-          </w:tcPr>
-          <w:p>
-            <w:pPr>
-              <w:spacing w:after="0" w:line="240" w:lineRule="auto"/>
-              <w:jc w:val="right"/>
+            <w:hideMark/>
+          </w:tcPr>
+          <w:p>
+            <w:pPr>
+              <w:spacing w:after="0" w:line="240" w:lineRule="auto"/>
+              <w:jc w:val="center"/>
               <w:rPr>
                 <w:rFonts w:eastAsia="Times New Roman"/>
                 <w:szCs w:val="24"/>
@@ -3946,18 +3789,12 @@
         <w:tc>
           <w:tcPr>
             <w:tcW w:w="0" w:type="auto"/>
-            <w:tcBorders>
-              <w:top w:val="nil"/>
-              <w:left w:val="nil"/>
-              <w:bottom w:val="nil"/>
-              <w:right w:val="nil"/>
-            </w:tcBorders>
-            <w:hideMark/>
-          </w:tcPr>
-          <w:p>
-            <w:pPr>
-              <w:spacing w:after="0" w:line="240" w:lineRule="auto"/>
-              <w:jc w:val="right"/>
+            <w:hideMark/>
+          </w:tcPr>
+          <w:p>
+            <w:pPr>
+              <w:spacing w:after="0" w:line="240" w:lineRule="auto"/>
+              <w:jc w:val="center"/>
               <w:rPr>
                 <w:rFonts w:eastAsia="Times New Roman"/>
                 <w:szCs w:val="24"/>
@@ -3981,12 +3818,6 @@
         <w:tc>
           <w:tcPr>
             <w:tcW w:w="0" w:type="auto"/>
-            <w:tcBorders>
-              <w:top w:val="nil"/>
-              <w:left w:val="nil"/>
-              <w:bottom w:val="nil"/>
-              <w:right w:val="nil"/>
-            </w:tcBorders>
             <w:hideMark/>
           </w:tcPr>
           <w:p>
@@ -4013,12 +3844,6 @@
         <w:tc>
           <w:tcPr>
             <w:tcW w:w="0" w:type="auto"/>
-            <w:tcBorders>
-              <w:top w:val="nil"/>
-              <w:left w:val="nil"/>
-              <w:bottom w:val="nil"/>
-              <w:right w:val="nil"/>
-            </w:tcBorders>
             <w:hideMark/>
           </w:tcPr>
           <w:p>
@@ -4045,18 +3870,12 @@
         <w:tc>
           <w:tcPr>
             <w:tcW w:w="0" w:type="auto"/>
-            <w:tcBorders>
-              <w:top w:val="nil"/>
-              <w:left w:val="nil"/>
-              <w:bottom w:val="nil"/>
-              <w:right w:val="nil"/>
-            </w:tcBorders>
-            <w:hideMark/>
-          </w:tcPr>
-          <w:p>
-            <w:pPr>
-              <w:spacing w:after="0" w:line="240" w:lineRule="auto"/>
-              <w:jc w:val="right"/>
+            <w:hideMark/>
+          </w:tcPr>
+          <w:p>
+            <w:pPr>
+              <w:spacing w:after="0" w:line="240" w:lineRule="auto"/>
+              <w:jc w:val="center"/>
               <w:rPr>
                 <w:rFonts w:eastAsia="Times New Roman"/>
                 <w:szCs w:val="24"/>
@@ -4074,18 +3893,12 @@
         <w:tc>
           <w:tcPr>
             <w:tcW w:w="0" w:type="auto"/>
-            <w:tcBorders>
-              <w:top w:val="nil"/>
-              <w:left w:val="nil"/>
-              <w:bottom w:val="nil"/>
-              <w:right w:val="nil"/>
-            </w:tcBorders>
-            <w:hideMark/>
-          </w:tcPr>
-          <w:p>
-            <w:pPr>
-              <w:spacing w:after="0" w:line="240" w:lineRule="auto"/>
-              <w:jc w:val="right"/>
+            <w:hideMark/>
+          </w:tcPr>
+          <w:p>
+            <w:pPr>
+              <w:spacing w:after="0" w:line="240" w:lineRule="auto"/>
+              <w:jc w:val="center"/>
               <w:rPr>
                 <w:rFonts w:eastAsia="Times New Roman"/>
                 <w:szCs w:val="24"/>
@@ -4103,18 +3916,12 @@
         <w:tc>
           <w:tcPr>
             <w:tcW w:w="0" w:type="auto"/>
-            <w:tcBorders>
-              <w:top w:val="nil"/>
-              <w:left w:val="nil"/>
-              <w:bottom w:val="nil"/>
-              <w:right w:val="nil"/>
-            </w:tcBorders>
-            <w:hideMark/>
-          </w:tcPr>
-          <w:p>
-            <w:pPr>
-              <w:spacing w:after="0" w:line="240" w:lineRule="auto"/>
-              <w:jc w:val="right"/>
+            <w:hideMark/>
+          </w:tcPr>
+          <w:p>
+            <w:pPr>
+              <w:spacing w:after="0" w:line="240" w:lineRule="auto"/>
+              <w:jc w:val="center"/>
               <w:rPr>
                 <w:rFonts w:eastAsia="Times New Roman"/>
                 <w:szCs w:val="24"/>
@@ -4138,12 +3945,6 @@
         <w:tc>
           <w:tcPr>
             <w:tcW w:w="0" w:type="auto"/>
-            <w:tcBorders>
-              <w:top w:val="nil"/>
-              <w:left w:val="nil"/>
-              <w:bottom w:val="nil"/>
-              <w:right w:val="nil"/>
-            </w:tcBorders>
             <w:hideMark/>
           </w:tcPr>
           <w:p>
@@ -4165,8 +3966,6 @@
               </w:rPr>
               <w:t>G</w:t>
             </w:r>
-            <w:bookmarkStart w:id="0" w:name="_GoBack"/>
-            <w:bookmarkEnd w:id="0"/>
             <w:r>
               <w:rPr>
                 <w:rFonts w:eastAsia="Times New Roman"/>
@@ -4181,12 +3980,6 @@
         <w:tc>
           <w:tcPr>
             <w:tcW w:w="0" w:type="auto"/>
-            <w:tcBorders>
-              <w:top w:val="nil"/>
-              <w:left w:val="nil"/>
-              <w:bottom w:val="nil"/>
-              <w:right w:val="nil"/>
-            </w:tcBorders>
             <w:hideMark/>
           </w:tcPr>
           <w:p>
@@ -4222,18 +4015,12 @@
         <w:tc>
           <w:tcPr>
             <w:tcW w:w="0" w:type="auto"/>
-            <w:tcBorders>
-              <w:top w:val="nil"/>
-              <w:left w:val="nil"/>
-              <w:bottom w:val="nil"/>
-              <w:right w:val="nil"/>
-            </w:tcBorders>
-            <w:hideMark/>
-          </w:tcPr>
-          <w:p>
-            <w:pPr>
-              <w:spacing w:after="0" w:line="240" w:lineRule="auto"/>
-              <w:jc w:val="right"/>
+            <w:hideMark/>
+          </w:tcPr>
+          <w:p>
+            <w:pPr>
+              <w:spacing w:after="0" w:line="240" w:lineRule="auto"/>
+              <w:jc w:val="center"/>
               <w:rPr>
                 <w:rFonts w:eastAsia="Times New Roman"/>
                 <w:szCs w:val="24"/>
@@ -4251,18 +4038,12 @@
         <w:tc>
           <w:tcPr>
             <w:tcW w:w="0" w:type="auto"/>
-            <w:tcBorders>
-              <w:top w:val="nil"/>
-              <w:left w:val="nil"/>
-              <w:bottom w:val="nil"/>
-              <w:right w:val="nil"/>
-            </w:tcBorders>
-            <w:hideMark/>
-          </w:tcPr>
-          <w:p>
-            <w:pPr>
-              <w:spacing w:after="0" w:line="240" w:lineRule="auto"/>
-              <w:jc w:val="right"/>
+            <w:hideMark/>
+          </w:tcPr>
+          <w:p>
+            <w:pPr>
+              <w:spacing w:after="0" w:line="240" w:lineRule="auto"/>
+              <w:jc w:val="center"/>
               <w:rPr>
                 <w:rFonts w:eastAsia="Times New Roman"/>
                 <w:szCs w:val="24"/>
@@ -4280,18 +4061,12 @@
         <w:tc>
           <w:tcPr>
             <w:tcW w:w="0" w:type="auto"/>
-            <w:tcBorders>
-              <w:top w:val="nil"/>
-              <w:left w:val="nil"/>
-              <w:bottom w:val="nil"/>
-              <w:right w:val="nil"/>
-            </w:tcBorders>
-            <w:hideMark/>
-          </w:tcPr>
-          <w:p>
-            <w:pPr>
-              <w:spacing w:after="0" w:line="240" w:lineRule="auto"/>
-              <w:jc w:val="right"/>
+            <w:hideMark/>
+          </w:tcPr>
+          <w:p>
+            <w:pPr>
+              <w:spacing w:after="0" w:line="240" w:lineRule="auto"/>
+              <w:jc w:val="center"/>
               <w:rPr>
                 <w:rFonts w:eastAsia="Times New Roman"/>
                 <w:szCs w:val="24"/>
@@ -4336,6 +4111,7 @@
           <w:szCs w:val="24"/>
           <w:u w:val="single"/>
         </w:rPr>
+        <w:lastRenderedPageBreak/>
         <w:t>Results</w:t>
       </w:r>
       <w:r>
@@ -4431,6 +4207,12 @@
     <w:p>
       <w:pPr>
         <w:pStyle w:val="NoSpacing"/>
+        <w:spacing w:line="480" w:lineRule="auto"/>
+      </w:pPr>
+    </w:p>
+    <w:p>
+      <w:pPr>
+        <w:pStyle w:val="NoSpacing"/>
         <w:rPr>
           <w:b/>
         </w:rPr>
@@ -4470,6 +4252,478 @@
       </w:r>
     </w:p>
     <w:p/>
+    <w:p>
+      <w:r>
+        <w:rPr>
+          <w:b/>
+        </w:rPr>
+        <w:t>Appendix</w:t>
+      </w:r>
+    </w:p>
+    <w:p>
+      <w:pPr>
+        <w:pStyle w:val="ListParagraph"/>
+        <w:numPr>
+          <w:ilvl w:val="0"/>
+          <w:numId w:val="2"/>
+        </w:numPr>
+      </w:pPr>
+      <w:proofErr w:type="spellStart"/>
+      <w:r>
+        <w:t>BlockR</w:t>
+      </w:r>
+      <w:proofErr w:type="spellEnd"/>
+      <w:r>
+        <w:t xml:space="preserve"> outcome</w:t>
+      </w:r>
+    </w:p>
+    <w:p>
+      <w:r>
+        <w:rPr>
+          <w:b/>
+        </w:rPr>
+        <w:t xml:space="preserve">Figure A1. </w:t>
+      </w:r>
+      <w:r>
+        <w:t xml:space="preserve">This figure displays the trajectories of </w:t>
+      </w:r>
+      <w:r>
+        <w:t>individuals with at least three Block R measurements in the study, colored by dementia status.</w:t>
+      </w:r>
+    </w:p>
+    <w:p>
+      <w:pPr>
+        <w:jc w:val="center"/>
+      </w:pPr>
+      <w:r>
+        <w:rPr>
+          <w:noProof/>
+        </w:rPr>
+        <w:lastRenderedPageBreak/>
+        <w:drawing>
+          <wp:inline distT="0" distB="0" distL="0" distR="0" wp14:anchorId="11958923" wp14:editId="334661E7">
+            <wp:extent cx="4508732" cy="3257717"/>
+            <wp:effectExtent l="0" t="0" r="6350" b="0"/>
+            <wp:docPr id="3" name="Picture 3"/>
+            <wp:cNvGraphicFramePr>
+              <a:graphicFrameLocks xmlns:a="http://schemas.openxmlformats.org/drawingml/2006/main" noChangeAspect="1"/>
+            </wp:cNvGraphicFramePr>
+            <a:graphic xmlns:a="http://schemas.openxmlformats.org/drawingml/2006/main">
+              <a:graphicData uri="http://schemas.openxmlformats.org/drawingml/2006/picture">
+                <pic:pic xmlns:pic="http://schemas.openxmlformats.org/drawingml/2006/picture">
+                  <pic:nvPicPr>
+                    <pic:cNvPr id="1" name=""/>
+                    <pic:cNvPicPr/>
+                  </pic:nvPicPr>
+                  <pic:blipFill>
+                    <a:blip r:embed="rId8"/>
+                    <a:stretch>
+                      <a:fillRect/>
+                    </a:stretch>
+                  </pic:blipFill>
+                  <pic:spPr>
+                    <a:xfrm>
+                      <a:off x="0" y="0"/>
+                      <a:ext cx="4508732" cy="3257717"/>
+                    </a:xfrm>
+                    <a:prstGeom prst="rect">
+                      <a:avLst/>
+                    </a:prstGeom>
+                  </pic:spPr>
+                </pic:pic>
+              </a:graphicData>
+            </a:graphic>
+          </wp:inline>
+        </w:drawing>
+      </w:r>
+    </w:p>
+    <w:p>
+      <w:pPr>
+        <w:jc w:val="center"/>
+      </w:pPr>
+    </w:p>
+    <w:p>
+      <w:r>
+        <w:rPr>
+          <w:b/>
+        </w:rPr>
+        <w:t xml:space="preserve">Figure A2. </w:t>
+      </w:r>
+      <w:r>
+        <w:t xml:space="preserve">This figure displays the trajectories of Block R scores leading up to dementia/MCI diagnosis for individuals who were diagnosed with </w:t>
+      </w:r>
+      <w:proofErr w:type="spellStart"/>
+      <w:r>
+        <w:t>dementa</w:t>
+      </w:r>
+      <w:proofErr w:type="spellEnd"/>
+      <w:r>
+        <w:t>/MCI at some point in the study.</w:t>
+      </w:r>
+    </w:p>
+    <w:p>
+      <w:pPr>
+        <w:jc w:val="center"/>
+      </w:pPr>
+      <w:r>
+        <w:rPr>
+          <w:noProof/>
+        </w:rPr>
+        <w:drawing>
+          <wp:inline distT="0" distB="0" distL="0" distR="0" wp14:anchorId="405C4711" wp14:editId="18A0ECCA">
+            <wp:extent cx="4508732" cy="3257717"/>
+            <wp:effectExtent l="0" t="0" r="6350" b="0"/>
+            <wp:docPr id="6" name="Picture 6"/>
+            <wp:cNvGraphicFramePr>
+              <a:graphicFrameLocks xmlns:a="http://schemas.openxmlformats.org/drawingml/2006/main" noChangeAspect="1"/>
+            </wp:cNvGraphicFramePr>
+            <a:graphic xmlns:a="http://schemas.openxmlformats.org/drawingml/2006/main">
+              <a:graphicData uri="http://schemas.openxmlformats.org/drawingml/2006/picture">
+                <pic:pic xmlns:pic="http://schemas.openxmlformats.org/drawingml/2006/picture">
+                  <pic:nvPicPr>
+                    <pic:cNvPr id="1" name=""/>
+                    <pic:cNvPicPr/>
+                  </pic:nvPicPr>
+                  <pic:blipFill>
+                    <a:blip r:embed="rId9"/>
+                    <a:stretch>
+                      <a:fillRect/>
+                    </a:stretch>
+                  </pic:blipFill>
+                  <pic:spPr>
+                    <a:xfrm>
+                      <a:off x="0" y="0"/>
+                      <a:ext cx="4508732" cy="3257717"/>
+                    </a:xfrm>
+                    <a:prstGeom prst="rect">
+                      <a:avLst/>
+                    </a:prstGeom>
+                  </pic:spPr>
+                </pic:pic>
+              </a:graphicData>
+            </a:graphic>
+          </wp:inline>
+        </w:drawing>
+      </w:r>
+    </w:p>
+    <w:p>
+      <w:pPr>
+        <w:jc w:val="center"/>
+      </w:pPr>
+    </w:p>
+    <w:p>
+      <w:pPr>
+        <w:pStyle w:val="ListParagraph"/>
+        <w:numPr>
+          <w:ilvl w:val="0"/>
+          <w:numId w:val="2"/>
+        </w:numPr>
+      </w:pPr>
+      <w:proofErr w:type="spellStart"/>
+      <w:r>
+        <w:t>LogMemI</w:t>
+      </w:r>
+      <w:proofErr w:type="spellEnd"/>
+    </w:p>
+    <w:p>
+      <w:pPr>
+        <w:pStyle w:val="ListParagraph"/>
+      </w:pPr>
+    </w:p>
+    <w:p>
+      <w:pPr>
+        <w:pStyle w:val="ListParagraph"/>
+      </w:pPr>
+      <w:r>
+        <w:rPr>
+          <w:b/>
+        </w:rPr>
+        <w:lastRenderedPageBreak/>
+        <w:t xml:space="preserve">Figure A3. </w:t>
+      </w:r>
+      <w:r>
+        <w:t>This figure displays the trajectories of individuals with at least three logmem1 measurements in the study, colored by dementia status.</w:t>
+      </w:r>
+    </w:p>
+    <w:p>
+      <w:pPr>
+        <w:ind w:left="360"/>
+        <w:jc w:val="center"/>
+      </w:pPr>
+      <w:r>
+        <w:rPr>
+          <w:noProof/>
+        </w:rPr>
+        <w:drawing>
+          <wp:inline distT="0" distB="0" distL="0" distR="0" wp14:anchorId="7C47B159" wp14:editId="48F24526">
+            <wp:extent cx="4508732" cy="3257717"/>
+            <wp:effectExtent l="0" t="0" r="6350" b="0"/>
+            <wp:docPr id="4" name="Picture 4"/>
+            <wp:cNvGraphicFramePr>
+              <a:graphicFrameLocks xmlns:a="http://schemas.openxmlformats.org/drawingml/2006/main" noChangeAspect="1"/>
+            </wp:cNvGraphicFramePr>
+            <a:graphic xmlns:a="http://schemas.openxmlformats.org/drawingml/2006/main">
+              <a:graphicData uri="http://schemas.openxmlformats.org/drawingml/2006/picture">
+                <pic:pic xmlns:pic="http://schemas.openxmlformats.org/drawingml/2006/picture">
+                  <pic:nvPicPr>
+                    <pic:cNvPr id="1" name=""/>
+                    <pic:cNvPicPr/>
+                  </pic:nvPicPr>
+                  <pic:blipFill>
+                    <a:blip r:embed="rId10"/>
+                    <a:stretch>
+                      <a:fillRect/>
+                    </a:stretch>
+                  </pic:blipFill>
+                  <pic:spPr>
+                    <a:xfrm>
+                      <a:off x="0" y="0"/>
+                      <a:ext cx="4508732" cy="3257717"/>
+                    </a:xfrm>
+                    <a:prstGeom prst="rect">
+                      <a:avLst/>
+                    </a:prstGeom>
+                  </pic:spPr>
+                </pic:pic>
+              </a:graphicData>
+            </a:graphic>
+          </wp:inline>
+        </w:drawing>
+      </w:r>
+    </w:p>
+    <w:p>
+      <w:pPr>
+        <w:ind w:left="360"/>
+      </w:pPr>
+    </w:p>
+    <w:p>
+      <w:r>
+        <w:rPr>
+          <w:b/>
+        </w:rPr>
+        <w:t xml:space="preserve">Figure A4. </w:t>
+      </w:r>
+      <w:r>
+        <w:t>This figure displays the trajectories</w:t>
+      </w:r>
+      <w:r>
+        <w:t xml:space="preserve"> of </w:t>
+      </w:r>
+      <w:proofErr w:type="spellStart"/>
+      <w:r>
+        <w:t>logmemI</w:t>
+      </w:r>
+      <w:proofErr w:type="spellEnd"/>
+      <w:r>
+        <w:t xml:space="preserve"> scores leading up to dementia/MCI diagnosis for individuals who were diagnosed with dement</w:t>
+      </w:r>
+      <w:r>
+        <w:t>i</w:t>
+      </w:r>
+      <w:r>
+        <w:t>a/MCI at some point in the study.</w:t>
+      </w:r>
+    </w:p>
+    <w:p/>
+    <w:p>
+      <w:pPr>
+        <w:ind w:left="360"/>
+        <w:jc w:val="center"/>
+      </w:pPr>
+      <w:r>
+        <w:rPr>
+          <w:noProof/>
+        </w:rPr>
+        <w:drawing>
+          <wp:inline distT="0" distB="0" distL="0" distR="0" wp14:anchorId="26324A47" wp14:editId="6A2B9A64">
+            <wp:extent cx="4508732" cy="3257717"/>
+            <wp:effectExtent l="0" t="0" r="6350" b="0"/>
+            <wp:docPr id="7" name="Picture 7"/>
+            <wp:cNvGraphicFramePr>
+              <a:graphicFrameLocks xmlns:a="http://schemas.openxmlformats.org/drawingml/2006/main" noChangeAspect="1"/>
+            </wp:cNvGraphicFramePr>
+            <a:graphic xmlns:a="http://schemas.openxmlformats.org/drawingml/2006/main">
+              <a:graphicData uri="http://schemas.openxmlformats.org/drawingml/2006/picture">
+                <pic:pic xmlns:pic="http://schemas.openxmlformats.org/drawingml/2006/picture">
+                  <pic:nvPicPr>
+                    <pic:cNvPr id="1" name=""/>
+                    <pic:cNvPicPr/>
+                  </pic:nvPicPr>
+                  <pic:blipFill>
+                    <a:blip r:embed="rId11"/>
+                    <a:stretch>
+                      <a:fillRect/>
+                    </a:stretch>
+                  </pic:blipFill>
+                  <pic:spPr>
+                    <a:xfrm>
+                      <a:off x="0" y="0"/>
+                      <a:ext cx="4508732" cy="3257717"/>
+                    </a:xfrm>
+                    <a:prstGeom prst="rect">
+                      <a:avLst/>
+                    </a:prstGeom>
+                  </pic:spPr>
+                </pic:pic>
+              </a:graphicData>
+            </a:graphic>
+          </wp:inline>
+        </w:drawing>
+      </w:r>
+    </w:p>
+    <w:p>
+      <w:pPr>
+        <w:pStyle w:val="ListParagraph"/>
+        <w:numPr>
+          <w:ilvl w:val="0"/>
+          <w:numId w:val="2"/>
+        </w:numPr>
+      </w:pPr>
+      <w:proofErr w:type="spellStart"/>
+      <w:r>
+        <w:lastRenderedPageBreak/>
+        <w:t>LogMemII</w:t>
+      </w:r>
+      <w:proofErr w:type="spellEnd"/>
+    </w:p>
+    <w:p>
+      <w:r>
+        <w:rPr>
+          <w:b/>
+        </w:rPr>
+        <w:t xml:space="preserve">Figure A5. </w:t>
+      </w:r>
+      <w:r>
+        <w:t xml:space="preserve">This figure displays the trajectories of individuals with at least three </w:t>
+      </w:r>
+      <w:proofErr w:type="spellStart"/>
+      <w:r>
+        <w:t>logmemII</w:t>
+      </w:r>
+      <w:proofErr w:type="spellEnd"/>
+      <w:r>
+        <w:t xml:space="preserve"> measurements in the study, colored by dementia status.</w:t>
+      </w:r>
+    </w:p>
+    <w:p>
+      <w:pPr>
+        <w:jc w:val="center"/>
+      </w:pPr>
+      <w:r>
+        <w:rPr>
+          <w:noProof/>
+        </w:rPr>
+        <w:drawing>
+          <wp:inline distT="0" distB="0" distL="0" distR="0" wp14:anchorId="5CACD314" wp14:editId="2B01E60C">
+            <wp:extent cx="4508732" cy="3257717"/>
+            <wp:effectExtent l="0" t="0" r="6350" b="0"/>
+            <wp:docPr id="5" name="Picture 5"/>
+            <wp:cNvGraphicFramePr>
+              <a:graphicFrameLocks xmlns:a="http://schemas.openxmlformats.org/drawingml/2006/main" noChangeAspect="1"/>
+            </wp:cNvGraphicFramePr>
+            <a:graphic xmlns:a="http://schemas.openxmlformats.org/drawingml/2006/main">
+              <a:graphicData uri="http://schemas.openxmlformats.org/drawingml/2006/picture">
+                <pic:pic xmlns:pic="http://schemas.openxmlformats.org/drawingml/2006/picture">
+                  <pic:nvPicPr>
+                    <pic:cNvPr id="1" name=""/>
+                    <pic:cNvPicPr/>
+                  </pic:nvPicPr>
+                  <pic:blipFill>
+                    <a:blip r:embed="rId12"/>
+                    <a:stretch>
+                      <a:fillRect/>
+                    </a:stretch>
+                  </pic:blipFill>
+                  <pic:spPr>
+                    <a:xfrm>
+                      <a:off x="0" y="0"/>
+                      <a:ext cx="4508732" cy="3257717"/>
+                    </a:xfrm>
+                    <a:prstGeom prst="rect">
+                      <a:avLst/>
+                    </a:prstGeom>
+                  </pic:spPr>
+                </pic:pic>
+              </a:graphicData>
+            </a:graphic>
+          </wp:inline>
+        </w:drawing>
+      </w:r>
+    </w:p>
+    <w:p>
+      <w:r>
+        <w:rPr>
+          <w:b/>
+        </w:rPr>
+        <w:t xml:space="preserve">Figure A6. </w:t>
+      </w:r>
+      <w:r>
+        <w:t>This figure displays the trajectories</w:t>
+      </w:r>
+      <w:r>
+        <w:t xml:space="preserve"> of </w:t>
+      </w:r>
+      <w:proofErr w:type="spellStart"/>
+      <w:r>
+        <w:t>logmemII</w:t>
+      </w:r>
+      <w:proofErr w:type="spellEnd"/>
+      <w:r>
+        <w:t xml:space="preserve"> scores leading up to dementia/MCI diagnosis for individuals who were diagnosed with dement</w:t>
+      </w:r>
+      <w:r>
+        <w:t>i</w:t>
+      </w:r>
+      <w:r>
+        <w:t>a/MCI at some point in the study.</w:t>
+      </w:r>
+    </w:p>
+    <w:p/>
+    <w:p>
+      <w:pPr>
+        <w:jc w:val="center"/>
+      </w:pPr>
+      <w:r>
+        <w:rPr>
+          <w:noProof/>
+        </w:rPr>
+        <w:drawing>
+          <wp:inline distT="0" distB="0" distL="0" distR="0" wp14:anchorId="0104794B" wp14:editId="59B70A7C">
+            <wp:extent cx="4508732" cy="3257717"/>
+            <wp:effectExtent l="0" t="0" r="6350" b="0"/>
+            <wp:docPr id="8" name="Picture 8"/>
+            <wp:cNvGraphicFramePr>
+              <a:graphicFrameLocks xmlns:a="http://schemas.openxmlformats.org/drawingml/2006/main" noChangeAspect="1"/>
+            </wp:cNvGraphicFramePr>
+            <a:graphic xmlns:a="http://schemas.openxmlformats.org/drawingml/2006/main">
+              <a:graphicData uri="http://schemas.openxmlformats.org/drawingml/2006/picture">
+                <pic:pic xmlns:pic="http://schemas.openxmlformats.org/drawingml/2006/picture">
+                  <pic:nvPicPr>
+                    <pic:cNvPr id="1" name=""/>
+                    <pic:cNvPicPr/>
+                  </pic:nvPicPr>
+                  <pic:blipFill>
+                    <a:blip r:embed="rId13"/>
+                    <a:stretch>
+                      <a:fillRect/>
+                    </a:stretch>
+                  </pic:blipFill>
+                  <pic:spPr>
+                    <a:xfrm>
+                      <a:off x="0" y="0"/>
+                      <a:ext cx="4508732" cy="3257717"/>
+                    </a:xfrm>
+                    <a:prstGeom prst="rect">
+                      <a:avLst/>
+                    </a:prstGeom>
+                  </pic:spPr>
+                </pic:pic>
+              </a:graphicData>
+            </a:graphic>
+          </wp:inline>
+        </w:drawing>
+      </w:r>
+    </w:p>
     <w:sectPr>
       <w:pgSz w:w="12240" w:h="15840"/>
       <w:pgMar w:top="1440" w:right="1440" w:bottom="1440" w:left="1440" w:header="720" w:footer="720" w:gutter="0"/>
@@ -4631,8 +4885,100 @@
       </w:rPr>
     </w:lvl>
   </w:abstractNum>
+  <w:abstractNum w:abstractNumId="1" w15:restartNumberingAfterBreak="0">
+    <w:nsid w:val="5B3846ED"/>
+    <w:multiLevelType w:val="hybridMultilevel"/>
+    <w:tmpl w:val="AF827D88"/>
+    <w:lvl w:ilvl="0" w:tplc="0409000F">
+      <w:start w:val="1"/>
+      <w:numFmt w:val="decimal"/>
+      <w:lvlText w:val="%1."/>
+      <w:lvlJc w:val="left"/>
+      <w:pPr>
+        <w:ind w:left="720" w:hanging="360"/>
+      </w:pPr>
+      <w:rPr>
+        <w:rFonts w:hint="default"/>
+      </w:rPr>
+    </w:lvl>
+    <w:lvl w:ilvl="1" w:tplc="04090019">
+      <w:start w:val="1"/>
+      <w:numFmt w:val="lowerLetter"/>
+      <w:lvlText w:val="%2."/>
+      <w:lvlJc w:val="left"/>
+      <w:pPr>
+        <w:ind w:left="1440" w:hanging="360"/>
+      </w:pPr>
+    </w:lvl>
+    <w:lvl w:ilvl="2" w:tplc="0409001B" w:tentative="1">
+      <w:start w:val="1"/>
+      <w:numFmt w:val="lowerRoman"/>
+      <w:lvlText w:val="%3."/>
+      <w:lvlJc w:val="right"/>
+      <w:pPr>
+        <w:ind w:left="2160" w:hanging="180"/>
+      </w:pPr>
+    </w:lvl>
+    <w:lvl w:ilvl="3" w:tplc="0409000F" w:tentative="1">
+      <w:start w:val="1"/>
+      <w:numFmt w:val="decimal"/>
+      <w:lvlText w:val="%4."/>
+      <w:lvlJc w:val="left"/>
+      <w:pPr>
+        <w:ind w:left="2880" w:hanging="360"/>
+      </w:pPr>
+    </w:lvl>
+    <w:lvl w:ilvl="4" w:tplc="04090019" w:tentative="1">
+      <w:start w:val="1"/>
+      <w:numFmt w:val="lowerLetter"/>
+      <w:lvlText w:val="%5."/>
+      <w:lvlJc w:val="left"/>
+      <w:pPr>
+        <w:ind w:left="3600" w:hanging="360"/>
+      </w:pPr>
+    </w:lvl>
+    <w:lvl w:ilvl="5" w:tplc="0409001B" w:tentative="1">
+      <w:start w:val="1"/>
+      <w:numFmt w:val="lowerRoman"/>
+      <w:lvlText w:val="%6."/>
+      <w:lvlJc w:val="right"/>
+      <w:pPr>
+        <w:ind w:left="4320" w:hanging="180"/>
+      </w:pPr>
+    </w:lvl>
+    <w:lvl w:ilvl="6" w:tplc="0409000F" w:tentative="1">
+      <w:start w:val="1"/>
+      <w:numFmt w:val="decimal"/>
+      <w:lvlText w:val="%7."/>
+      <w:lvlJc w:val="left"/>
+      <w:pPr>
+        <w:ind w:left="5040" w:hanging="360"/>
+      </w:pPr>
+    </w:lvl>
+    <w:lvl w:ilvl="7" w:tplc="04090019" w:tentative="1">
+      <w:start w:val="1"/>
+      <w:numFmt w:val="lowerLetter"/>
+      <w:lvlText w:val="%8."/>
+      <w:lvlJc w:val="left"/>
+      <w:pPr>
+        <w:ind w:left="5760" w:hanging="360"/>
+      </w:pPr>
+    </w:lvl>
+    <w:lvl w:ilvl="8" w:tplc="0409001B" w:tentative="1">
+      <w:start w:val="1"/>
+      <w:numFmt w:val="lowerRoman"/>
+      <w:lvlText w:val="%9."/>
+      <w:lvlJc w:val="right"/>
+      <w:pPr>
+        <w:ind w:left="6480" w:hanging="180"/>
+      </w:pPr>
+    </w:lvl>
+  </w:abstractNum>
   <w:num w:numId="1">
     <w:abstractNumId w:val="0"/>
+  </w:num>
+  <w:num w:numId="2">
+    <w:abstractNumId w:val="1"/>
   </w:num>
 </w:numbering>
 </file>
@@ -5105,6 +5451,17 @@
       <w:bCs/>
     </w:rPr>
   </w:style>
+  <w:style w:type="paragraph" w:styleId="ListParagraph">
+    <w:name w:val="List Paragraph"/>
+    <w:basedOn w:val="Normal"/>
+    <w:uiPriority w:val="34"/>
+    <w:qFormat/>
+    <w:rsid w:val="00C72CA7"/>
+    <w:pPr>
+      <w:ind w:left="720"/>
+      <w:contextualSpacing/>
+    </w:pPr>
+  </w:style>
 </w:styles>
 </file>
 

</xml_diff>

<commit_message>
Added model results for other 3 outcomes to report
</commit_message>
<xml_diff>
--- a/Project3/Reports/Project 3 Final Report.docx
+++ b/Project3/Reports/Project 3 Final Report.docx
@@ -188,15 +188,13 @@
         <w:t xml:space="preserve"> as measured by the Hollingshead scale</w:t>
       </w:r>
       <w:r>
-        <w:t xml:space="preserve">, and gender in explaining their </w:t>
-      </w:r>
-      <w:proofErr w:type="gramStart"/>
-      <w:r>
-        <w:t>animals</w:t>
-      </w:r>
-      <w:proofErr w:type="gramEnd"/>
-      <w:r>
-        <w:t xml:space="preserve"> category fluency score, as well as including a term that would allow </w:t>
+        <w:t>, and gender in explaining their category fluency</w:t>
+      </w:r>
+      <w:r>
+        <w:t xml:space="preserve"> for animals</w:t>
+      </w:r>
+      <w:r>
+        <w:t xml:space="preserve"> score, as well as including a term that would allow </w:t>
       </w:r>
       <w:r>
         <w:t>linear trends to change at some point prior to diagnosis.</w:t>
@@ -318,8 +316,6 @@
         </w:rPr>
         <w:t>IANCES TO CHANGE STANDARD ERRORS?!</w:t>
       </w:r>
-      <w:bookmarkStart w:id="0" w:name="_GoBack"/>
-      <w:bookmarkEnd w:id="0"/>
     </w:p>
     <w:p>
       <w:pPr>
@@ -2724,13 +2720,7 @@
         <w:t xml:space="preserve">Figure 1. </w:t>
       </w:r>
       <w:r>
-        <w:t>This figure displays the trajectories of individuals</w:t>
-      </w:r>
-      <w:r>
-        <w:t xml:space="preserve"> with at least three animal category fluency</w:t>
-      </w:r>
-      <w:r>
-        <w:t xml:space="preserve"> measurements in the study, colored by dementia status.</w:t>
+        <w:t>This figure displays the trajectories of individuals with at least three animal category fluency measurements in the study, colored by dementia status.</w:t>
       </w:r>
     </w:p>
     <w:p>
@@ -2810,19 +2800,7 @@
         <w:t xml:space="preserve">Figure 2. </w:t>
       </w:r>
       <w:r>
-        <w:t>This figure displays the trajectories</w:t>
-      </w:r>
-      <w:r>
-        <w:t xml:space="preserve"> of animal category fluency</w:t>
-      </w:r>
-      <w:r>
-        <w:t xml:space="preserve"> scores leading up to dementia/MCI diagnosis for individuals who were diagnosed with dement</w:t>
-      </w:r>
-      <w:r>
-        <w:t>i</w:t>
-      </w:r>
-      <w:r>
-        <w:t>a/MCI at some point in the study.</w:t>
+        <w:t>This figure displays the trajectories of animal category fluency scores leading up to dementia/MCI diagnosis for individuals who were diagnosed with dementia/MCI at some point in the study.</w:t>
       </w:r>
     </w:p>
     <w:p>
@@ -2885,10 +2863,46 @@
     <w:p>
       <w:pPr>
         <w:pStyle w:val="NoSpacing"/>
+        <w:jc w:val="center"/>
         <w:rPr>
           <w:b/>
         </w:rPr>
       </w:pPr>
+    </w:p>
+    <w:p>
+      <w:pPr>
+        <w:pStyle w:val="NoSpacing"/>
+        <w:rPr>
+          <w:b/>
+        </w:rPr>
+      </w:pPr>
+    </w:p>
+    <w:p>
+      <w:pPr>
+        <w:pStyle w:val="NoSpacing"/>
+      </w:pPr>
+      <w:r>
+        <w:rPr>
+          <w:b/>
+        </w:rPr>
+        <w:t xml:space="preserve">Table 2. </w:t>
+      </w:r>
+      <w:r>
+        <w:t>This table displays the results of the mixed model</w:t>
+      </w:r>
+      <w:r>
+        <w:rPr>
+          <w:b/>
+        </w:rPr>
+        <w:t xml:space="preserve"> </w:t>
+      </w:r>
+      <w:r>
+        <w:rPr>
+          <w:b/>
+          <w:highlight w:val="yellow"/>
+        </w:rPr>
+        <w:t>ADD TO THIS</w:t>
+      </w:r>
     </w:p>
     <w:p>
       <w:pPr>
@@ -4299,11 +4313,10 @@
         <w:rPr>
           <w:noProof/>
         </w:rPr>
-        <w:lastRenderedPageBreak/>
         <w:drawing>
           <wp:inline distT="0" distB="0" distL="0" distR="0" wp14:anchorId="11958923" wp14:editId="334661E7">
-            <wp:extent cx="4508732" cy="3257717"/>
-            <wp:effectExtent l="0" t="0" r="6350" b="0"/>
+            <wp:extent cx="3372593" cy="2436816"/>
+            <wp:effectExtent l="0" t="0" r="0" b="1905"/>
             <wp:docPr id="3" name="Picture 3"/>
             <wp:cNvGraphicFramePr>
               <a:graphicFrameLocks xmlns:a="http://schemas.openxmlformats.org/drawingml/2006/main" noChangeAspect="1"/>
@@ -4324,7 +4337,7 @@
                   <pic:spPr>
                     <a:xfrm>
                       <a:off x="0" y="0"/>
-                      <a:ext cx="4508732" cy="3257717"/>
+                      <a:ext cx="3377409" cy="2440295"/>
                     </a:xfrm>
                     <a:prstGeom prst="rect">
                       <a:avLst/>
@@ -4347,6 +4360,7 @@
         <w:rPr>
           <w:b/>
         </w:rPr>
+        <w:lastRenderedPageBreak/>
         <w:t xml:space="preserve">Figure A2. </w:t>
       </w:r>
       <w:r>
@@ -4371,8 +4385,8 @@
         </w:rPr>
         <w:drawing>
           <wp:inline distT="0" distB="0" distL="0" distR="0" wp14:anchorId="405C4711" wp14:editId="18A0ECCA">
-            <wp:extent cx="4508732" cy="3257717"/>
-            <wp:effectExtent l="0" t="0" r="6350" b="0"/>
+            <wp:extent cx="3598224" cy="2599843"/>
+            <wp:effectExtent l="0" t="0" r="2540" b="0"/>
             <wp:docPr id="6" name="Picture 6"/>
             <wp:cNvGraphicFramePr>
               <a:graphicFrameLocks xmlns:a="http://schemas.openxmlformats.org/drawingml/2006/main" noChangeAspect="1"/>
@@ -4393,7 +4407,7 @@
                   <pic:spPr>
                     <a:xfrm>
                       <a:off x="0" y="0"/>
-                      <a:ext cx="4508732" cy="3257717"/>
+                      <a:ext cx="3600691" cy="2601626"/>
                     </a:xfrm>
                     <a:prstGeom prst="rect">
                       <a:avLst/>
@@ -4406,6 +4420,1229 @@
         </w:drawing>
       </w:r>
     </w:p>
+    <w:p>
+      <w:pPr>
+        <w:jc w:val="center"/>
+      </w:pPr>
+    </w:p>
+    <w:p>
+      <w:r>
+        <w:rPr>
+          <w:b/>
+        </w:rPr>
+        <w:t xml:space="preserve">Table A1. </w:t>
+      </w:r>
+      <w:r>
+        <w:rPr>
+          <w:highlight w:val="yellow"/>
+        </w:rPr>
+        <w:t xml:space="preserve">DESCRIPTION. THIS IS </w:t>
+      </w:r>
+      <w:proofErr w:type="gramStart"/>
+      <w:r>
+        <w:rPr>
+          <w:highlight w:val="yellow"/>
+        </w:rPr>
+        <w:t>SP(</w:t>
+      </w:r>
+      <w:proofErr w:type="gramEnd"/>
+      <w:r>
+        <w:rPr>
+          <w:highlight w:val="yellow"/>
+        </w:rPr>
+        <w:t>POW) + RI</w:t>
+      </w:r>
+      <w:r>
+        <w:t xml:space="preserve"> </w:t>
+      </w:r>
+    </w:p>
+    <w:tbl>
+      <w:tblPr>
+        <w:tblW w:w="0" w:type="auto"/>
+        <w:jc w:val="center"/>
+        <w:tblBorders>
+          <w:insideH w:val="single" w:sz="4" w:space="0" w:color="auto"/>
+          <w:insideV w:val="single" w:sz="4" w:space="0" w:color="auto"/>
+        </w:tblBorders>
+        <w:tblCellMar>
+          <w:top w:w="75" w:type="dxa"/>
+          <w:left w:w="75" w:type="dxa"/>
+          <w:bottom w:w="75" w:type="dxa"/>
+          <w:right w:w="75" w:type="dxa"/>
+        </w:tblCellMar>
+        <w:tblLook w:val="04A0" w:firstRow="1" w:lastRow="0" w:firstColumn="1" w:lastColumn="0" w:noHBand="0" w:noVBand="1"/>
+        <w:tblDescription w:val="Procedure Mixed: Solution for Fixed Effects"/>
+      </w:tblPr>
+      <w:tblGrid>
+        <w:gridCol w:w="2417"/>
+        <w:gridCol w:w="1821"/>
+        <w:gridCol w:w="1057"/>
+        <w:gridCol w:w="1111"/>
+        <w:gridCol w:w="846"/>
+      </w:tblGrid>
+      <w:tr>
+        <w:trPr>
+          <w:tblHeader/>
+          <w:jc w:val="center"/>
+        </w:trPr>
+        <w:tc>
+          <w:tcPr>
+            <w:tcW w:w="0" w:type="auto"/>
+            <w:gridSpan w:val="5"/>
+            <w:hideMark/>
+          </w:tcPr>
+          <w:p>
+            <w:pPr>
+              <w:spacing w:after="0" w:line="240" w:lineRule="auto"/>
+              <w:jc w:val="center"/>
+              <w:rPr>
+                <w:rFonts w:eastAsia="Times New Roman"/>
+                <w:b/>
+                <w:bCs/>
+                <w:szCs w:val="24"/>
+              </w:rPr>
+            </w:pPr>
+            <w:r>
+              <w:rPr>
+                <w:rFonts w:eastAsia="Times New Roman"/>
+                <w:b/>
+                <w:bCs/>
+                <w:szCs w:val="24"/>
+              </w:rPr>
+              <w:t xml:space="preserve">Modeling </w:t>
+            </w:r>
+            <w:proofErr w:type="spellStart"/>
+            <w:r>
+              <w:rPr>
+                <w:rFonts w:eastAsia="Times New Roman"/>
+                <w:b/>
+                <w:bCs/>
+                <w:szCs w:val="24"/>
+              </w:rPr>
+              <w:t>BlockR</w:t>
+            </w:r>
+            <w:proofErr w:type="spellEnd"/>
+          </w:p>
+        </w:tc>
+      </w:tr>
+      <w:tr>
+        <w:trPr>
+          <w:tblHeader/>
+          <w:jc w:val="center"/>
+        </w:trPr>
+        <w:tc>
+          <w:tcPr>
+            <w:tcW w:w="0" w:type="auto"/>
+            <w:hideMark/>
+          </w:tcPr>
+          <w:p>
+            <w:pPr>
+              <w:spacing w:after="0" w:line="240" w:lineRule="auto"/>
+              <w:rPr>
+                <w:rFonts w:eastAsia="Times New Roman"/>
+                <w:b/>
+                <w:bCs/>
+                <w:szCs w:val="24"/>
+              </w:rPr>
+            </w:pPr>
+            <w:r>
+              <w:rPr>
+                <w:rFonts w:eastAsia="Times New Roman"/>
+                <w:b/>
+                <w:bCs/>
+                <w:szCs w:val="24"/>
+              </w:rPr>
+              <w:t>Effect</w:t>
+            </w:r>
+          </w:p>
+        </w:tc>
+        <w:tc>
+          <w:tcPr>
+            <w:tcW w:w="0" w:type="auto"/>
+            <w:hideMark/>
+          </w:tcPr>
+          <w:p>
+            <w:pPr>
+              <w:spacing w:after="0" w:line="240" w:lineRule="auto"/>
+              <w:rPr>
+                <w:rFonts w:eastAsia="Times New Roman"/>
+                <w:b/>
+                <w:bCs/>
+                <w:szCs w:val="24"/>
+              </w:rPr>
+            </w:pPr>
+            <w:r>
+              <w:rPr>
+                <w:rFonts w:eastAsia="Times New Roman"/>
+                <w:b/>
+                <w:bCs/>
+                <w:szCs w:val="24"/>
+              </w:rPr>
+              <w:t>Level</w:t>
+            </w:r>
+          </w:p>
+        </w:tc>
+        <w:tc>
+          <w:tcPr>
+            <w:tcW w:w="0" w:type="auto"/>
+            <w:hideMark/>
+          </w:tcPr>
+          <w:p>
+            <w:pPr>
+              <w:spacing w:after="0" w:line="240" w:lineRule="auto"/>
+              <w:jc w:val="center"/>
+              <w:rPr>
+                <w:rFonts w:eastAsia="Times New Roman"/>
+                <w:b/>
+                <w:bCs/>
+                <w:szCs w:val="24"/>
+              </w:rPr>
+            </w:pPr>
+            <w:r>
+              <w:rPr>
+                <w:rFonts w:eastAsia="Times New Roman"/>
+                <w:b/>
+                <w:bCs/>
+                <w:szCs w:val="24"/>
+              </w:rPr>
+              <w:t>Estimate</w:t>
+            </w:r>
+          </w:p>
+        </w:tc>
+        <w:tc>
+          <w:tcPr>
+            <w:tcW w:w="0" w:type="auto"/>
+            <w:hideMark/>
+          </w:tcPr>
+          <w:p>
+            <w:pPr>
+              <w:spacing w:after="0" w:line="240" w:lineRule="auto"/>
+              <w:jc w:val="center"/>
+              <w:rPr>
+                <w:rFonts w:eastAsia="Times New Roman"/>
+                <w:b/>
+                <w:bCs/>
+                <w:szCs w:val="24"/>
+              </w:rPr>
+            </w:pPr>
+            <w:r>
+              <w:rPr>
+                <w:rFonts w:eastAsia="Times New Roman"/>
+                <w:b/>
+                <w:bCs/>
+                <w:szCs w:val="24"/>
+              </w:rPr>
+              <w:t>Standard</w:t>
+            </w:r>
+            <w:r>
+              <w:rPr>
+                <w:rFonts w:eastAsia="Times New Roman"/>
+                <w:b/>
+                <w:bCs/>
+                <w:szCs w:val="24"/>
+              </w:rPr>
+              <w:br/>
+              <w:t>Error</w:t>
+            </w:r>
+          </w:p>
+        </w:tc>
+        <w:tc>
+          <w:tcPr>
+            <w:tcW w:w="0" w:type="auto"/>
+            <w:hideMark/>
+          </w:tcPr>
+          <w:p>
+            <w:pPr>
+              <w:spacing w:after="0" w:line="240" w:lineRule="auto"/>
+              <w:jc w:val="center"/>
+              <w:rPr>
+                <w:rFonts w:eastAsia="Times New Roman"/>
+                <w:b/>
+                <w:bCs/>
+                <w:szCs w:val="24"/>
+              </w:rPr>
+            </w:pPr>
+            <w:proofErr w:type="spellStart"/>
+            <w:r>
+              <w:rPr>
+                <w:rFonts w:eastAsia="Times New Roman"/>
+                <w:b/>
+                <w:bCs/>
+                <w:szCs w:val="24"/>
+              </w:rPr>
+              <w:t>Pr</w:t>
+            </w:r>
+            <w:proofErr w:type="spellEnd"/>
+            <w:r>
+              <w:rPr>
+                <w:rFonts w:eastAsia="Times New Roman"/>
+                <w:b/>
+                <w:bCs/>
+                <w:szCs w:val="24"/>
+              </w:rPr>
+              <w:t xml:space="preserve"> &gt; |t|</w:t>
+            </w:r>
+          </w:p>
+        </w:tc>
+      </w:tr>
+      <w:tr>
+        <w:trPr>
+          <w:jc w:val="center"/>
+        </w:trPr>
+        <w:tc>
+          <w:tcPr>
+            <w:tcW w:w="0" w:type="auto"/>
+            <w:hideMark/>
+          </w:tcPr>
+          <w:p>
+            <w:pPr>
+              <w:spacing w:after="0" w:line="240" w:lineRule="auto"/>
+              <w:rPr>
+                <w:rFonts w:eastAsia="Times New Roman"/>
+                <w:b/>
+                <w:bCs/>
+                <w:szCs w:val="24"/>
+              </w:rPr>
+            </w:pPr>
+            <w:r>
+              <w:rPr>
+                <w:rFonts w:eastAsia="Times New Roman"/>
+                <w:b/>
+                <w:bCs/>
+                <w:szCs w:val="24"/>
+              </w:rPr>
+              <w:t>Intercept</w:t>
+            </w:r>
+          </w:p>
+        </w:tc>
+        <w:tc>
+          <w:tcPr>
+            <w:tcW w:w="0" w:type="auto"/>
+            <w:hideMark/>
+          </w:tcPr>
+          <w:p>
+            <w:pPr>
+              <w:spacing w:after="0" w:line="240" w:lineRule="auto"/>
+              <w:rPr>
+                <w:rFonts w:eastAsia="Times New Roman"/>
+                <w:b/>
+                <w:bCs/>
+                <w:szCs w:val="24"/>
+              </w:rPr>
+            </w:pPr>
+            <w:r>
+              <w:rPr>
+                <w:rFonts w:eastAsia="Times New Roman"/>
+                <w:b/>
+                <w:bCs/>
+                <w:szCs w:val="24"/>
+              </w:rPr>
+              <w:t> </w:t>
+            </w:r>
+          </w:p>
+        </w:tc>
+        <w:tc>
+          <w:tcPr>
+            <w:tcW w:w="0" w:type="auto"/>
+            <w:hideMark/>
+          </w:tcPr>
+          <w:p>
+            <w:pPr>
+              <w:spacing w:after="0" w:line="240" w:lineRule="auto"/>
+              <w:jc w:val="center"/>
+              <w:rPr>
+                <w:rFonts w:eastAsia="Times New Roman"/>
+                <w:szCs w:val="24"/>
+              </w:rPr>
+            </w:pPr>
+            <w:r>
+              <w:rPr>
+                <w:rFonts w:eastAsia="Times New Roman"/>
+                <w:szCs w:val="24"/>
+              </w:rPr>
+              <w:t>31.5628</w:t>
+            </w:r>
+          </w:p>
+        </w:tc>
+        <w:tc>
+          <w:tcPr>
+            <w:tcW w:w="0" w:type="auto"/>
+            <w:hideMark/>
+          </w:tcPr>
+          <w:p>
+            <w:pPr>
+              <w:spacing w:after="0" w:line="240" w:lineRule="auto"/>
+              <w:jc w:val="center"/>
+              <w:rPr>
+                <w:rFonts w:eastAsia="Times New Roman"/>
+                <w:szCs w:val="24"/>
+              </w:rPr>
+            </w:pPr>
+            <w:r>
+              <w:rPr>
+                <w:rFonts w:eastAsia="Times New Roman"/>
+                <w:szCs w:val="24"/>
+              </w:rPr>
+              <w:t>3.4850</w:t>
+            </w:r>
+          </w:p>
+        </w:tc>
+        <w:tc>
+          <w:tcPr>
+            <w:tcW w:w="0" w:type="auto"/>
+            <w:hideMark/>
+          </w:tcPr>
+          <w:p>
+            <w:pPr>
+              <w:spacing w:after="0" w:line="240" w:lineRule="auto"/>
+              <w:jc w:val="center"/>
+              <w:rPr>
+                <w:rFonts w:eastAsia="Times New Roman"/>
+                <w:szCs w:val="24"/>
+              </w:rPr>
+            </w:pPr>
+            <w:r>
+              <w:rPr>
+                <w:rFonts w:eastAsia="Times New Roman"/>
+                <w:szCs w:val="24"/>
+              </w:rPr>
+              <w:t>&lt;.0001</w:t>
+            </w:r>
+          </w:p>
+        </w:tc>
+      </w:tr>
+      <w:tr>
+        <w:trPr>
+          <w:jc w:val="center"/>
+        </w:trPr>
+        <w:tc>
+          <w:tcPr>
+            <w:tcW w:w="0" w:type="auto"/>
+            <w:hideMark/>
+          </w:tcPr>
+          <w:p>
+            <w:pPr>
+              <w:spacing w:after="0" w:line="240" w:lineRule="auto"/>
+              <w:rPr>
+                <w:rFonts w:eastAsia="Times New Roman"/>
+                <w:b/>
+                <w:bCs/>
+                <w:szCs w:val="24"/>
+              </w:rPr>
+            </w:pPr>
+            <w:r>
+              <w:rPr>
+                <w:rFonts w:eastAsia="Times New Roman"/>
+                <w:b/>
+                <w:bCs/>
+                <w:szCs w:val="24"/>
+              </w:rPr>
+              <w:t>Age - 59</w:t>
+            </w:r>
+          </w:p>
+        </w:tc>
+        <w:tc>
+          <w:tcPr>
+            <w:tcW w:w="0" w:type="auto"/>
+            <w:hideMark/>
+          </w:tcPr>
+          <w:p>
+            <w:pPr>
+              <w:spacing w:after="0" w:line="240" w:lineRule="auto"/>
+              <w:rPr>
+                <w:rFonts w:eastAsia="Times New Roman"/>
+                <w:b/>
+                <w:bCs/>
+                <w:szCs w:val="24"/>
+              </w:rPr>
+            </w:pPr>
+            <w:r>
+              <w:rPr>
+                <w:rFonts w:eastAsia="Times New Roman"/>
+                <w:b/>
+                <w:bCs/>
+                <w:szCs w:val="24"/>
+              </w:rPr>
+              <w:t> </w:t>
+            </w:r>
+          </w:p>
+        </w:tc>
+        <w:tc>
+          <w:tcPr>
+            <w:tcW w:w="0" w:type="auto"/>
+            <w:noWrap/>
+            <w:hideMark/>
+          </w:tcPr>
+          <w:p>
+            <w:pPr>
+              <w:spacing w:after="0" w:line="240" w:lineRule="auto"/>
+              <w:jc w:val="center"/>
+              <w:rPr>
+                <w:rFonts w:eastAsia="Times New Roman"/>
+                <w:szCs w:val="24"/>
+              </w:rPr>
+            </w:pPr>
+            <w:r>
+              <w:rPr>
+                <w:rFonts w:eastAsia="Times New Roman"/>
+                <w:szCs w:val="24"/>
+              </w:rPr>
+              <w:t>-0.4916</w:t>
+            </w:r>
+          </w:p>
+        </w:tc>
+        <w:tc>
+          <w:tcPr>
+            <w:tcW w:w="0" w:type="auto"/>
+            <w:hideMark/>
+          </w:tcPr>
+          <w:p>
+            <w:pPr>
+              <w:spacing w:after="0" w:line="240" w:lineRule="auto"/>
+              <w:jc w:val="center"/>
+              <w:rPr>
+                <w:rFonts w:eastAsia="Times New Roman"/>
+                <w:szCs w:val="24"/>
+              </w:rPr>
+            </w:pPr>
+            <w:r>
+              <w:rPr>
+                <w:rFonts w:eastAsia="Times New Roman"/>
+                <w:szCs w:val="24"/>
+              </w:rPr>
+              <w:t>0.1002</w:t>
+            </w:r>
+          </w:p>
+        </w:tc>
+        <w:tc>
+          <w:tcPr>
+            <w:tcW w:w="0" w:type="auto"/>
+            <w:hideMark/>
+          </w:tcPr>
+          <w:p>
+            <w:pPr>
+              <w:spacing w:after="0" w:line="240" w:lineRule="auto"/>
+              <w:jc w:val="center"/>
+              <w:rPr>
+                <w:rFonts w:eastAsia="Times New Roman"/>
+                <w:szCs w:val="24"/>
+              </w:rPr>
+            </w:pPr>
+            <w:r>
+              <w:rPr>
+                <w:rFonts w:eastAsia="Times New Roman"/>
+                <w:szCs w:val="24"/>
+              </w:rPr>
+              <w:t>&lt;.0001</w:t>
+            </w:r>
+          </w:p>
+        </w:tc>
+      </w:tr>
+      <w:tr>
+        <w:trPr>
+          <w:jc w:val="center"/>
+        </w:trPr>
+        <w:tc>
+          <w:tcPr>
+            <w:tcW w:w="0" w:type="auto"/>
+            <w:hideMark/>
+          </w:tcPr>
+          <w:p>
+            <w:pPr>
+              <w:spacing w:after="0" w:line="240" w:lineRule="auto"/>
+              <w:rPr>
+                <w:rFonts w:eastAsia="Times New Roman"/>
+                <w:b/>
+                <w:bCs/>
+                <w:szCs w:val="24"/>
+              </w:rPr>
+            </w:pPr>
+            <w:r>
+              <w:rPr>
+                <w:rFonts w:eastAsia="Times New Roman"/>
+                <w:b/>
+                <w:bCs/>
+                <w:szCs w:val="24"/>
+              </w:rPr>
+              <w:t>Dementia</w:t>
+            </w:r>
+          </w:p>
+        </w:tc>
+        <w:tc>
+          <w:tcPr>
+            <w:tcW w:w="0" w:type="auto"/>
+            <w:hideMark/>
+          </w:tcPr>
+          <w:p>
+            <w:pPr>
+              <w:spacing w:after="0" w:line="240" w:lineRule="auto"/>
+              <w:rPr>
+                <w:rFonts w:eastAsia="Times New Roman"/>
+                <w:b/>
+                <w:bCs/>
+                <w:szCs w:val="24"/>
+              </w:rPr>
+            </w:pPr>
+            <w:r>
+              <w:rPr>
+                <w:rFonts w:eastAsia="Times New Roman"/>
+                <w:b/>
+                <w:bCs/>
+                <w:szCs w:val="24"/>
+              </w:rPr>
+              <w:t>0</w:t>
+            </w:r>
+            <w:r>
+              <w:rPr>
+                <w:rFonts w:eastAsia="Times New Roman"/>
+                <w:b/>
+                <w:bCs/>
+                <w:szCs w:val="24"/>
+              </w:rPr>
+              <w:t xml:space="preserve"> = undiagnosed</w:t>
+            </w:r>
+          </w:p>
+        </w:tc>
+        <w:tc>
+          <w:tcPr>
+            <w:tcW w:w="0" w:type="auto"/>
+            <w:hideMark/>
+          </w:tcPr>
+          <w:p>
+            <w:pPr>
+              <w:spacing w:after="0" w:line="240" w:lineRule="auto"/>
+              <w:jc w:val="center"/>
+              <w:rPr>
+                <w:rFonts w:eastAsia="Times New Roman"/>
+                <w:szCs w:val="24"/>
+              </w:rPr>
+            </w:pPr>
+            <w:r>
+              <w:rPr>
+                <w:rFonts w:eastAsia="Times New Roman"/>
+                <w:szCs w:val="24"/>
+              </w:rPr>
+              <w:t>1.3185</w:t>
+            </w:r>
+          </w:p>
+        </w:tc>
+        <w:tc>
+          <w:tcPr>
+            <w:tcW w:w="0" w:type="auto"/>
+            <w:hideMark/>
+          </w:tcPr>
+          <w:p>
+            <w:pPr>
+              <w:spacing w:after="0" w:line="240" w:lineRule="auto"/>
+              <w:jc w:val="center"/>
+              <w:rPr>
+                <w:rFonts w:eastAsia="Times New Roman"/>
+                <w:szCs w:val="24"/>
+              </w:rPr>
+            </w:pPr>
+            <w:r>
+              <w:rPr>
+                <w:rFonts w:eastAsia="Times New Roman"/>
+                <w:szCs w:val="24"/>
+              </w:rPr>
+              <w:t>3.3999</w:t>
+            </w:r>
+          </w:p>
+        </w:tc>
+        <w:tc>
+          <w:tcPr>
+            <w:tcW w:w="0" w:type="auto"/>
+            <w:hideMark/>
+          </w:tcPr>
+          <w:p>
+            <w:pPr>
+              <w:spacing w:after="0" w:line="240" w:lineRule="auto"/>
+              <w:jc w:val="center"/>
+              <w:rPr>
+                <w:rFonts w:eastAsia="Times New Roman"/>
+                <w:szCs w:val="24"/>
+              </w:rPr>
+            </w:pPr>
+            <w:r>
+              <w:rPr>
+                <w:rFonts w:eastAsia="Times New Roman"/>
+                <w:szCs w:val="24"/>
+              </w:rPr>
+              <w:t>0.6982</w:t>
+            </w:r>
+          </w:p>
+        </w:tc>
+      </w:tr>
+      <w:tr>
+        <w:trPr>
+          <w:jc w:val="center"/>
+        </w:trPr>
+        <w:tc>
+          <w:tcPr>
+            <w:tcW w:w="0" w:type="auto"/>
+            <w:hideMark/>
+          </w:tcPr>
+          <w:p>
+            <w:pPr>
+              <w:spacing w:after="0" w:line="240" w:lineRule="auto"/>
+              <w:rPr>
+                <w:rFonts w:eastAsia="Times New Roman"/>
+                <w:b/>
+                <w:bCs/>
+                <w:szCs w:val="24"/>
+              </w:rPr>
+            </w:pPr>
+            <w:r>
+              <w:rPr>
+                <w:rFonts w:eastAsia="Times New Roman"/>
+                <w:b/>
+                <w:bCs/>
+                <w:szCs w:val="24"/>
+              </w:rPr>
+              <w:t xml:space="preserve">(Age – </w:t>
+            </w:r>
+            <w:r>
+              <w:rPr>
+                <w:rFonts w:eastAsia="Times New Roman"/>
+                <w:b/>
+                <w:bCs/>
+                <w:szCs w:val="24"/>
+              </w:rPr>
+              <w:t>59</w:t>
+            </w:r>
+            <w:r>
+              <w:rPr>
+                <w:rFonts w:eastAsia="Times New Roman"/>
+                <w:b/>
+                <w:bCs/>
+                <w:szCs w:val="24"/>
+              </w:rPr>
+              <w:t xml:space="preserve">) </w:t>
+            </w:r>
+            <w:r>
+              <w:rPr>
+                <w:rFonts w:eastAsia="Times New Roman"/>
+                <w:b/>
+                <w:bCs/>
+                <w:szCs w:val="24"/>
+              </w:rPr>
+              <w:t>*</w:t>
+            </w:r>
+            <w:r>
+              <w:rPr>
+                <w:rFonts w:eastAsia="Times New Roman"/>
+                <w:b/>
+                <w:bCs/>
+                <w:szCs w:val="24"/>
+              </w:rPr>
+              <w:t xml:space="preserve"> Dementia</w:t>
+            </w:r>
+          </w:p>
+        </w:tc>
+        <w:tc>
+          <w:tcPr>
+            <w:tcW w:w="0" w:type="auto"/>
+            <w:hideMark/>
+          </w:tcPr>
+          <w:p>
+            <w:pPr>
+              <w:spacing w:after="0" w:line="240" w:lineRule="auto"/>
+              <w:rPr>
+                <w:rFonts w:eastAsia="Times New Roman"/>
+                <w:b/>
+                <w:bCs/>
+                <w:szCs w:val="24"/>
+              </w:rPr>
+            </w:pPr>
+            <w:r>
+              <w:rPr>
+                <w:rFonts w:eastAsia="Times New Roman"/>
+                <w:b/>
+                <w:bCs/>
+                <w:szCs w:val="24"/>
+              </w:rPr>
+              <w:t>0</w:t>
+            </w:r>
+            <w:r>
+              <w:rPr>
+                <w:rFonts w:eastAsia="Times New Roman"/>
+                <w:b/>
+                <w:bCs/>
+                <w:szCs w:val="24"/>
+              </w:rPr>
+              <w:t xml:space="preserve"> =undiagnosed</w:t>
+            </w:r>
+          </w:p>
+        </w:tc>
+        <w:tc>
+          <w:tcPr>
+            <w:tcW w:w="0" w:type="auto"/>
+            <w:hideMark/>
+          </w:tcPr>
+          <w:p>
+            <w:pPr>
+              <w:spacing w:after="0" w:line="240" w:lineRule="auto"/>
+              <w:jc w:val="center"/>
+              <w:rPr>
+                <w:rFonts w:eastAsia="Times New Roman"/>
+                <w:szCs w:val="24"/>
+              </w:rPr>
+            </w:pPr>
+            <w:r>
+              <w:rPr>
+                <w:rFonts w:eastAsia="Times New Roman"/>
+                <w:szCs w:val="24"/>
+              </w:rPr>
+              <w:t>0.1067</w:t>
+            </w:r>
+          </w:p>
+        </w:tc>
+        <w:tc>
+          <w:tcPr>
+            <w:tcW w:w="0" w:type="auto"/>
+            <w:hideMark/>
+          </w:tcPr>
+          <w:p>
+            <w:pPr>
+              <w:spacing w:after="0" w:line="240" w:lineRule="auto"/>
+              <w:jc w:val="center"/>
+              <w:rPr>
+                <w:rFonts w:eastAsia="Times New Roman"/>
+                <w:szCs w:val="24"/>
+              </w:rPr>
+            </w:pPr>
+            <w:r>
+              <w:rPr>
+                <w:rFonts w:eastAsia="Times New Roman"/>
+                <w:szCs w:val="24"/>
+              </w:rPr>
+              <w:t>0.1074</w:t>
+            </w:r>
+          </w:p>
+        </w:tc>
+        <w:tc>
+          <w:tcPr>
+            <w:tcW w:w="0" w:type="auto"/>
+            <w:hideMark/>
+          </w:tcPr>
+          <w:p>
+            <w:pPr>
+              <w:spacing w:after="0" w:line="240" w:lineRule="auto"/>
+              <w:jc w:val="center"/>
+              <w:rPr>
+                <w:rFonts w:eastAsia="Times New Roman"/>
+                <w:szCs w:val="24"/>
+              </w:rPr>
+            </w:pPr>
+            <w:r>
+              <w:rPr>
+                <w:rFonts w:eastAsia="Times New Roman"/>
+                <w:szCs w:val="24"/>
+              </w:rPr>
+              <w:t>0.3208</w:t>
+            </w:r>
+          </w:p>
+        </w:tc>
+      </w:tr>
+      <w:tr>
+        <w:trPr>
+          <w:jc w:val="center"/>
+        </w:trPr>
+        <w:tc>
+          <w:tcPr>
+            <w:tcW w:w="0" w:type="auto"/>
+            <w:hideMark/>
+          </w:tcPr>
+          <w:p>
+            <w:pPr>
+              <w:spacing w:after="0" w:line="240" w:lineRule="auto"/>
+              <w:rPr>
+                <w:rFonts w:eastAsia="Times New Roman"/>
+                <w:b/>
+                <w:bCs/>
+                <w:szCs w:val="24"/>
+              </w:rPr>
+            </w:pPr>
+            <w:r>
+              <w:rPr>
+                <w:rFonts w:eastAsia="Times New Roman"/>
+                <w:b/>
+                <w:bCs/>
+                <w:szCs w:val="24"/>
+              </w:rPr>
+              <w:t xml:space="preserve">Change-point </w:t>
+            </w:r>
+          </w:p>
+        </w:tc>
+        <w:tc>
+          <w:tcPr>
+            <w:tcW w:w="0" w:type="auto"/>
+            <w:hideMark/>
+          </w:tcPr>
+          <w:p>
+            <w:pPr>
+              <w:spacing w:after="0" w:line="240" w:lineRule="auto"/>
+              <w:rPr>
+                <w:rFonts w:eastAsia="Times New Roman"/>
+                <w:b/>
+                <w:bCs/>
+                <w:szCs w:val="24"/>
+              </w:rPr>
+            </w:pPr>
+            <w:r>
+              <w:rPr>
+                <w:rFonts w:eastAsia="Times New Roman"/>
+                <w:b/>
+                <w:bCs/>
+                <w:szCs w:val="24"/>
+              </w:rPr>
+              <w:t> </w:t>
+            </w:r>
+          </w:p>
+        </w:tc>
+        <w:tc>
+          <w:tcPr>
+            <w:tcW w:w="0" w:type="auto"/>
+            <w:noWrap/>
+            <w:hideMark/>
+          </w:tcPr>
+          <w:p>
+            <w:pPr>
+              <w:spacing w:after="0" w:line="240" w:lineRule="auto"/>
+              <w:jc w:val="center"/>
+              <w:rPr>
+                <w:rFonts w:eastAsia="Times New Roman"/>
+                <w:szCs w:val="24"/>
+              </w:rPr>
+            </w:pPr>
+            <w:r>
+              <w:rPr>
+                <w:rFonts w:eastAsia="Times New Roman"/>
+                <w:szCs w:val="24"/>
+              </w:rPr>
+              <w:t>-0.8701</w:t>
+            </w:r>
+          </w:p>
+        </w:tc>
+        <w:tc>
+          <w:tcPr>
+            <w:tcW w:w="0" w:type="auto"/>
+            <w:hideMark/>
+          </w:tcPr>
+          <w:p>
+            <w:pPr>
+              <w:spacing w:after="0" w:line="240" w:lineRule="auto"/>
+              <w:jc w:val="center"/>
+              <w:rPr>
+                <w:rFonts w:eastAsia="Times New Roman"/>
+                <w:szCs w:val="24"/>
+              </w:rPr>
+            </w:pPr>
+            <w:r>
+              <w:rPr>
+                <w:rFonts w:eastAsia="Times New Roman"/>
+                <w:szCs w:val="24"/>
+              </w:rPr>
+              <w:t>0.1557</w:t>
+            </w:r>
+          </w:p>
+        </w:tc>
+        <w:tc>
+          <w:tcPr>
+            <w:tcW w:w="0" w:type="auto"/>
+            <w:hideMark/>
+          </w:tcPr>
+          <w:p>
+            <w:pPr>
+              <w:spacing w:after="0" w:line="240" w:lineRule="auto"/>
+              <w:jc w:val="center"/>
+              <w:rPr>
+                <w:rFonts w:eastAsia="Times New Roman"/>
+                <w:szCs w:val="24"/>
+              </w:rPr>
+            </w:pPr>
+            <w:r>
+              <w:rPr>
+                <w:rFonts w:eastAsia="Times New Roman"/>
+                <w:szCs w:val="24"/>
+              </w:rPr>
+              <w:t>&lt;.0001</w:t>
+            </w:r>
+          </w:p>
+        </w:tc>
+      </w:tr>
+      <w:tr>
+        <w:trPr>
+          <w:jc w:val="center"/>
+        </w:trPr>
+        <w:tc>
+          <w:tcPr>
+            <w:tcW w:w="0" w:type="auto"/>
+            <w:hideMark/>
+          </w:tcPr>
+          <w:p>
+            <w:pPr>
+              <w:spacing w:after="0" w:line="240" w:lineRule="auto"/>
+              <w:rPr>
+                <w:rFonts w:eastAsia="Times New Roman"/>
+                <w:b/>
+                <w:bCs/>
+                <w:szCs w:val="24"/>
+              </w:rPr>
+            </w:pPr>
+            <w:r>
+              <w:rPr>
+                <w:rFonts w:eastAsia="Times New Roman"/>
+                <w:b/>
+                <w:bCs/>
+                <w:szCs w:val="24"/>
+              </w:rPr>
+              <w:t>SES</w:t>
+            </w:r>
+          </w:p>
+        </w:tc>
+        <w:tc>
+          <w:tcPr>
+            <w:tcW w:w="0" w:type="auto"/>
+            <w:hideMark/>
+          </w:tcPr>
+          <w:p>
+            <w:pPr>
+              <w:spacing w:after="0" w:line="240" w:lineRule="auto"/>
+              <w:rPr>
+                <w:rFonts w:eastAsia="Times New Roman"/>
+                <w:b/>
+                <w:bCs/>
+                <w:szCs w:val="24"/>
+              </w:rPr>
+            </w:pPr>
+            <w:r>
+              <w:rPr>
+                <w:rFonts w:eastAsia="Times New Roman"/>
+                <w:b/>
+                <w:bCs/>
+                <w:szCs w:val="24"/>
+              </w:rPr>
+              <w:t> </w:t>
+            </w:r>
+          </w:p>
+        </w:tc>
+        <w:tc>
+          <w:tcPr>
+            <w:tcW w:w="0" w:type="auto"/>
+            <w:hideMark/>
+          </w:tcPr>
+          <w:p>
+            <w:pPr>
+              <w:spacing w:after="0" w:line="240" w:lineRule="auto"/>
+              <w:jc w:val="center"/>
+              <w:rPr>
+                <w:rFonts w:eastAsia="Times New Roman"/>
+                <w:szCs w:val="24"/>
+              </w:rPr>
+            </w:pPr>
+            <w:r>
+              <w:rPr>
+                <w:rFonts w:eastAsia="Times New Roman"/>
+                <w:szCs w:val="24"/>
+              </w:rPr>
+              <w:t>0.06556</w:t>
+            </w:r>
+          </w:p>
+        </w:tc>
+        <w:tc>
+          <w:tcPr>
+            <w:tcW w:w="0" w:type="auto"/>
+            <w:hideMark/>
+          </w:tcPr>
+          <w:p>
+            <w:pPr>
+              <w:spacing w:after="0" w:line="240" w:lineRule="auto"/>
+              <w:jc w:val="center"/>
+              <w:rPr>
+                <w:rFonts w:eastAsia="Times New Roman"/>
+                <w:szCs w:val="24"/>
+              </w:rPr>
+            </w:pPr>
+            <w:r>
+              <w:rPr>
+                <w:rFonts w:eastAsia="Times New Roman"/>
+                <w:szCs w:val="24"/>
+              </w:rPr>
+              <w:t>0.04302</w:t>
+            </w:r>
+          </w:p>
+        </w:tc>
+        <w:tc>
+          <w:tcPr>
+            <w:tcW w:w="0" w:type="auto"/>
+            <w:hideMark/>
+          </w:tcPr>
+          <w:p>
+            <w:pPr>
+              <w:spacing w:after="0" w:line="240" w:lineRule="auto"/>
+              <w:jc w:val="center"/>
+              <w:rPr>
+                <w:rFonts w:eastAsia="Times New Roman"/>
+                <w:szCs w:val="24"/>
+              </w:rPr>
+            </w:pPr>
+            <w:r>
+              <w:rPr>
+                <w:rFonts w:eastAsia="Times New Roman"/>
+                <w:szCs w:val="24"/>
+              </w:rPr>
+              <w:t>0.1278</w:t>
+            </w:r>
+          </w:p>
+        </w:tc>
+      </w:tr>
+      <w:tr>
+        <w:trPr>
+          <w:trHeight w:val="195"/>
+          <w:jc w:val="center"/>
+        </w:trPr>
+        <w:tc>
+          <w:tcPr>
+            <w:tcW w:w="0" w:type="auto"/>
+            <w:hideMark/>
+          </w:tcPr>
+          <w:p>
+            <w:pPr>
+              <w:spacing w:after="0" w:line="240" w:lineRule="auto"/>
+              <w:rPr>
+                <w:rFonts w:eastAsia="Times New Roman"/>
+                <w:b/>
+                <w:bCs/>
+                <w:szCs w:val="24"/>
+              </w:rPr>
+            </w:pPr>
+            <w:r>
+              <w:rPr>
+                <w:rFonts w:eastAsia="Times New Roman"/>
+                <w:b/>
+                <w:bCs/>
+                <w:szCs w:val="24"/>
+              </w:rPr>
+              <w:t>G</w:t>
+            </w:r>
+            <w:r>
+              <w:rPr>
+                <w:rFonts w:eastAsia="Times New Roman"/>
+                <w:b/>
+                <w:bCs/>
+                <w:szCs w:val="24"/>
+              </w:rPr>
+              <w:t>ender</w:t>
+            </w:r>
+          </w:p>
+        </w:tc>
+        <w:tc>
+          <w:tcPr>
+            <w:tcW w:w="0" w:type="auto"/>
+            <w:hideMark/>
+          </w:tcPr>
+          <w:p>
+            <w:pPr>
+              <w:spacing w:after="0" w:line="240" w:lineRule="auto"/>
+              <w:rPr>
+                <w:rFonts w:eastAsia="Times New Roman"/>
+                <w:b/>
+                <w:bCs/>
+                <w:szCs w:val="24"/>
+              </w:rPr>
+            </w:pPr>
+            <w:r>
+              <w:rPr>
+                <w:rFonts w:eastAsia="Times New Roman"/>
+                <w:b/>
+                <w:bCs/>
+                <w:szCs w:val="24"/>
+              </w:rPr>
+              <w:t>1</w:t>
+            </w:r>
+            <w:r>
+              <w:rPr>
+                <w:rFonts w:eastAsia="Times New Roman"/>
+                <w:b/>
+                <w:bCs/>
+                <w:szCs w:val="24"/>
+              </w:rPr>
+              <w:t xml:space="preserve"> = male</w:t>
+            </w:r>
+          </w:p>
+        </w:tc>
+        <w:tc>
+          <w:tcPr>
+            <w:tcW w:w="0" w:type="auto"/>
+            <w:hideMark/>
+          </w:tcPr>
+          <w:p>
+            <w:pPr>
+              <w:spacing w:after="0" w:line="240" w:lineRule="auto"/>
+              <w:jc w:val="center"/>
+              <w:rPr>
+                <w:rFonts w:eastAsia="Times New Roman"/>
+                <w:szCs w:val="24"/>
+              </w:rPr>
+            </w:pPr>
+            <w:r>
+              <w:rPr>
+                <w:rFonts w:eastAsia="Times New Roman"/>
+                <w:szCs w:val="24"/>
+              </w:rPr>
+              <w:t>2.3453</w:t>
+            </w:r>
+          </w:p>
+        </w:tc>
+        <w:tc>
+          <w:tcPr>
+            <w:tcW w:w="0" w:type="auto"/>
+            <w:hideMark/>
+          </w:tcPr>
+          <w:p>
+            <w:pPr>
+              <w:spacing w:after="0" w:line="240" w:lineRule="auto"/>
+              <w:jc w:val="center"/>
+              <w:rPr>
+                <w:rFonts w:eastAsia="Times New Roman"/>
+                <w:szCs w:val="24"/>
+              </w:rPr>
+            </w:pPr>
+            <w:r>
+              <w:rPr>
+                <w:rFonts w:eastAsia="Times New Roman"/>
+                <w:szCs w:val="24"/>
+              </w:rPr>
+              <w:t>1.0230</w:t>
+            </w:r>
+          </w:p>
+        </w:tc>
+        <w:tc>
+          <w:tcPr>
+            <w:tcW w:w="0" w:type="auto"/>
+            <w:hideMark/>
+          </w:tcPr>
+          <w:p>
+            <w:pPr>
+              <w:spacing w:after="0" w:line="240" w:lineRule="auto"/>
+              <w:jc w:val="center"/>
+              <w:rPr>
+                <w:rFonts w:eastAsia="Times New Roman"/>
+                <w:szCs w:val="24"/>
+              </w:rPr>
+            </w:pPr>
+            <w:r>
+              <w:rPr>
+                <w:rFonts w:eastAsia="Times New Roman"/>
+                <w:szCs w:val="24"/>
+              </w:rPr>
+              <w:t>0.0220</w:t>
+            </w:r>
+          </w:p>
+        </w:tc>
+      </w:tr>
+    </w:tbl>
     <w:p>
       <w:pPr>
         <w:jc w:val="center"/>
@@ -4438,7 +5675,6 @@
         <w:rPr>
           <w:b/>
         </w:rPr>
-        <w:lastRenderedPageBreak/>
         <w:t xml:space="preserve">Figure A3. </w:t>
       </w:r>
       <w:r>
@@ -4454,10 +5690,11 @@
         <w:rPr>
           <w:noProof/>
         </w:rPr>
+        <w:lastRenderedPageBreak/>
         <w:drawing>
           <wp:inline distT="0" distB="0" distL="0" distR="0" wp14:anchorId="7C47B159" wp14:editId="48F24526">
-            <wp:extent cx="4508732" cy="3257717"/>
-            <wp:effectExtent l="0" t="0" r="6350" b="0"/>
+            <wp:extent cx="3780198" cy="2731325"/>
+            <wp:effectExtent l="0" t="0" r="0" b="0"/>
             <wp:docPr id="4" name="Picture 4"/>
             <wp:cNvGraphicFramePr>
               <a:graphicFrameLocks xmlns:a="http://schemas.openxmlformats.org/drawingml/2006/main" noChangeAspect="1"/>
@@ -4478,7 +5715,7 @@
                   <pic:spPr>
                     <a:xfrm>
                       <a:off x="0" y="0"/>
-                      <a:ext cx="4508732" cy="3257717"/>
+                      <a:ext cx="3783393" cy="2733633"/>
                     </a:xfrm>
                     <a:prstGeom prst="rect">
                       <a:avLst/>
@@ -4504,10 +5741,7 @@
         <w:t xml:space="preserve">Figure A4. </w:t>
       </w:r>
       <w:r>
-        <w:t>This figure displays the trajectories</w:t>
-      </w:r>
-      <w:r>
-        <w:t xml:space="preserve"> of </w:t>
+        <w:t xml:space="preserve">This figure displays the trajectories of </w:t>
       </w:r>
       <w:proofErr w:type="spellStart"/>
       <w:r>
@@ -4515,13 +5749,7 @@
       </w:r>
       <w:proofErr w:type="spellEnd"/>
       <w:r>
-        <w:t xml:space="preserve"> scores leading up to dementia/MCI diagnosis for individuals who were diagnosed with dement</w:t>
-      </w:r>
-      <w:r>
-        <w:t>i</w:t>
-      </w:r>
-      <w:r>
-        <w:t>a/MCI at some point in the study.</w:t>
+        <w:t xml:space="preserve"> scores leading up to dementia/MCI diagnosis for individuals who were diagnosed with dementia/MCI at some point in the study.</w:t>
       </w:r>
     </w:p>
     <w:p/>
@@ -4536,8 +5764,8 @@
         </w:rPr>
         <w:drawing>
           <wp:inline distT="0" distB="0" distL="0" distR="0" wp14:anchorId="26324A47" wp14:editId="6A2B9A64">
-            <wp:extent cx="4508732" cy="3257717"/>
-            <wp:effectExtent l="0" t="0" r="6350" b="0"/>
+            <wp:extent cx="3730891" cy="2695699"/>
+            <wp:effectExtent l="0" t="0" r="3175" b="0"/>
             <wp:docPr id="7" name="Picture 7"/>
             <wp:cNvGraphicFramePr>
               <a:graphicFrameLocks xmlns:a="http://schemas.openxmlformats.org/drawingml/2006/main" noChangeAspect="1"/>
@@ -4558,7 +5786,7 @@
                   <pic:spPr>
                     <a:xfrm>
                       <a:off x="0" y="0"/>
-                      <a:ext cx="4508732" cy="3257717"/>
+                      <a:ext cx="3736701" cy="2699897"/>
                     </a:xfrm>
                     <a:prstGeom prst="rect">
                       <a:avLst/>
@@ -4573,6 +5801,1267 @@
     </w:p>
     <w:p>
       <w:pPr>
+        <w:ind w:left="360"/>
+      </w:pPr>
+      <w:r>
+        <w:rPr>
+          <w:b/>
+        </w:rPr>
+        <w:t xml:space="preserve">Table A2. </w:t>
+      </w:r>
+      <w:r>
+        <w:rPr>
+          <w:b/>
+          <w:highlight w:val="yellow"/>
+        </w:rPr>
+        <w:t>DESCRIPTION</w:t>
+      </w:r>
+      <w:r>
+        <w:rPr>
+          <w:b/>
+        </w:rPr>
+        <w:t xml:space="preserve">- THIS IS </w:t>
+      </w:r>
+      <w:proofErr w:type="gramStart"/>
+      <w:r>
+        <w:rPr>
+          <w:b/>
+        </w:rPr>
+        <w:t>AR(</w:t>
+      </w:r>
+      <w:proofErr w:type="gramEnd"/>
+      <w:r>
+        <w:rPr>
+          <w:b/>
+        </w:rPr>
+        <w:t>1)</w:t>
+      </w:r>
+      <w:r>
+        <w:rPr>
+          <w:b/>
+        </w:rPr>
+        <w:t xml:space="preserve"> + </w:t>
+      </w:r>
+      <w:proofErr w:type="spellStart"/>
+      <w:r>
+        <w:rPr>
+          <w:b/>
+        </w:rPr>
+        <w:t>rI</w:t>
+      </w:r>
+      <w:proofErr w:type="spellEnd"/>
+    </w:p>
+    <w:tbl>
+      <w:tblPr>
+        <w:tblW w:w="7981" w:type="dxa"/>
+        <w:jc w:val="center"/>
+        <w:tblBorders>
+          <w:insideH w:val="single" w:sz="4" w:space="0" w:color="auto"/>
+          <w:insideV w:val="single" w:sz="4" w:space="0" w:color="auto"/>
+        </w:tblBorders>
+        <w:tblCellMar>
+          <w:top w:w="75" w:type="dxa"/>
+          <w:left w:w="75" w:type="dxa"/>
+          <w:bottom w:w="75" w:type="dxa"/>
+          <w:right w:w="75" w:type="dxa"/>
+        </w:tblCellMar>
+        <w:tblLook w:val="04A0" w:firstRow="1" w:lastRow="0" w:firstColumn="1" w:lastColumn="0" w:noHBand="0" w:noVBand="1"/>
+        <w:tblDescription w:val="Procedure Mixed: Solution for Fixed Effects"/>
+      </w:tblPr>
+      <w:tblGrid>
+        <w:gridCol w:w="2636"/>
+        <w:gridCol w:w="1986"/>
+        <w:gridCol w:w="1153"/>
+        <w:gridCol w:w="1212"/>
+        <w:gridCol w:w="994"/>
+      </w:tblGrid>
+      <w:tr>
+        <w:trPr>
+          <w:trHeight w:val="289"/>
+          <w:tblHeader/>
+          <w:jc w:val="center"/>
+        </w:trPr>
+        <w:tc>
+          <w:tcPr>
+            <w:tcW w:w="7981" w:type="dxa"/>
+            <w:gridSpan w:val="5"/>
+            <w:hideMark/>
+          </w:tcPr>
+          <w:p>
+            <w:pPr>
+              <w:spacing w:after="0" w:line="240" w:lineRule="auto"/>
+              <w:jc w:val="center"/>
+              <w:rPr>
+                <w:rFonts w:eastAsia="Times New Roman"/>
+                <w:b/>
+                <w:bCs/>
+                <w:szCs w:val="24"/>
+              </w:rPr>
+            </w:pPr>
+            <w:r>
+              <w:rPr>
+                <w:rFonts w:eastAsia="Times New Roman"/>
+                <w:b/>
+                <w:bCs/>
+                <w:szCs w:val="24"/>
+              </w:rPr>
+              <w:t xml:space="preserve">Modeling </w:t>
+            </w:r>
+            <w:proofErr w:type="spellStart"/>
+            <w:r>
+              <w:rPr>
+                <w:rFonts w:eastAsia="Times New Roman"/>
+                <w:b/>
+                <w:bCs/>
+                <w:szCs w:val="24"/>
+              </w:rPr>
+              <w:t>LogMemI</w:t>
+            </w:r>
+            <w:proofErr w:type="spellEnd"/>
+          </w:p>
+        </w:tc>
+      </w:tr>
+      <w:tr>
+        <w:trPr>
+          <w:trHeight w:val="559"/>
+          <w:tblHeader/>
+          <w:jc w:val="center"/>
+        </w:trPr>
+        <w:tc>
+          <w:tcPr>
+            <w:tcW w:w="0" w:type="auto"/>
+            <w:hideMark/>
+          </w:tcPr>
+          <w:p>
+            <w:pPr>
+              <w:spacing w:after="0" w:line="240" w:lineRule="auto"/>
+              <w:rPr>
+                <w:rFonts w:eastAsia="Times New Roman"/>
+                <w:b/>
+                <w:bCs/>
+                <w:szCs w:val="24"/>
+              </w:rPr>
+            </w:pPr>
+            <w:r>
+              <w:rPr>
+                <w:rFonts w:eastAsia="Times New Roman"/>
+                <w:b/>
+                <w:bCs/>
+                <w:szCs w:val="24"/>
+              </w:rPr>
+              <w:t>Variable</w:t>
+            </w:r>
+          </w:p>
+        </w:tc>
+        <w:tc>
+          <w:tcPr>
+            <w:tcW w:w="0" w:type="auto"/>
+            <w:hideMark/>
+          </w:tcPr>
+          <w:p>
+            <w:pPr>
+              <w:spacing w:after="0" w:line="240" w:lineRule="auto"/>
+              <w:rPr>
+                <w:rFonts w:eastAsia="Times New Roman"/>
+                <w:b/>
+                <w:bCs/>
+                <w:szCs w:val="24"/>
+              </w:rPr>
+            </w:pPr>
+            <w:r>
+              <w:rPr>
+                <w:rFonts w:eastAsia="Times New Roman"/>
+                <w:b/>
+                <w:bCs/>
+                <w:szCs w:val="24"/>
+              </w:rPr>
+              <w:t>Level</w:t>
+            </w:r>
+          </w:p>
+        </w:tc>
+        <w:tc>
+          <w:tcPr>
+            <w:tcW w:w="0" w:type="auto"/>
+            <w:hideMark/>
+          </w:tcPr>
+          <w:p>
+            <w:pPr>
+              <w:spacing w:after="0" w:line="240" w:lineRule="auto"/>
+              <w:jc w:val="center"/>
+              <w:rPr>
+                <w:rFonts w:eastAsia="Times New Roman"/>
+                <w:b/>
+                <w:bCs/>
+                <w:szCs w:val="24"/>
+              </w:rPr>
+            </w:pPr>
+            <w:r>
+              <w:rPr>
+                <w:rFonts w:eastAsia="Times New Roman"/>
+                <w:b/>
+                <w:bCs/>
+                <w:szCs w:val="24"/>
+              </w:rPr>
+              <w:t>Estimate</w:t>
+            </w:r>
+          </w:p>
+        </w:tc>
+        <w:tc>
+          <w:tcPr>
+            <w:tcW w:w="0" w:type="auto"/>
+            <w:hideMark/>
+          </w:tcPr>
+          <w:p>
+            <w:pPr>
+              <w:spacing w:after="0" w:line="240" w:lineRule="auto"/>
+              <w:jc w:val="center"/>
+              <w:rPr>
+                <w:rFonts w:eastAsia="Times New Roman"/>
+                <w:b/>
+                <w:bCs/>
+                <w:szCs w:val="24"/>
+              </w:rPr>
+            </w:pPr>
+            <w:r>
+              <w:rPr>
+                <w:rFonts w:eastAsia="Times New Roman"/>
+                <w:b/>
+                <w:bCs/>
+                <w:szCs w:val="24"/>
+              </w:rPr>
+              <w:t>Standard</w:t>
+            </w:r>
+            <w:r>
+              <w:rPr>
+                <w:rFonts w:eastAsia="Times New Roman"/>
+                <w:b/>
+                <w:bCs/>
+                <w:szCs w:val="24"/>
+              </w:rPr>
+              <w:br/>
+              <w:t>Error</w:t>
+            </w:r>
+          </w:p>
+        </w:tc>
+        <w:tc>
+          <w:tcPr>
+            <w:tcW w:w="911" w:type="dxa"/>
+            <w:hideMark/>
+          </w:tcPr>
+          <w:p>
+            <w:pPr>
+              <w:spacing w:after="0" w:line="240" w:lineRule="auto"/>
+              <w:jc w:val="center"/>
+              <w:rPr>
+                <w:rFonts w:eastAsia="Times New Roman"/>
+                <w:b/>
+                <w:bCs/>
+                <w:szCs w:val="24"/>
+              </w:rPr>
+            </w:pPr>
+            <w:proofErr w:type="spellStart"/>
+            <w:r>
+              <w:rPr>
+                <w:rFonts w:eastAsia="Times New Roman"/>
+                <w:b/>
+                <w:bCs/>
+                <w:szCs w:val="24"/>
+              </w:rPr>
+              <w:t>Pr</w:t>
+            </w:r>
+            <w:proofErr w:type="spellEnd"/>
+            <w:r>
+              <w:rPr>
+                <w:rFonts w:eastAsia="Times New Roman"/>
+                <w:b/>
+                <w:bCs/>
+                <w:szCs w:val="24"/>
+              </w:rPr>
+              <w:t xml:space="preserve"> &gt; |t|</w:t>
+            </w:r>
+          </w:p>
+        </w:tc>
+      </w:tr>
+      <w:tr>
+        <w:trPr>
+          <w:trHeight w:val="270"/>
+          <w:jc w:val="center"/>
+        </w:trPr>
+        <w:tc>
+          <w:tcPr>
+            <w:tcW w:w="0" w:type="auto"/>
+            <w:hideMark/>
+          </w:tcPr>
+          <w:p>
+            <w:pPr>
+              <w:spacing w:after="0" w:line="240" w:lineRule="auto"/>
+              <w:rPr>
+                <w:rFonts w:eastAsia="Times New Roman"/>
+                <w:b/>
+                <w:bCs/>
+                <w:szCs w:val="24"/>
+              </w:rPr>
+            </w:pPr>
+            <w:r>
+              <w:rPr>
+                <w:rFonts w:eastAsia="Times New Roman"/>
+                <w:b/>
+                <w:bCs/>
+                <w:szCs w:val="24"/>
+              </w:rPr>
+              <w:t>Intercept</w:t>
+            </w:r>
+          </w:p>
+        </w:tc>
+        <w:tc>
+          <w:tcPr>
+            <w:tcW w:w="0" w:type="auto"/>
+            <w:hideMark/>
+          </w:tcPr>
+          <w:p>
+            <w:pPr>
+              <w:spacing w:after="0" w:line="240" w:lineRule="auto"/>
+              <w:rPr>
+                <w:rFonts w:eastAsia="Times New Roman"/>
+                <w:b/>
+                <w:bCs/>
+                <w:szCs w:val="24"/>
+              </w:rPr>
+            </w:pPr>
+            <w:r>
+              <w:rPr>
+                <w:rFonts w:eastAsia="Times New Roman"/>
+                <w:b/>
+                <w:bCs/>
+                <w:szCs w:val="24"/>
+              </w:rPr>
+              <w:t> </w:t>
+            </w:r>
+          </w:p>
+        </w:tc>
+        <w:tc>
+          <w:tcPr>
+            <w:tcW w:w="0" w:type="auto"/>
+            <w:hideMark/>
+          </w:tcPr>
+          <w:p>
+            <w:pPr>
+              <w:spacing w:after="0" w:line="240" w:lineRule="auto"/>
+              <w:jc w:val="center"/>
+              <w:rPr>
+                <w:rFonts w:eastAsia="Times New Roman"/>
+                <w:szCs w:val="24"/>
+              </w:rPr>
+            </w:pPr>
+            <w:r>
+              <w:rPr>
+                <w:rFonts w:eastAsia="Times New Roman"/>
+                <w:szCs w:val="24"/>
+              </w:rPr>
+              <w:t>10.9980</w:t>
+            </w:r>
+          </w:p>
+        </w:tc>
+        <w:tc>
+          <w:tcPr>
+            <w:tcW w:w="0" w:type="auto"/>
+            <w:hideMark/>
+          </w:tcPr>
+          <w:p>
+            <w:pPr>
+              <w:spacing w:after="0" w:line="240" w:lineRule="auto"/>
+              <w:jc w:val="center"/>
+              <w:rPr>
+                <w:rFonts w:eastAsia="Times New Roman"/>
+                <w:szCs w:val="24"/>
+              </w:rPr>
+            </w:pPr>
+            <w:r>
+              <w:rPr>
+                <w:rFonts w:eastAsia="Times New Roman"/>
+                <w:szCs w:val="24"/>
+              </w:rPr>
+              <w:t>2.0043</w:t>
+            </w:r>
+          </w:p>
+        </w:tc>
+        <w:tc>
+          <w:tcPr>
+            <w:tcW w:w="911" w:type="dxa"/>
+            <w:hideMark/>
+          </w:tcPr>
+          <w:p>
+            <w:pPr>
+              <w:spacing w:after="0" w:line="240" w:lineRule="auto"/>
+              <w:jc w:val="center"/>
+              <w:rPr>
+                <w:rFonts w:eastAsia="Times New Roman"/>
+                <w:szCs w:val="24"/>
+              </w:rPr>
+            </w:pPr>
+            <w:r>
+              <w:rPr>
+                <w:rFonts w:eastAsia="Times New Roman"/>
+                <w:szCs w:val="24"/>
+              </w:rPr>
+              <w:t>&lt;.0001</w:t>
+            </w:r>
+          </w:p>
+        </w:tc>
+      </w:tr>
+      <w:tr>
+        <w:trPr>
+          <w:trHeight w:val="270"/>
+          <w:jc w:val="center"/>
+        </w:trPr>
+        <w:tc>
+          <w:tcPr>
+            <w:tcW w:w="0" w:type="auto"/>
+            <w:hideMark/>
+          </w:tcPr>
+          <w:p>
+            <w:pPr>
+              <w:spacing w:after="0" w:line="240" w:lineRule="auto"/>
+              <w:rPr>
+                <w:rFonts w:eastAsia="Times New Roman"/>
+                <w:b/>
+                <w:bCs/>
+                <w:szCs w:val="24"/>
+              </w:rPr>
+            </w:pPr>
+            <w:r>
+              <w:rPr>
+                <w:rFonts w:eastAsia="Times New Roman"/>
+                <w:b/>
+                <w:bCs/>
+                <w:szCs w:val="24"/>
+              </w:rPr>
+              <w:lastRenderedPageBreak/>
+              <w:t>Age - 59</w:t>
+            </w:r>
+          </w:p>
+        </w:tc>
+        <w:tc>
+          <w:tcPr>
+            <w:tcW w:w="0" w:type="auto"/>
+            <w:hideMark/>
+          </w:tcPr>
+          <w:p>
+            <w:pPr>
+              <w:spacing w:after="0" w:line="240" w:lineRule="auto"/>
+              <w:rPr>
+                <w:rFonts w:eastAsia="Times New Roman"/>
+                <w:b/>
+                <w:bCs/>
+                <w:szCs w:val="24"/>
+              </w:rPr>
+            </w:pPr>
+            <w:r>
+              <w:rPr>
+                <w:rFonts w:eastAsia="Times New Roman"/>
+                <w:b/>
+                <w:bCs/>
+                <w:szCs w:val="24"/>
+              </w:rPr>
+              <w:t> </w:t>
+            </w:r>
+          </w:p>
+        </w:tc>
+        <w:tc>
+          <w:tcPr>
+            <w:tcW w:w="0" w:type="auto"/>
+            <w:noWrap/>
+            <w:hideMark/>
+          </w:tcPr>
+          <w:p>
+            <w:pPr>
+              <w:spacing w:after="0" w:line="240" w:lineRule="auto"/>
+              <w:jc w:val="center"/>
+              <w:rPr>
+                <w:rFonts w:eastAsia="Times New Roman"/>
+                <w:szCs w:val="24"/>
+              </w:rPr>
+            </w:pPr>
+            <w:r>
+              <w:rPr>
+                <w:rFonts w:eastAsia="Times New Roman"/>
+                <w:szCs w:val="24"/>
+              </w:rPr>
+              <w:t>-0.06785</w:t>
+            </w:r>
+          </w:p>
+        </w:tc>
+        <w:tc>
+          <w:tcPr>
+            <w:tcW w:w="0" w:type="auto"/>
+            <w:hideMark/>
+          </w:tcPr>
+          <w:p>
+            <w:pPr>
+              <w:spacing w:after="0" w:line="240" w:lineRule="auto"/>
+              <w:jc w:val="center"/>
+              <w:rPr>
+                <w:rFonts w:eastAsia="Times New Roman"/>
+                <w:szCs w:val="24"/>
+              </w:rPr>
+            </w:pPr>
+            <w:r>
+              <w:rPr>
+                <w:rFonts w:eastAsia="Times New Roman"/>
+                <w:szCs w:val="24"/>
+              </w:rPr>
+              <w:t>0.05878</w:t>
+            </w:r>
+          </w:p>
+        </w:tc>
+        <w:tc>
+          <w:tcPr>
+            <w:tcW w:w="911" w:type="dxa"/>
+            <w:hideMark/>
+          </w:tcPr>
+          <w:p>
+            <w:pPr>
+              <w:spacing w:after="0" w:line="240" w:lineRule="auto"/>
+              <w:jc w:val="center"/>
+              <w:rPr>
+                <w:rFonts w:eastAsia="Times New Roman"/>
+                <w:szCs w:val="24"/>
+              </w:rPr>
+            </w:pPr>
+            <w:r>
+              <w:rPr>
+                <w:rFonts w:eastAsia="Times New Roman"/>
+                <w:szCs w:val="24"/>
+              </w:rPr>
+              <w:t>0.2486</w:t>
+            </w:r>
+          </w:p>
+        </w:tc>
+      </w:tr>
+      <w:tr>
+        <w:trPr>
+          <w:trHeight w:val="289"/>
+          <w:jc w:val="center"/>
+        </w:trPr>
+        <w:tc>
+          <w:tcPr>
+            <w:tcW w:w="0" w:type="auto"/>
+            <w:hideMark/>
+          </w:tcPr>
+          <w:p>
+            <w:pPr>
+              <w:spacing w:after="0" w:line="240" w:lineRule="auto"/>
+              <w:rPr>
+                <w:rFonts w:eastAsia="Times New Roman"/>
+                <w:b/>
+                <w:bCs/>
+                <w:szCs w:val="24"/>
+              </w:rPr>
+            </w:pPr>
+            <w:r>
+              <w:rPr>
+                <w:rFonts w:eastAsia="Times New Roman"/>
+                <w:b/>
+                <w:bCs/>
+                <w:szCs w:val="24"/>
+              </w:rPr>
+              <w:t>Dementia</w:t>
+            </w:r>
+          </w:p>
+        </w:tc>
+        <w:tc>
+          <w:tcPr>
+            <w:tcW w:w="0" w:type="auto"/>
+            <w:hideMark/>
+          </w:tcPr>
+          <w:p>
+            <w:pPr>
+              <w:spacing w:after="0" w:line="240" w:lineRule="auto"/>
+              <w:rPr>
+                <w:rFonts w:eastAsia="Times New Roman"/>
+                <w:b/>
+                <w:bCs/>
+                <w:szCs w:val="24"/>
+              </w:rPr>
+            </w:pPr>
+            <w:r>
+              <w:rPr>
+                <w:rFonts w:eastAsia="Times New Roman"/>
+                <w:b/>
+                <w:bCs/>
+                <w:szCs w:val="24"/>
+              </w:rPr>
+              <w:t>0</w:t>
+            </w:r>
+            <w:r>
+              <w:rPr>
+                <w:rFonts w:eastAsia="Times New Roman"/>
+                <w:b/>
+                <w:bCs/>
+                <w:szCs w:val="24"/>
+              </w:rPr>
+              <w:t xml:space="preserve"> = undiagnosed</w:t>
+            </w:r>
+          </w:p>
+        </w:tc>
+        <w:tc>
+          <w:tcPr>
+            <w:tcW w:w="0" w:type="auto"/>
+            <w:hideMark/>
+          </w:tcPr>
+          <w:p>
+            <w:pPr>
+              <w:spacing w:after="0" w:line="240" w:lineRule="auto"/>
+              <w:jc w:val="center"/>
+              <w:rPr>
+                <w:rFonts w:eastAsia="Times New Roman"/>
+                <w:szCs w:val="24"/>
+              </w:rPr>
+            </w:pPr>
+            <w:r>
+              <w:rPr>
+                <w:rFonts w:eastAsia="Times New Roman"/>
+                <w:szCs w:val="24"/>
+              </w:rPr>
+              <w:t>2.2702</w:t>
+            </w:r>
+          </w:p>
+        </w:tc>
+        <w:tc>
+          <w:tcPr>
+            <w:tcW w:w="0" w:type="auto"/>
+            <w:hideMark/>
+          </w:tcPr>
+          <w:p>
+            <w:pPr>
+              <w:spacing w:after="0" w:line="240" w:lineRule="auto"/>
+              <w:jc w:val="center"/>
+              <w:rPr>
+                <w:rFonts w:eastAsia="Times New Roman"/>
+                <w:szCs w:val="24"/>
+              </w:rPr>
+            </w:pPr>
+            <w:r>
+              <w:rPr>
+                <w:rFonts w:eastAsia="Times New Roman"/>
+                <w:szCs w:val="24"/>
+              </w:rPr>
+              <w:t>1.9731</w:t>
+            </w:r>
+          </w:p>
+        </w:tc>
+        <w:tc>
+          <w:tcPr>
+            <w:tcW w:w="911" w:type="dxa"/>
+            <w:hideMark/>
+          </w:tcPr>
+          <w:p>
+            <w:pPr>
+              <w:spacing w:after="0" w:line="240" w:lineRule="auto"/>
+              <w:jc w:val="center"/>
+              <w:rPr>
+                <w:rFonts w:eastAsia="Times New Roman"/>
+                <w:szCs w:val="24"/>
+              </w:rPr>
+            </w:pPr>
+            <w:r>
+              <w:rPr>
+                <w:rFonts w:eastAsia="Times New Roman"/>
+                <w:szCs w:val="24"/>
+              </w:rPr>
+              <w:t>0.2501</w:t>
+            </w:r>
+          </w:p>
+        </w:tc>
+      </w:tr>
+      <w:tr>
+        <w:trPr>
+          <w:trHeight w:val="270"/>
+          <w:jc w:val="center"/>
+        </w:trPr>
+        <w:tc>
+          <w:tcPr>
+            <w:tcW w:w="0" w:type="auto"/>
+            <w:hideMark/>
+          </w:tcPr>
+          <w:p>
+            <w:pPr>
+              <w:spacing w:after="0" w:line="240" w:lineRule="auto"/>
+              <w:rPr>
+                <w:rFonts w:eastAsia="Times New Roman"/>
+                <w:b/>
+                <w:bCs/>
+                <w:szCs w:val="24"/>
+              </w:rPr>
+            </w:pPr>
+            <w:r>
+              <w:rPr>
+                <w:rFonts w:eastAsia="Times New Roman"/>
+                <w:b/>
+                <w:bCs/>
+                <w:szCs w:val="24"/>
+              </w:rPr>
+              <w:t xml:space="preserve">(Age – </w:t>
+            </w:r>
+            <w:r>
+              <w:rPr>
+                <w:rFonts w:eastAsia="Times New Roman"/>
+                <w:b/>
+                <w:bCs/>
+                <w:szCs w:val="24"/>
+              </w:rPr>
+              <w:t>59</w:t>
+            </w:r>
+            <w:r>
+              <w:rPr>
+                <w:rFonts w:eastAsia="Times New Roman"/>
+                <w:b/>
+                <w:bCs/>
+                <w:szCs w:val="24"/>
+              </w:rPr>
+              <w:t xml:space="preserve">) </w:t>
+            </w:r>
+            <w:r>
+              <w:rPr>
+                <w:rFonts w:eastAsia="Times New Roman"/>
+                <w:b/>
+                <w:bCs/>
+                <w:szCs w:val="24"/>
+              </w:rPr>
+              <w:t>*</w:t>
+            </w:r>
+            <w:r>
+              <w:rPr>
+                <w:rFonts w:eastAsia="Times New Roman"/>
+                <w:b/>
+                <w:bCs/>
+                <w:szCs w:val="24"/>
+              </w:rPr>
+              <w:t xml:space="preserve"> Dementia</w:t>
+            </w:r>
+          </w:p>
+        </w:tc>
+        <w:tc>
+          <w:tcPr>
+            <w:tcW w:w="0" w:type="auto"/>
+            <w:hideMark/>
+          </w:tcPr>
+          <w:p>
+            <w:pPr>
+              <w:spacing w:after="0" w:line="240" w:lineRule="auto"/>
+              <w:rPr>
+                <w:rFonts w:eastAsia="Times New Roman"/>
+                <w:b/>
+                <w:bCs/>
+                <w:szCs w:val="24"/>
+              </w:rPr>
+            </w:pPr>
+            <w:r>
+              <w:rPr>
+                <w:rFonts w:eastAsia="Times New Roman"/>
+                <w:b/>
+                <w:bCs/>
+                <w:szCs w:val="24"/>
+              </w:rPr>
+              <w:t>0</w:t>
+            </w:r>
+            <w:r>
+              <w:rPr>
+                <w:rFonts w:eastAsia="Times New Roman"/>
+                <w:b/>
+                <w:bCs/>
+                <w:szCs w:val="24"/>
+              </w:rPr>
+              <w:t xml:space="preserve"> =undiagnosed</w:t>
+            </w:r>
+          </w:p>
+        </w:tc>
+        <w:tc>
+          <w:tcPr>
+            <w:tcW w:w="0" w:type="auto"/>
+            <w:hideMark/>
+          </w:tcPr>
+          <w:p>
+            <w:pPr>
+              <w:spacing w:after="0" w:line="240" w:lineRule="auto"/>
+              <w:jc w:val="center"/>
+              <w:rPr>
+                <w:rFonts w:eastAsia="Times New Roman"/>
+                <w:szCs w:val="24"/>
+              </w:rPr>
+            </w:pPr>
+            <w:r>
+              <w:rPr>
+                <w:rFonts w:eastAsia="Times New Roman"/>
+                <w:szCs w:val="24"/>
+              </w:rPr>
+              <w:t>0.1042</w:t>
+            </w:r>
+          </w:p>
+        </w:tc>
+        <w:tc>
+          <w:tcPr>
+            <w:tcW w:w="0" w:type="auto"/>
+            <w:hideMark/>
+          </w:tcPr>
+          <w:p>
+            <w:pPr>
+              <w:spacing w:after="0" w:line="240" w:lineRule="auto"/>
+              <w:jc w:val="center"/>
+              <w:rPr>
+                <w:rFonts w:eastAsia="Times New Roman"/>
+                <w:szCs w:val="24"/>
+              </w:rPr>
+            </w:pPr>
+            <w:r>
+              <w:rPr>
+                <w:rFonts w:eastAsia="Times New Roman"/>
+                <w:szCs w:val="24"/>
+              </w:rPr>
+              <w:t>0.06411</w:t>
+            </w:r>
+          </w:p>
+        </w:tc>
+        <w:tc>
+          <w:tcPr>
+            <w:tcW w:w="911" w:type="dxa"/>
+            <w:hideMark/>
+          </w:tcPr>
+          <w:p>
+            <w:pPr>
+              <w:spacing w:after="0" w:line="240" w:lineRule="auto"/>
+              <w:jc w:val="center"/>
+              <w:rPr>
+                <w:rFonts w:eastAsia="Times New Roman"/>
+                <w:szCs w:val="24"/>
+              </w:rPr>
+            </w:pPr>
+            <w:r>
+              <w:rPr>
+                <w:rFonts w:eastAsia="Times New Roman"/>
+                <w:szCs w:val="24"/>
+              </w:rPr>
+              <w:t>0.1042</w:t>
+            </w:r>
+          </w:p>
+        </w:tc>
+      </w:tr>
+      <w:tr>
+        <w:trPr>
+          <w:trHeight w:val="270"/>
+          <w:jc w:val="center"/>
+        </w:trPr>
+        <w:tc>
+          <w:tcPr>
+            <w:tcW w:w="0" w:type="auto"/>
+            <w:hideMark/>
+          </w:tcPr>
+          <w:p>
+            <w:pPr>
+              <w:spacing w:after="0" w:line="240" w:lineRule="auto"/>
+              <w:rPr>
+                <w:rFonts w:eastAsia="Times New Roman"/>
+                <w:b/>
+                <w:bCs/>
+                <w:szCs w:val="24"/>
+              </w:rPr>
+            </w:pPr>
+            <w:r>
+              <w:rPr>
+                <w:rFonts w:eastAsia="Times New Roman"/>
+                <w:b/>
+                <w:bCs/>
+                <w:szCs w:val="24"/>
+              </w:rPr>
+              <w:t xml:space="preserve">Change-point </w:t>
+            </w:r>
+          </w:p>
+        </w:tc>
+        <w:tc>
+          <w:tcPr>
+            <w:tcW w:w="0" w:type="auto"/>
+            <w:hideMark/>
+          </w:tcPr>
+          <w:p>
+            <w:pPr>
+              <w:spacing w:after="0" w:line="240" w:lineRule="auto"/>
+              <w:rPr>
+                <w:rFonts w:eastAsia="Times New Roman"/>
+                <w:b/>
+                <w:bCs/>
+                <w:szCs w:val="24"/>
+              </w:rPr>
+            </w:pPr>
+            <w:r>
+              <w:rPr>
+                <w:rFonts w:eastAsia="Times New Roman"/>
+                <w:b/>
+                <w:bCs/>
+                <w:szCs w:val="24"/>
+              </w:rPr>
+              <w:t> </w:t>
+            </w:r>
+          </w:p>
+        </w:tc>
+        <w:tc>
+          <w:tcPr>
+            <w:tcW w:w="0" w:type="auto"/>
+            <w:noWrap/>
+            <w:hideMark/>
+          </w:tcPr>
+          <w:p>
+            <w:pPr>
+              <w:spacing w:after="0" w:line="240" w:lineRule="auto"/>
+              <w:jc w:val="center"/>
+              <w:rPr>
+                <w:rFonts w:eastAsia="Times New Roman"/>
+                <w:szCs w:val="24"/>
+              </w:rPr>
+            </w:pPr>
+            <w:r>
+              <w:rPr>
+                <w:rFonts w:eastAsia="Times New Roman"/>
+                <w:szCs w:val="24"/>
+              </w:rPr>
+              <w:t>-0.6679</w:t>
+            </w:r>
+          </w:p>
+        </w:tc>
+        <w:tc>
+          <w:tcPr>
+            <w:tcW w:w="0" w:type="auto"/>
+            <w:hideMark/>
+          </w:tcPr>
+          <w:p>
+            <w:pPr>
+              <w:spacing w:after="0" w:line="240" w:lineRule="auto"/>
+              <w:jc w:val="center"/>
+              <w:rPr>
+                <w:rFonts w:eastAsia="Times New Roman"/>
+                <w:szCs w:val="24"/>
+              </w:rPr>
+            </w:pPr>
+            <w:r>
+              <w:rPr>
+                <w:rFonts w:eastAsia="Times New Roman"/>
+                <w:szCs w:val="24"/>
+              </w:rPr>
+              <w:t>0.1075</w:t>
+            </w:r>
+          </w:p>
+        </w:tc>
+        <w:tc>
+          <w:tcPr>
+            <w:tcW w:w="911" w:type="dxa"/>
+            <w:hideMark/>
+          </w:tcPr>
+          <w:p>
+            <w:pPr>
+              <w:spacing w:after="0" w:line="240" w:lineRule="auto"/>
+              <w:jc w:val="center"/>
+              <w:rPr>
+                <w:rFonts w:eastAsia="Times New Roman"/>
+                <w:szCs w:val="24"/>
+              </w:rPr>
+            </w:pPr>
+            <w:r>
+              <w:rPr>
+                <w:rFonts w:eastAsia="Times New Roman"/>
+                <w:szCs w:val="24"/>
+              </w:rPr>
+              <w:t>&lt;.0001</w:t>
+            </w:r>
+          </w:p>
+        </w:tc>
+      </w:tr>
+      <w:tr>
+        <w:trPr>
+          <w:trHeight w:val="289"/>
+          <w:jc w:val="center"/>
+        </w:trPr>
+        <w:tc>
+          <w:tcPr>
+            <w:tcW w:w="0" w:type="auto"/>
+            <w:hideMark/>
+          </w:tcPr>
+          <w:p>
+            <w:pPr>
+              <w:spacing w:after="0" w:line="240" w:lineRule="auto"/>
+              <w:rPr>
+                <w:rFonts w:eastAsia="Times New Roman"/>
+                <w:b/>
+                <w:bCs/>
+                <w:szCs w:val="24"/>
+              </w:rPr>
+            </w:pPr>
+            <w:r>
+              <w:rPr>
+                <w:rFonts w:eastAsia="Times New Roman"/>
+                <w:b/>
+                <w:bCs/>
+                <w:szCs w:val="24"/>
+              </w:rPr>
+              <w:t>SES</w:t>
+            </w:r>
+          </w:p>
+        </w:tc>
+        <w:tc>
+          <w:tcPr>
+            <w:tcW w:w="0" w:type="auto"/>
+            <w:hideMark/>
+          </w:tcPr>
+          <w:p>
+            <w:pPr>
+              <w:spacing w:after="0" w:line="240" w:lineRule="auto"/>
+              <w:rPr>
+                <w:rFonts w:eastAsia="Times New Roman"/>
+                <w:b/>
+                <w:bCs/>
+                <w:szCs w:val="24"/>
+              </w:rPr>
+            </w:pPr>
+            <w:r>
+              <w:rPr>
+                <w:rFonts w:eastAsia="Times New Roman"/>
+                <w:b/>
+                <w:bCs/>
+                <w:szCs w:val="24"/>
+              </w:rPr>
+              <w:t> </w:t>
+            </w:r>
+          </w:p>
+        </w:tc>
+        <w:tc>
+          <w:tcPr>
+            <w:tcW w:w="0" w:type="auto"/>
+            <w:hideMark/>
+          </w:tcPr>
+          <w:p>
+            <w:pPr>
+              <w:spacing w:after="0" w:line="240" w:lineRule="auto"/>
+              <w:jc w:val="center"/>
+              <w:rPr>
+                <w:rFonts w:eastAsia="Times New Roman"/>
+                <w:szCs w:val="24"/>
+              </w:rPr>
+            </w:pPr>
+            <w:r>
+              <w:rPr>
+                <w:rFonts w:eastAsia="Times New Roman"/>
+                <w:szCs w:val="24"/>
+              </w:rPr>
+              <w:t>0.07212</w:t>
+            </w:r>
+          </w:p>
+        </w:tc>
+        <w:tc>
+          <w:tcPr>
+            <w:tcW w:w="0" w:type="auto"/>
+            <w:hideMark/>
+          </w:tcPr>
+          <w:p>
+            <w:pPr>
+              <w:spacing w:after="0" w:line="240" w:lineRule="auto"/>
+              <w:jc w:val="center"/>
+              <w:rPr>
+                <w:rFonts w:eastAsia="Times New Roman"/>
+                <w:szCs w:val="24"/>
+              </w:rPr>
+            </w:pPr>
+            <w:r>
+              <w:rPr>
+                <w:rFonts w:eastAsia="Times New Roman"/>
+                <w:szCs w:val="24"/>
+              </w:rPr>
+              <w:t>0.02271</w:t>
+            </w:r>
+          </w:p>
+        </w:tc>
+        <w:tc>
+          <w:tcPr>
+            <w:tcW w:w="911" w:type="dxa"/>
+            <w:hideMark/>
+          </w:tcPr>
+          <w:p>
+            <w:pPr>
+              <w:spacing w:after="0" w:line="240" w:lineRule="auto"/>
+              <w:jc w:val="center"/>
+              <w:rPr>
+                <w:rFonts w:eastAsia="Times New Roman"/>
+                <w:szCs w:val="24"/>
+              </w:rPr>
+            </w:pPr>
+            <w:r>
+              <w:rPr>
+                <w:rFonts w:eastAsia="Times New Roman"/>
+                <w:szCs w:val="24"/>
+              </w:rPr>
+              <w:t>0.0015</w:t>
+            </w:r>
+          </w:p>
+        </w:tc>
+      </w:tr>
+      <w:tr>
+        <w:trPr>
+          <w:trHeight w:val="270"/>
+          <w:jc w:val="center"/>
+        </w:trPr>
+        <w:tc>
+          <w:tcPr>
+            <w:tcW w:w="0" w:type="auto"/>
+            <w:hideMark/>
+          </w:tcPr>
+          <w:p>
+            <w:pPr>
+              <w:spacing w:after="0" w:line="240" w:lineRule="auto"/>
+              <w:rPr>
+                <w:rFonts w:eastAsia="Times New Roman"/>
+                <w:b/>
+                <w:bCs/>
+                <w:szCs w:val="24"/>
+              </w:rPr>
+            </w:pPr>
+            <w:r>
+              <w:rPr>
+                <w:rFonts w:eastAsia="Times New Roman"/>
+                <w:b/>
+                <w:bCs/>
+                <w:szCs w:val="24"/>
+              </w:rPr>
+              <w:t>G</w:t>
+            </w:r>
+            <w:r>
+              <w:rPr>
+                <w:rFonts w:eastAsia="Times New Roman"/>
+                <w:b/>
+                <w:bCs/>
+                <w:szCs w:val="24"/>
+              </w:rPr>
+              <w:t>ender</w:t>
+            </w:r>
+          </w:p>
+        </w:tc>
+        <w:tc>
+          <w:tcPr>
+            <w:tcW w:w="0" w:type="auto"/>
+            <w:hideMark/>
+          </w:tcPr>
+          <w:p>
+            <w:pPr>
+              <w:spacing w:after="0" w:line="240" w:lineRule="auto"/>
+              <w:rPr>
+                <w:rFonts w:eastAsia="Times New Roman"/>
+                <w:b/>
+                <w:bCs/>
+                <w:szCs w:val="24"/>
+              </w:rPr>
+            </w:pPr>
+            <w:r>
+              <w:rPr>
+                <w:rFonts w:eastAsia="Times New Roman"/>
+                <w:b/>
+                <w:bCs/>
+                <w:szCs w:val="24"/>
+              </w:rPr>
+              <w:t>1</w:t>
+            </w:r>
+            <w:r>
+              <w:rPr>
+                <w:rFonts w:eastAsia="Times New Roman"/>
+                <w:b/>
+                <w:bCs/>
+                <w:szCs w:val="24"/>
+              </w:rPr>
+              <w:t xml:space="preserve"> = male</w:t>
+            </w:r>
+          </w:p>
+        </w:tc>
+        <w:tc>
+          <w:tcPr>
+            <w:tcW w:w="0" w:type="auto"/>
+            <w:noWrap/>
+            <w:hideMark/>
+          </w:tcPr>
+          <w:p>
+            <w:pPr>
+              <w:spacing w:after="0" w:line="240" w:lineRule="auto"/>
+              <w:jc w:val="center"/>
+              <w:rPr>
+                <w:rFonts w:eastAsia="Times New Roman"/>
+                <w:szCs w:val="24"/>
+              </w:rPr>
+            </w:pPr>
+            <w:r>
+              <w:rPr>
+                <w:rFonts w:eastAsia="Times New Roman"/>
+                <w:szCs w:val="24"/>
+              </w:rPr>
+              <w:t>-0.9316</w:t>
+            </w:r>
+          </w:p>
+        </w:tc>
+        <w:tc>
+          <w:tcPr>
+            <w:tcW w:w="0" w:type="auto"/>
+            <w:hideMark/>
+          </w:tcPr>
+          <w:p>
+            <w:pPr>
+              <w:spacing w:after="0" w:line="240" w:lineRule="auto"/>
+              <w:jc w:val="center"/>
+              <w:rPr>
+                <w:rFonts w:eastAsia="Times New Roman"/>
+                <w:szCs w:val="24"/>
+              </w:rPr>
+            </w:pPr>
+            <w:r>
+              <w:rPr>
+                <w:rFonts w:eastAsia="Times New Roman"/>
+                <w:szCs w:val="24"/>
+              </w:rPr>
+              <w:t>0.5396</w:t>
+            </w:r>
+          </w:p>
+        </w:tc>
+        <w:tc>
+          <w:tcPr>
+            <w:tcW w:w="911" w:type="dxa"/>
+            <w:hideMark/>
+          </w:tcPr>
+          <w:p>
+            <w:pPr>
+              <w:spacing w:after="0" w:line="240" w:lineRule="auto"/>
+              <w:jc w:val="center"/>
+              <w:rPr>
+                <w:rFonts w:eastAsia="Times New Roman"/>
+                <w:szCs w:val="24"/>
+              </w:rPr>
+            </w:pPr>
+            <w:r>
+              <w:rPr>
+                <w:rFonts w:eastAsia="Times New Roman"/>
+                <w:szCs w:val="24"/>
+              </w:rPr>
+              <w:t>0.0845</w:t>
+            </w:r>
+          </w:p>
+        </w:tc>
+      </w:tr>
+    </w:tbl>
+    <w:p>
+      <w:pPr>
+        <w:ind w:left="360"/>
+        <w:jc w:val="center"/>
+      </w:pPr>
+    </w:p>
+    <w:p>
+      <w:pPr>
+        <w:ind w:left="360"/>
+        <w:jc w:val="center"/>
+      </w:pPr>
+    </w:p>
+    <w:p>
+      <w:pPr>
         <w:pStyle w:val="ListParagraph"/>
         <w:numPr>
           <w:ilvl w:val="0"/>
@@ -4581,7 +7070,6 @@
       </w:pPr>
       <w:proofErr w:type="spellStart"/>
       <w:r>
-        <w:lastRenderedPageBreak/>
         <w:t>LogMemII</w:t>
       </w:r>
       <w:proofErr w:type="spellEnd"/>
@@ -4615,8 +7103,8 @@
         </w:rPr>
         <w:drawing>
           <wp:inline distT="0" distB="0" distL="0" distR="0" wp14:anchorId="5CACD314" wp14:editId="2B01E60C">
-            <wp:extent cx="4508732" cy="3257717"/>
-            <wp:effectExtent l="0" t="0" r="6350" b="0"/>
+            <wp:extent cx="4085112" cy="2951636"/>
+            <wp:effectExtent l="0" t="0" r="0" b="1270"/>
             <wp:docPr id="5" name="Picture 5"/>
             <wp:cNvGraphicFramePr>
               <a:graphicFrameLocks xmlns:a="http://schemas.openxmlformats.org/drawingml/2006/main" noChangeAspect="1"/>
@@ -4637,7 +7125,7 @@
                   <pic:spPr>
                     <a:xfrm>
                       <a:off x="0" y="0"/>
-                      <a:ext cx="4508732" cy="3257717"/>
+                      <a:ext cx="4091854" cy="2956507"/>
                     </a:xfrm>
                     <a:prstGeom prst="rect">
                       <a:avLst/>
@@ -4658,10 +7146,7 @@
         <w:t xml:space="preserve">Figure A6. </w:t>
       </w:r>
       <w:r>
-        <w:t>This figure displays the trajectories</w:t>
-      </w:r>
-      <w:r>
-        <w:t xml:space="preserve"> of </w:t>
+        <w:t xml:space="preserve">This figure displays the trajectories of </w:t>
       </w:r>
       <w:proofErr w:type="spellStart"/>
       <w:r>
@@ -4669,13 +7154,7 @@
       </w:r>
       <w:proofErr w:type="spellEnd"/>
       <w:r>
-        <w:t xml:space="preserve"> scores leading up to dementia/MCI diagnosis for individuals who were diagnosed with dement</w:t>
-      </w:r>
-      <w:r>
-        <w:t>i</w:t>
-      </w:r>
-      <w:r>
-        <w:t>a/MCI at some point in the study.</w:t>
+        <w:t xml:space="preserve"> scores leading up to dementia/MCI diagnosis for individuals who were diagnosed with dementia/MCI at some point in the study.</w:t>
       </w:r>
     </w:p>
     <w:p/>
@@ -4687,10 +7166,11 @@
         <w:rPr>
           <w:noProof/>
         </w:rPr>
+        <w:lastRenderedPageBreak/>
         <w:drawing>
           <wp:inline distT="0" distB="0" distL="0" distR="0" wp14:anchorId="0104794B" wp14:editId="59B70A7C">
-            <wp:extent cx="4508732" cy="3257717"/>
-            <wp:effectExtent l="0" t="0" r="6350" b="0"/>
+            <wp:extent cx="4026732" cy="2909455"/>
+            <wp:effectExtent l="0" t="0" r="0" b="5715"/>
             <wp:docPr id="8" name="Picture 8"/>
             <wp:cNvGraphicFramePr>
               <a:graphicFrameLocks xmlns:a="http://schemas.openxmlformats.org/drawingml/2006/main" noChangeAspect="1"/>
@@ -4711,7 +7191,7 @@
                   <pic:spPr>
                     <a:xfrm>
                       <a:off x="0" y="0"/>
-                      <a:ext cx="4508732" cy="3257717"/>
+                      <a:ext cx="4031209" cy="2912690"/>
                     </a:xfrm>
                     <a:prstGeom prst="rect">
                       <a:avLst/>
@@ -4723,6 +7203,1255 @@
           </wp:inline>
         </w:drawing>
       </w:r>
+    </w:p>
+    <w:p>
+      <w:pPr>
+        <w:jc w:val="center"/>
+      </w:pPr>
+    </w:p>
+    <w:p>
+      <w:r>
+        <w:rPr>
+          <w:b/>
+        </w:rPr>
+        <w:t xml:space="preserve">Table A3. </w:t>
+      </w:r>
+      <w:r>
+        <w:rPr>
+          <w:highlight w:val="yellow"/>
+        </w:rPr>
+        <w:t>DESCRIPTION</w:t>
+      </w:r>
+      <w:proofErr w:type="gramStart"/>
+      <w:r>
+        <w:rPr>
+          <w:highlight w:val="yellow"/>
+        </w:rPr>
+        <w:t>..</w:t>
+      </w:r>
+      <w:proofErr w:type="gramEnd"/>
+      <w:r>
+        <w:rPr>
+          <w:highlight w:val="yellow"/>
+        </w:rPr>
+        <w:t xml:space="preserve"> </w:t>
+      </w:r>
+      <w:proofErr w:type="spellStart"/>
+      <w:proofErr w:type="gramStart"/>
+      <w:r>
+        <w:rPr>
+          <w:highlight w:val="yellow"/>
+        </w:rPr>
+        <w:t>ar</w:t>
+      </w:r>
+      <w:proofErr w:type="spellEnd"/>
+      <w:r>
+        <w:rPr>
+          <w:highlight w:val="yellow"/>
+        </w:rPr>
+        <w:t>(</w:t>
+      </w:r>
+      <w:proofErr w:type="gramEnd"/>
+      <w:r>
+        <w:rPr>
+          <w:highlight w:val="yellow"/>
+        </w:rPr>
+        <w:t>1) + RI is best!</w:t>
+      </w:r>
+    </w:p>
+    <w:tbl>
+      <w:tblPr>
+        <w:tblW w:w="0" w:type="auto"/>
+        <w:jc w:val="center"/>
+        <w:tblBorders>
+          <w:insideH w:val="single" w:sz="4" w:space="0" w:color="auto"/>
+          <w:insideV w:val="single" w:sz="4" w:space="0" w:color="auto"/>
+        </w:tblBorders>
+        <w:tblCellMar>
+          <w:top w:w="75" w:type="dxa"/>
+          <w:left w:w="75" w:type="dxa"/>
+          <w:bottom w:w="75" w:type="dxa"/>
+          <w:right w:w="75" w:type="dxa"/>
+        </w:tblCellMar>
+        <w:tblLook w:val="04A0" w:firstRow="1" w:lastRow="0" w:firstColumn="1" w:lastColumn="0" w:noHBand="0" w:noVBand="1"/>
+        <w:tblDescription w:val="Procedure Mixed: Solution for Fixed Effects"/>
+      </w:tblPr>
+      <w:tblGrid>
+        <w:gridCol w:w="2417"/>
+        <w:gridCol w:w="1821"/>
+        <w:gridCol w:w="1057"/>
+        <w:gridCol w:w="1111"/>
+        <w:gridCol w:w="846"/>
+      </w:tblGrid>
+      <w:tr>
+        <w:trPr>
+          <w:tblHeader/>
+          <w:jc w:val="center"/>
+        </w:trPr>
+        <w:tc>
+          <w:tcPr>
+            <w:tcW w:w="0" w:type="auto"/>
+            <w:gridSpan w:val="5"/>
+            <w:hideMark/>
+          </w:tcPr>
+          <w:p>
+            <w:pPr>
+              <w:spacing w:after="0" w:line="240" w:lineRule="auto"/>
+              <w:jc w:val="center"/>
+              <w:rPr>
+                <w:rFonts w:eastAsia="Times New Roman"/>
+                <w:b/>
+                <w:bCs/>
+                <w:szCs w:val="24"/>
+              </w:rPr>
+            </w:pPr>
+            <w:r>
+              <w:rPr>
+                <w:rFonts w:eastAsia="Times New Roman"/>
+                <w:b/>
+                <w:bCs/>
+                <w:szCs w:val="24"/>
+              </w:rPr>
+              <w:t xml:space="preserve">Modeling </w:t>
+            </w:r>
+            <w:proofErr w:type="spellStart"/>
+            <w:r>
+              <w:rPr>
+                <w:rFonts w:eastAsia="Times New Roman"/>
+                <w:b/>
+                <w:bCs/>
+                <w:szCs w:val="24"/>
+              </w:rPr>
+              <w:t>LogMemII</w:t>
+            </w:r>
+            <w:proofErr w:type="spellEnd"/>
+          </w:p>
+        </w:tc>
+      </w:tr>
+      <w:tr>
+        <w:trPr>
+          <w:tblHeader/>
+          <w:jc w:val="center"/>
+        </w:trPr>
+        <w:tc>
+          <w:tcPr>
+            <w:tcW w:w="0" w:type="auto"/>
+            <w:hideMark/>
+          </w:tcPr>
+          <w:p>
+            <w:pPr>
+              <w:spacing w:after="0" w:line="240" w:lineRule="auto"/>
+              <w:rPr>
+                <w:rFonts w:eastAsia="Times New Roman"/>
+                <w:b/>
+                <w:bCs/>
+                <w:szCs w:val="24"/>
+              </w:rPr>
+            </w:pPr>
+            <w:r>
+              <w:rPr>
+                <w:rFonts w:eastAsia="Times New Roman"/>
+                <w:b/>
+                <w:bCs/>
+                <w:szCs w:val="24"/>
+              </w:rPr>
+              <w:t>Variable</w:t>
+            </w:r>
+          </w:p>
+        </w:tc>
+        <w:tc>
+          <w:tcPr>
+            <w:tcW w:w="0" w:type="auto"/>
+            <w:hideMark/>
+          </w:tcPr>
+          <w:p>
+            <w:pPr>
+              <w:spacing w:after="0" w:line="240" w:lineRule="auto"/>
+              <w:rPr>
+                <w:rFonts w:eastAsia="Times New Roman"/>
+                <w:b/>
+                <w:bCs/>
+                <w:szCs w:val="24"/>
+              </w:rPr>
+            </w:pPr>
+            <w:r>
+              <w:rPr>
+                <w:rFonts w:eastAsia="Times New Roman"/>
+                <w:b/>
+                <w:bCs/>
+                <w:szCs w:val="24"/>
+              </w:rPr>
+              <w:t>Level</w:t>
+            </w:r>
+          </w:p>
+        </w:tc>
+        <w:tc>
+          <w:tcPr>
+            <w:tcW w:w="0" w:type="auto"/>
+            <w:hideMark/>
+          </w:tcPr>
+          <w:p>
+            <w:pPr>
+              <w:spacing w:after="0" w:line="240" w:lineRule="auto"/>
+              <w:jc w:val="right"/>
+              <w:rPr>
+                <w:rFonts w:eastAsia="Times New Roman"/>
+                <w:b/>
+                <w:bCs/>
+                <w:szCs w:val="24"/>
+              </w:rPr>
+            </w:pPr>
+            <w:r>
+              <w:rPr>
+                <w:rFonts w:eastAsia="Times New Roman"/>
+                <w:b/>
+                <w:bCs/>
+                <w:szCs w:val="24"/>
+              </w:rPr>
+              <w:t>Estimate</w:t>
+            </w:r>
+          </w:p>
+        </w:tc>
+        <w:tc>
+          <w:tcPr>
+            <w:tcW w:w="0" w:type="auto"/>
+            <w:hideMark/>
+          </w:tcPr>
+          <w:p>
+            <w:pPr>
+              <w:spacing w:after="0" w:line="240" w:lineRule="auto"/>
+              <w:jc w:val="right"/>
+              <w:rPr>
+                <w:rFonts w:eastAsia="Times New Roman"/>
+                <w:b/>
+                <w:bCs/>
+                <w:szCs w:val="24"/>
+              </w:rPr>
+            </w:pPr>
+            <w:r>
+              <w:rPr>
+                <w:rFonts w:eastAsia="Times New Roman"/>
+                <w:b/>
+                <w:bCs/>
+                <w:szCs w:val="24"/>
+              </w:rPr>
+              <w:t>Standard</w:t>
+            </w:r>
+            <w:r>
+              <w:rPr>
+                <w:rFonts w:eastAsia="Times New Roman"/>
+                <w:b/>
+                <w:bCs/>
+                <w:szCs w:val="24"/>
+              </w:rPr>
+              <w:br/>
+              <w:t>Error</w:t>
+            </w:r>
+          </w:p>
+        </w:tc>
+        <w:tc>
+          <w:tcPr>
+            <w:tcW w:w="0" w:type="auto"/>
+            <w:hideMark/>
+          </w:tcPr>
+          <w:p>
+            <w:pPr>
+              <w:spacing w:after="0" w:line="240" w:lineRule="auto"/>
+              <w:jc w:val="right"/>
+              <w:rPr>
+                <w:rFonts w:eastAsia="Times New Roman"/>
+                <w:b/>
+                <w:bCs/>
+                <w:szCs w:val="24"/>
+              </w:rPr>
+            </w:pPr>
+            <w:proofErr w:type="spellStart"/>
+            <w:r>
+              <w:rPr>
+                <w:rFonts w:eastAsia="Times New Roman"/>
+                <w:b/>
+                <w:bCs/>
+                <w:szCs w:val="24"/>
+              </w:rPr>
+              <w:t>Pr</w:t>
+            </w:r>
+            <w:proofErr w:type="spellEnd"/>
+            <w:r>
+              <w:rPr>
+                <w:rFonts w:eastAsia="Times New Roman"/>
+                <w:b/>
+                <w:bCs/>
+                <w:szCs w:val="24"/>
+              </w:rPr>
+              <w:t xml:space="preserve"> &gt; |t|</w:t>
+            </w:r>
+          </w:p>
+        </w:tc>
+      </w:tr>
+      <w:tr>
+        <w:trPr>
+          <w:jc w:val="center"/>
+        </w:trPr>
+        <w:tc>
+          <w:tcPr>
+            <w:tcW w:w="0" w:type="auto"/>
+            <w:hideMark/>
+          </w:tcPr>
+          <w:p>
+            <w:pPr>
+              <w:spacing w:after="0" w:line="240" w:lineRule="auto"/>
+              <w:rPr>
+                <w:rFonts w:eastAsia="Times New Roman"/>
+                <w:b/>
+                <w:bCs/>
+                <w:szCs w:val="24"/>
+              </w:rPr>
+            </w:pPr>
+            <w:r>
+              <w:rPr>
+                <w:rFonts w:eastAsia="Times New Roman"/>
+                <w:b/>
+                <w:bCs/>
+                <w:szCs w:val="24"/>
+              </w:rPr>
+              <w:t>Age - 59</w:t>
+            </w:r>
+          </w:p>
+        </w:tc>
+        <w:tc>
+          <w:tcPr>
+            <w:tcW w:w="0" w:type="auto"/>
+            <w:hideMark/>
+          </w:tcPr>
+          <w:p>
+            <w:pPr>
+              <w:spacing w:after="0" w:line="240" w:lineRule="auto"/>
+              <w:rPr>
+                <w:rFonts w:eastAsia="Times New Roman"/>
+                <w:b/>
+                <w:bCs/>
+                <w:szCs w:val="24"/>
+              </w:rPr>
+            </w:pPr>
+            <w:r>
+              <w:rPr>
+                <w:rFonts w:eastAsia="Times New Roman"/>
+                <w:b/>
+                <w:bCs/>
+                <w:szCs w:val="24"/>
+              </w:rPr>
+              <w:t> </w:t>
+            </w:r>
+          </w:p>
+        </w:tc>
+        <w:tc>
+          <w:tcPr>
+            <w:tcW w:w="0" w:type="auto"/>
+            <w:hideMark/>
+          </w:tcPr>
+          <w:p>
+            <w:pPr>
+              <w:spacing w:after="0" w:line="240" w:lineRule="auto"/>
+              <w:jc w:val="right"/>
+              <w:rPr>
+                <w:rFonts w:eastAsia="Times New Roman"/>
+                <w:szCs w:val="24"/>
+              </w:rPr>
+            </w:pPr>
+            <w:r>
+              <w:rPr>
+                <w:rFonts w:eastAsia="Times New Roman"/>
+                <w:szCs w:val="24"/>
+              </w:rPr>
+              <w:t>5.8541</w:t>
+            </w:r>
+          </w:p>
+        </w:tc>
+        <w:tc>
+          <w:tcPr>
+            <w:tcW w:w="0" w:type="auto"/>
+            <w:hideMark/>
+          </w:tcPr>
+          <w:p>
+            <w:pPr>
+              <w:spacing w:after="0" w:line="240" w:lineRule="auto"/>
+              <w:jc w:val="right"/>
+              <w:rPr>
+                <w:rFonts w:eastAsia="Times New Roman"/>
+                <w:szCs w:val="24"/>
+              </w:rPr>
+            </w:pPr>
+            <w:r>
+              <w:rPr>
+                <w:rFonts w:eastAsia="Times New Roman"/>
+                <w:szCs w:val="24"/>
+              </w:rPr>
+              <w:t>2.3326</w:t>
+            </w:r>
+          </w:p>
+        </w:tc>
+        <w:tc>
+          <w:tcPr>
+            <w:tcW w:w="0" w:type="auto"/>
+            <w:hideMark/>
+          </w:tcPr>
+          <w:p>
+            <w:pPr>
+              <w:spacing w:after="0" w:line="240" w:lineRule="auto"/>
+              <w:jc w:val="right"/>
+              <w:rPr>
+                <w:rFonts w:eastAsia="Times New Roman"/>
+                <w:szCs w:val="24"/>
+              </w:rPr>
+            </w:pPr>
+            <w:r>
+              <w:rPr>
+                <w:rFonts w:eastAsia="Times New Roman"/>
+                <w:szCs w:val="24"/>
+              </w:rPr>
+              <w:t>0.0129</w:t>
+            </w:r>
+          </w:p>
+        </w:tc>
+      </w:tr>
+      <w:tr>
+        <w:trPr>
+          <w:jc w:val="center"/>
+        </w:trPr>
+        <w:tc>
+          <w:tcPr>
+            <w:tcW w:w="0" w:type="auto"/>
+            <w:hideMark/>
+          </w:tcPr>
+          <w:p>
+            <w:pPr>
+              <w:spacing w:after="0" w:line="240" w:lineRule="auto"/>
+              <w:rPr>
+                <w:rFonts w:eastAsia="Times New Roman"/>
+                <w:b/>
+                <w:bCs/>
+                <w:szCs w:val="24"/>
+              </w:rPr>
+            </w:pPr>
+            <w:r>
+              <w:rPr>
+                <w:rFonts w:eastAsia="Times New Roman"/>
+                <w:b/>
+                <w:bCs/>
+                <w:szCs w:val="24"/>
+              </w:rPr>
+              <w:t>Dementia</w:t>
+            </w:r>
+          </w:p>
+        </w:tc>
+        <w:tc>
+          <w:tcPr>
+            <w:tcW w:w="0" w:type="auto"/>
+            <w:hideMark/>
+          </w:tcPr>
+          <w:p>
+            <w:pPr>
+              <w:spacing w:after="0" w:line="240" w:lineRule="auto"/>
+              <w:rPr>
+                <w:rFonts w:eastAsia="Times New Roman"/>
+                <w:b/>
+                <w:bCs/>
+                <w:szCs w:val="24"/>
+              </w:rPr>
+            </w:pPr>
+            <w:r>
+              <w:rPr>
+                <w:rFonts w:eastAsia="Times New Roman"/>
+                <w:b/>
+                <w:bCs/>
+                <w:szCs w:val="24"/>
+              </w:rPr>
+              <w:t>0</w:t>
+            </w:r>
+            <w:r>
+              <w:rPr>
+                <w:rFonts w:eastAsia="Times New Roman"/>
+                <w:b/>
+                <w:bCs/>
+                <w:szCs w:val="24"/>
+              </w:rPr>
+              <w:t xml:space="preserve"> = undiagnosed</w:t>
+            </w:r>
+          </w:p>
+        </w:tc>
+        <w:tc>
+          <w:tcPr>
+            <w:tcW w:w="0" w:type="auto"/>
+            <w:noWrap/>
+            <w:hideMark/>
+          </w:tcPr>
+          <w:p>
+            <w:pPr>
+              <w:spacing w:after="0" w:line="240" w:lineRule="auto"/>
+              <w:jc w:val="right"/>
+              <w:rPr>
+                <w:rFonts w:eastAsia="Times New Roman"/>
+                <w:szCs w:val="24"/>
+              </w:rPr>
+            </w:pPr>
+            <w:r>
+              <w:rPr>
+                <w:rFonts w:eastAsia="Times New Roman"/>
+                <w:szCs w:val="24"/>
+              </w:rPr>
+              <w:t>-0.00606</w:t>
+            </w:r>
+          </w:p>
+        </w:tc>
+        <w:tc>
+          <w:tcPr>
+            <w:tcW w:w="0" w:type="auto"/>
+            <w:hideMark/>
+          </w:tcPr>
+          <w:p>
+            <w:pPr>
+              <w:spacing w:after="0" w:line="240" w:lineRule="auto"/>
+              <w:jc w:val="right"/>
+              <w:rPr>
+                <w:rFonts w:eastAsia="Times New Roman"/>
+                <w:szCs w:val="24"/>
+              </w:rPr>
+            </w:pPr>
+            <w:r>
+              <w:rPr>
+                <w:rFonts w:eastAsia="Times New Roman"/>
+                <w:szCs w:val="24"/>
+              </w:rPr>
+              <w:t>0.06925</w:t>
+            </w:r>
+          </w:p>
+        </w:tc>
+        <w:tc>
+          <w:tcPr>
+            <w:tcW w:w="0" w:type="auto"/>
+            <w:hideMark/>
+          </w:tcPr>
+          <w:p>
+            <w:pPr>
+              <w:spacing w:after="0" w:line="240" w:lineRule="auto"/>
+              <w:jc w:val="right"/>
+              <w:rPr>
+                <w:rFonts w:eastAsia="Times New Roman"/>
+                <w:szCs w:val="24"/>
+              </w:rPr>
+            </w:pPr>
+            <w:r>
+              <w:rPr>
+                <w:rFonts w:eastAsia="Times New Roman"/>
+                <w:szCs w:val="24"/>
+              </w:rPr>
+              <w:t>0.9303</w:t>
+            </w:r>
+          </w:p>
+        </w:tc>
+      </w:tr>
+      <w:tr>
+        <w:trPr>
+          <w:jc w:val="center"/>
+        </w:trPr>
+        <w:tc>
+          <w:tcPr>
+            <w:tcW w:w="0" w:type="auto"/>
+            <w:hideMark/>
+          </w:tcPr>
+          <w:p>
+            <w:pPr>
+              <w:spacing w:after="0" w:line="240" w:lineRule="auto"/>
+              <w:rPr>
+                <w:rFonts w:eastAsia="Times New Roman"/>
+                <w:b/>
+                <w:bCs/>
+                <w:szCs w:val="24"/>
+              </w:rPr>
+            </w:pPr>
+            <w:r>
+              <w:rPr>
+                <w:rFonts w:eastAsia="Times New Roman"/>
+                <w:b/>
+                <w:bCs/>
+                <w:szCs w:val="24"/>
+              </w:rPr>
+              <w:t xml:space="preserve">(Age – </w:t>
+            </w:r>
+            <w:r>
+              <w:rPr>
+                <w:rFonts w:eastAsia="Times New Roman"/>
+                <w:b/>
+                <w:bCs/>
+                <w:szCs w:val="24"/>
+              </w:rPr>
+              <w:t>59</w:t>
+            </w:r>
+            <w:r>
+              <w:rPr>
+                <w:rFonts w:eastAsia="Times New Roman"/>
+                <w:b/>
+                <w:bCs/>
+                <w:szCs w:val="24"/>
+              </w:rPr>
+              <w:t xml:space="preserve">) </w:t>
+            </w:r>
+            <w:r>
+              <w:rPr>
+                <w:rFonts w:eastAsia="Times New Roman"/>
+                <w:b/>
+                <w:bCs/>
+                <w:szCs w:val="24"/>
+              </w:rPr>
+              <w:t>*</w:t>
+            </w:r>
+            <w:r>
+              <w:rPr>
+                <w:rFonts w:eastAsia="Times New Roman"/>
+                <w:b/>
+                <w:bCs/>
+                <w:szCs w:val="24"/>
+              </w:rPr>
+              <w:t xml:space="preserve"> Dementia</w:t>
+            </w:r>
+          </w:p>
+        </w:tc>
+        <w:tc>
+          <w:tcPr>
+            <w:tcW w:w="0" w:type="auto"/>
+            <w:hideMark/>
+          </w:tcPr>
+          <w:p>
+            <w:pPr>
+              <w:spacing w:after="0" w:line="240" w:lineRule="auto"/>
+              <w:rPr>
+                <w:rFonts w:eastAsia="Times New Roman"/>
+                <w:b/>
+                <w:bCs/>
+                <w:szCs w:val="24"/>
+              </w:rPr>
+            </w:pPr>
+            <w:r>
+              <w:rPr>
+                <w:rFonts w:eastAsia="Times New Roman"/>
+                <w:b/>
+                <w:bCs/>
+                <w:szCs w:val="24"/>
+              </w:rPr>
+              <w:t>0</w:t>
+            </w:r>
+            <w:r>
+              <w:rPr>
+                <w:rFonts w:eastAsia="Times New Roman"/>
+                <w:b/>
+                <w:bCs/>
+                <w:szCs w:val="24"/>
+              </w:rPr>
+              <w:t xml:space="preserve"> =undiagnosed</w:t>
+            </w:r>
+          </w:p>
+        </w:tc>
+        <w:tc>
+          <w:tcPr>
+            <w:tcW w:w="0" w:type="auto"/>
+            <w:hideMark/>
+          </w:tcPr>
+          <w:p>
+            <w:pPr>
+              <w:spacing w:after="0" w:line="240" w:lineRule="auto"/>
+              <w:jc w:val="right"/>
+              <w:rPr>
+                <w:rFonts w:eastAsia="Times New Roman"/>
+                <w:szCs w:val="24"/>
+              </w:rPr>
+            </w:pPr>
+            <w:r>
+              <w:rPr>
+                <w:rFonts w:eastAsia="Times New Roman"/>
+                <w:szCs w:val="24"/>
+              </w:rPr>
+              <w:t>4.6867</w:t>
+            </w:r>
+          </w:p>
+        </w:tc>
+        <w:tc>
+          <w:tcPr>
+            <w:tcW w:w="0" w:type="auto"/>
+            <w:hideMark/>
+          </w:tcPr>
+          <w:p>
+            <w:pPr>
+              <w:spacing w:after="0" w:line="240" w:lineRule="auto"/>
+              <w:jc w:val="right"/>
+              <w:rPr>
+                <w:rFonts w:eastAsia="Times New Roman"/>
+                <w:szCs w:val="24"/>
+              </w:rPr>
+            </w:pPr>
+            <w:r>
+              <w:rPr>
+                <w:rFonts w:eastAsia="Times New Roman"/>
+                <w:szCs w:val="24"/>
+              </w:rPr>
+              <w:t>2.3187</w:t>
+            </w:r>
+          </w:p>
+        </w:tc>
+        <w:tc>
+          <w:tcPr>
+            <w:tcW w:w="0" w:type="auto"/>
+            <w:hideMark/>
+          </w:tcPr>
+          <w:p>
+            <w:pPr>
+              <w:spacing w:after="0" w:line="240" w:lineRule="auto"/>
+              <w:jc w:val="right"/>
+              <w:rPr>
+                <w:rFonts w:eastAsia="Times New Roman"/>
+                <w:szCs w:val="24"/>
+              </w:rPr>
+            </w:pPr>
+            <w:r>
+              <w:rPr>
+                <w:rFonts w:eastAsia="Times New Roman"/>
+                <w:szCs w:val="24"/>
+              </w:rPr>
+              <w:t>0.0435</w:t>
+            </w:r>
+          </w:p>
+        </w:tc>
+      </w:tr>
+      <w:tr>
+        <w:trPr>
+          <w:jc w:val="center"/>
+        </w:trPr>
+        <w:tc>
+          <w:tcPr>
+            <w:tcW w:w="0" w:type="auto"/>
+            <w:hideMark/>
+          </w:tcPr>
+          <w:p>
+            <w:pPr>
+              <w:spacing w:after="0" w:line="240" w:lineRule="auto"/>
+              <w:rPr>
+                <w:rFonts w:eastAsia="Times New Roman"/>
+                <w:b/>
+                <w:bCs/>
+                <w:szCs w:val="24"/>
+              </w:rPr>
+            </w:pPr>
+            <w:r>
+              <w:rPr>
+                <w:rFonts w:eastAsia="Times New Roman"/>
+                <w:b/>
+                <w:bCs/>
+                <w:szCs w:val="24"/>
+              </w:rPr>
+              <w:t xml:space="preserve">Change-point </w:t>
+            </w:r>
+          </w:p>
+        </w:tc>
+        <w:tc>
+          <w:tcPr>
+            <w:tcW w:w="0" w:type="auto"/>
+            <w:hideMark/>
+          </w:tcPr>
+          <w:p>
+            <w:pPr>
+              <w:spacing w:after="0" w:line="240" w:lineRule="auto"/>
+              <w:rPr>
+                <w:rFonts w:eastAsia="Times New Roman"/>
+                <w:b/>
+                <w:bCs/>
+                <w:szCs w:val="24"/>
+              </w:rPr>
+            </w:pPr>
+            <w:r>
+              <w:rPr>
+                <w:rFonts w:eastAsia="Times New Roman"/>
+                <w:b/>
+                <w:bCs/>
+                <w:szCs w:val="24"/>
+              </w:rPr>
+              <w:t> </w:t>
+            </w:r>
+          </w:p>
+        </w:tc>
+        <w:tc>
+          <w:tcPr>
+            <w:tcW w:w="0" w:type="auto"/>
+            <w:hideMark/>
+          </w:tcPr>
+          <w:p>
+            <w:pPr>
+              <w:spacing w:after="0" w:line="240" w:lineRule="auto"/>
+              <w:jc w:val="right"/>
+              <w:rPr>
+                <w:rFonts w:eastAsia="Times New Roman"/>
+                <w:szCs w:val="24"/>
+              </w:rPr>
+            </w:pPr>
+            <w:r>
+              <w:rPr>
+                <w:rFonts w:eastAsia="Times New Roman"/>
+                <w:szCs w:val="24"/>
+              </w:rPr>
+              <w:t>0.06534</w:t>
+            </w:r>
+          </w:p>
+        </w:tc>
+        <w:tc>
+          <w:tcPr>
+            <w:tcW w:w="0" w:type="auto"/>
+            <w:hideMark/>
+          </w:tcPr>
+          <w:p>
+            <w:pPr>
+              <w:spacing w:after="0" w:line="240" w:lineRule="auto"/>
+              <w:jc w:val="right"/>
+              <w:rPr>
+                <w:rFonts w:eastAsia="Times New Roman"/>
+                <w:szCs w:val="24"/>
+              </w:rPr>
+            </w:pPr>
+            <w:r>
+              <w:rPr>
+                <w:rFonts w:eastAsia="Times New Roman"/>
+                <w:szCs w:val="24"/>
+              </w:rPr>
+              <w:t>0.07537</w:t>
+            </w:r>
+          </w:p>
+        </w:tc>
+        <w:tc>
+          <w:tcPr>
+            <w:tcW w:w="0" w:type="auto"/>
+            <w:hideMark/>
+          </w:tcPr>
+          <w:p>
+            <w:pPr>
+              <w:spacing w:after="0" w:line="240" w:lineRule="auto"/>
+              <w:jc w:val="right"/>
+              <w:rPr>
+                <w:rFonts w:eastAsia="Times New Roman"/>
+                <w:szCs w:val="24"/>
+              </w:rPr>
+            </w:pPr>
+            <w:r>
+              <w:rPr>
+                <w:rFonts w:eastAsia="Times New Roman"/>
+                <w:szCs w:val="24"/>
+              </w:rPr>
+              <w:t>0.3861</w:t>
+            </w:r>
+          </w:p>
+        </w:tc>
+      </w:tr>
+      <w:tr>
+        <w:trPr>
+          <w:jc w:val="center"/>
+        </w:trPr>
+        <w:tc>
+          <w:tcPr>
+            <w:tcW w:w="0" w:type="auto"/>
+            <w:hideMark/>
+          </w:tcPr>
+          <w:p>
+            <w:pPr>
+              <w:spacing w:after="0" w:line="240" w:lineRule="auto"/>
+              <w:rPr>
+                <w:rFonts w:eastAsia="Times New Roman"/>
+                <w:b/>
+                <w:bCs/>
+                <w:szCs w:val="24"/>
+              </w:rPr>
+            </w:pPr>
+            <w:r>
+              <w:rPr>
+                <w:rFonts w:eastAsia="Times New Roman"/>
+                <w:b/>
+                <w:bCs/>
+                <w:szCs w:val="24"/>
+              </w:rPr>
+              <w:t>SES</w:t>
+            </w:r>
+          </w:p>
+        </w:tc>
+        <w:tc>
+          <w:tcPr>
+            <w:tcW w:w="0" w:type="auto"/>
+            <w:hideMark/>
+          </w:tcPr>
+          <w:p>
+            <w:pPr>
+              <w:spacing w:after="0" w:line="240" w:lineRule="auto"/>
+              <w:rPr>
+                <w:rFonts w:eastAsia="Times New Roman"/>
+                <w:b/>
+                <w:bCs/>
+                <w:szCs w:val="24"/>
+              </w:rPr>
+            </w:pPr>
+            <w:r>
+              <w:rPr>
+                <w:rFonts w:eastAsia="Times New Roman"/>
+                <w:b/>
+                <w:bCs/>
+                <w:szCs w:val="24"/>
+              </w:rPr>
+              <w:t> </w:t>
+            </w:r>
+          </w:p>
+        </w:tc>
+        <w:tc>
+          <w:tcPr>
+            <w:tcW w:w="0" w:type="auto"/>
+            <w:noWrap/>
+            <w:hideMark/>
+          </w:tcPr>
+          <w:p>
+            <w:pPr>
+              <w:spacing w:after="0" w:line="240" w:lineRule="auto"/>
+              <w:jc w:val="right"/>
+              <w:rPr>
+                <w:rFonts w:eastAsia="Times New Roman"/>
+                <w:szCs w:val="24"/>
+              </w:rPr>
+            </w:pPr>
+            <w:r>
+              <w:rPr>
+                <w:rFonts w:eastAsia="Times New Roman"/>
+                <w:szCs w:val="24"/>
+              </w:rPr>
+              <w:t>-0.6682</w:t>
+            </w:r>
+          </w:p>
+        </w:tc>
+        <w:tc>
+          <w:tcPr>
+            <w:tcW w:w="0" w:type="auto"/>
+            <w:hideMark/>
+          </w:tcPr>
+          <w:p>
+            <w:pPr>
+              <w:spacing w:after="0" w:line="240" w:lineRule="auto"/>
+              <w:jc w:val="right"/>
+              <w:rPr>
+                <w:rFonts w:eastAsia="Times New Roman"/>
+                <w:szCs w:val="24"/>
+              </w:rPr>
+            </w:pPr>
+            <w:r>
+              <w:rPr>
+                <w:rFonts w:eastAsia="Times New Roman"/>
+                <w:szCs w:val="24"/>
+              </w:rPr>
+              <w:t>0.1228</w:t>
+            </w:r>
+          </w:p>
+        </w:tc>
+        <w:tc>
+          <w:tcPr>
+            <w:tcW w:w="0" w:type="auto"/>
+            <w:hideMark/>
+          </w:tcPr>
+          <w:p>
+            <w:pPr>
+              <w:spacing w:after="0" w:line="240" w:lineRule="auto"/>
+              <w:jc w:val="right"/>
+              <w:rPr>
+                <w:rFonts w:eastAsia="Times New Roman"/>
+                <w:szCs w:val="24"/>
+              </w:rPr>
+            </w:pPr>
+            <w:r>
+              <w:rPr>
+                <w:rFonts w:eastAsia="Times New Roman"/>
+                <w:szCs w:val="24"/>
+              </w:rPr>
+              <w:t>&lt;.0001</w:t>
+            </w:r>
+          </w:p>
+        </w:tc>
+      </w:tr>
+      <w:tr>
+        <w:trPr>
+          <w:jc w:val="center"/>
+        </w:trPr>
+        <w:tc>
+          <w:tcPr>
+            <w:tcW w:w="0" w:type="auto"/>
+            <w:hideMark/>
+          </w:tcPr>
+          <w:p>
+            <w:pPr>
+              <w:spacing w:after="0" w:line="240" w:lineRule="auto"/>
+              <w:rPr>
+                <w:rFonts w:eastAsia="Times New Roman"/>
+                <w:b/>
+                <w:bCs/>
+                <w:szCs w:val="24"/>
+              </w:rPr>
+            </w:pPr>
+            <w:r>
+              <w:rPr>
+                <w:rFonts w:eastAsia="Times New Roman"/>
+                <w:b/>
+                <w:bCs/>
+                <w:szCs w:val="24"/>
+              </w:rPr>
+              <w:t>G</w:t>
+            </w:r>
+            <w:r>
+              <w:rPr>
+                <w:rFonts w:eastAsia="Times New Roman"/>
+                <w:b/>
+                <w:bCs/>
+                <w:szCs w:val="24"/>
+              </w:rPr>
+              <w:t>ender</w:t>
+            </w:r>
+          </w:p>
+        </w:tc>
+        <w:tc>
+          <w:tcPr>
+            <w:tcW w:w="0" w:type="auto"/>
+            <w:hideMark/>
+          </w:tcPr>
+          <w:p>
+            <w:pPr>
+              <w:spacing w:after="0" w:line="240" w:lineRule="auto"/>
+              <w:rPr>
+                <w:rFonts w:eastAsia="Times New Roman"/>
+                <w:b/>
+                <w:bCs/>
+                <w:szCs w:val="24"/>
+              </w:rPr>
+            </w:pPr>
+            <w:r>
+              <w:rPr>
+                <w:rFonts w:eastAsia="Times New Roman"/>
+                <w:b/>
+                <w:bCs/>
+                <w:szCs w:val="24"/>
+              </w:rPr>
+              <w:t>1</w:t>
+            </w:r>
+            <w:r>
+              <w:rPr>
+                <w:rFonts w:eastAsia="Times New Roman"/>
+                <w:b/>
+                <w:bCs/>
+                <w:szCs w:val="24"/>
+              </w:rPr>
+              <w:t xml:space="preserve"> = male</w:t>
+            </w:r>
+          </w:p>
+        </w:tc>
+        <w:tc>
+          <w:tcPr>
+            <w:tcW w:w="0" w:type="auto"/>
+            <w:hideMark/>
+          </w:tcPr>
+          <w:p>
+            <w:pPr>
+              <w:spacing w:after="0" w:line="240" w:lineRule="auto"/>
+              <w:jc w:val="right"/>
+              <w:rPr>
+                <w:rFonts w:eastAsia="Times New Roman"/>
+                <w:szCs w:val="24"/>
+              </w:rPr>
+            </w:pPr>
+            <w:r>
+              <w:rPr>
+                <w:rFonts w:eastAsia="Times New Roman"/>
+                <w:szCs w:val="24"/>
+              </w:rPr>
+              <w:t>0.08931</w:t>
+            </w:r>
+          </w:p>
+        </w:tc>
+        <w:tc>
+          <w:tcPr>
+            <w:tcW w:w="0" w:type="auto"/>
+            <w:hideMark/>
+          </w:tcPr>
+          <w:p>
+            <w:pPr>
+              <w:spacing w:after="0" w:line="240" w:lineRule="auto"/>
+              <w:jc w:val="right"/>
+              <w:rPr>
+                <w:rFonts w:eastAsia="Times New Roman"/>
+                <w:szCs w:val="24"/>
+              </w:rPr>
+            </w:pPr>
+            <w:r>
+              <w:rPr>
+                <w:rFonts w:eastAsia="Times New Roman"/>
+                <w:szCs w:val="24"/>
+              </w:rPr>
+              <w:t>0.02603</w:t>
+            </w:r>
+          </w:p>
+        </w:tc>
+        <w:tc>
+          <w:tcPr>
+            <w:tcW w:w="0" w:type="auto"/>
+            <w:hideMark/>
+          </w:tcPr>
+          <w:p>
+            <w:pPr>
+              <w:spacing w:after="0" w:line="240" w:lineRule="auto"/>
+              <w:jc w:val="right"/>
+              <w:rPr>
+                <w:rFonts w:eastAsia="Times New Roman"/>
+                <w:szCs w:val="24"/>
+              </w:rPr>
+            </w:pPr>
+            <w:r>
+              <w:rPr>
+                <w:rFonts w:eastAsia="Times New Roman"/>
+                <w:szCs w:val="24"/>
+              </w:rPr>
+              <w:t>0.0006</w:t>
+            </w:r>
+          </w:p>
+        </w:tc>
+      </w:tr>
+      <w:tr>
+        <w:trPr>
+          <w:jc w:val="center"/>
+        </w:trPr>
+        <w:tc>
+          <w:tcPr>
+            <w:tcW w:w="0" w:type="auto"/>
+            <w:hideMark/>
+          </w:tcPr>
+          <w:p>
+            <w:pPr>
+              <w:spacing w:after="0" w:line="240" w:lineRule="auto"/>
+              <w:rPr>
+                <w:rFonts w:eastAsia="Times New Roman"/>
+                <w:b/>
+                <w:bCs/>
+                <w:szCs w:val="24"/>
+              </w:rPr>
+            </w:pPr>
+            <w:r>
+              <w:rPr>
+                <w:rFonts w:eastAsia="Times New Roman"/>
+                <w:b/>
+                <w:bCs/>
+                <w:szCs w:val="24"/>
+              </w:rPr>
+              <w:t>Age - 59</w:t>
+            </w:r>
+          </w:p>
+        </w:tc>
+        <w:tc>
+          <w:tcPr>
+            <w:tcW w:w="0" w:type="auto"/>
+            <w:hideMark/>
+          </w:tcPr>
+          <w:p>
+            <w:pPr>
+              <w:spacing w:after="0" w:line="240" w:lineRule="auto"/>
+              <w:rPr>
+                <w:rFonts w:eastAsia="Times New Roman"/>
+                <w:b/>
+                <w:bCs/>
+                <w:szCs w:val="24"/>
+              </w:rPr>
+            </w:pPr>
+            <w:r>
+              <w:rPr>
+                <w:rFonts w:eastAsia="Times New Roman"/>
+                <w:b/>
+                <w:bCs/>
+                <w:szCs w:val="24"/>
+              </w:rPr>
+              <w:t> </w:t>
+            </w:r>
+          </w:p>
+        </w:tc>
+        <w:tc>
+          <w:tcPr>
+            <w:tcW w:w="0" w:type="auto"/>
+            <w:noWrap/>
+            <w:hideMark/>
+          </w:tcPr>
+          <w:p>
+            <w:pPr>
+              <w:spacing w:after="0" w:line="240" w:lineRule="auto"/>
+              <w:jc w:val="right"/>
+              <w:rPr>
+                <w:rFonts w:eastAsia="Times New Roman"/>
+                <w:szCs w:val="24"/>
+              </w:rPr>
+            </w:pPr>
+            <w:r>
+              <w:rPr>
+                <w:rFonts w:eastAsia="Times New Roman"/>
+                <w:szCs w:val="24"/>
+              </w:rPr>
+              <w:t>-1.1253</w:t>
+            </w:r>
+          </w:p>
+        </w:tc>
+        <w:tc>
+          <w:tcPr>
+            <w:tcW w:w="0" w:type="auto"/>
+            <w:hideMark/>
+          </w:tcPr>
+          <w:p>
+            <w:pPr>
+              <w:spacing w:after="0" w:line="240" w:lineRule="auto"/>
+              <w:jc w:val="right"/>
+              <w:rPr>
+                <w:rFonts w:eastAsia="Times New Roman"/>
+                <w:szCs w:val="24"/>
+              </w:rPr>
+            </w:pPr>
+            <w:r>
+              <w:rPr>
+                <w:rFonts w:eastAsia="Times New Roman"/>
+                <w:szCs w:val="24"/>
+              </w:rPr>
+              <w:t>0.6182</w:t>
+            </w:r>
+          </w:p>
+        </w:tc>
+        <w:tc>
+          <w:tcPr>
+            <w:tcW w:w="0" w:type="auto"/>
+            <w:hideMark/>
+          </w:tcPr>
+          <w:p>
+            <w:pPr>
+              <w:spacing w:after="0" w:line="240" w:lineRule="auto"/>
+              <w:jc w:val="right"/>
+              <w:rPr>
+                <w:rFonts w:eastAsia="Times New Roman"/>
+                <w:szCs w:val="24"/>
+              </w:rPr>
+            </w:pPr>
+            <w:r>
+              <w:rPr>
+                <w:rFonts w:eastAsia="Times New Roman"/>
+                <w:szCs w:val="24"/>
+              </w:rPr>
+              <w:t>0.0690</w:t>
+            </w:r>
+          </w:p>
+        </w:tc>
+      </w:tr>
+    </w:tbl>
+    <w:p>
+      <w:pPr>
+        <w:jc w:val="center"/>
+      </w:pPr>
+      <w:bookmarkStart w:id="0" w:name="_GoBack"/>
+      <w:bookmarkEnd w:id="0"/>
     </w:p>
     <w:sectPr>
       <w:pgSz w:w="12240" w:h="15840"/>

</xml_diff>

<commit_message>
Added results to presentation, updated tables in report
</commit_message>
<xml_diff>
--- a/Project3/Reports/Project 3 Final Report.docx
+++ b/Project3/Reports/Project 3 Final Report.docx
@@ -5,6 +5,7 @@
     <w:p>
       <w:pPr>
         <w:pStyle w:val="NoSpacing"/>
+        <w:ind w:left="720"/>
       </w:pPr>
       <w:r>
         <w:t>Project 3, BIOS 6623</w:t>
@@ -13,6 +14,7 @@
     <w:p>
       <w:pPr>
         <w:pStyle w:val="NoSpacing"/>
+        <w:ind w:left="720"/>
       </w:pPr>
       <w:r>
         <w:t>Trajectories of Onset of Memory and Other Cognitive Loss</w:t>
@@ -21,6 +23,7 @@
     <w:p>
       <w:pPr>
         <w:pStyle w:val="NoSpacing"/>
+        <w:ind w:left="720"/>
       </w:pPr>
       <w:r>
         <w:t>Rachel Johnson</w:t>
@@ -29,6 +32,7 @@
     <w:p>
       <w:pPr>
         <w:pStyle w:val="NoSpacing"/>
+        <w:ind w:left="720"/>
       </w:pPr>
       <w:r>
         <w:t>27 November 2017</w:t>
@@ -38,6 +42,7 @@
       <w:pPr>
         <w:pStyle w:val="NoSpacing"/>
         <w:spacing w:line="480" w:lineRule="auto"/>
+        <w:ind w:left="720"/>
         <w:rPr>
           <w:b/>
         </w:rPr>
@@ -47,6 +52,7 @@
       <w:pPr>
         <w:pStyle w:val="NoSpacing"/>
         <w:spacing w:line="480" w:lineRule="auto"/>
+        <w:ind w:left="720"/>
         <w:rPr>
           <w:b/>
         </w:rPr>
@@ -62,6 +68,7 @@
       <w:pPr>
         <w:pStyle w:val="NoSpacing"/>
         <w:spacing w:line="480" w:lineRule="auto"/>
+        <w:ind w:left="720"/>
       </w:pPr>
       <w:r>
         <w:rPr>
@@ -82,10 +89,13 @@
         <w:t>trajectories</w:t>
       </w:r>
       <w:r>
-        <w:t xml:space="preserve"> of onset of memory and other cognitive o</w:t>
-      </w:r>
-      <w:r>
-        <w:t>nset loss in a population of</w:t>
+        <w:t xml:space="preserve"> of onset</w:t>
+      </w:r>
+      <w:r>
+        <w:t xml:space="preserve"> of memory and other cognitive </w:t>
+      </w:r>
+      <w:r>
+        <w:t>loss in a population of</w:t>
       </w:r>
       <w:r>
         <w:t xml:space="preserve"> healthy, community dwelling, and cognitively intact elders</w:t>
@@ -104,12 +114,14 @@
       <w:pPr>
         <w:pStyle w:val="NoSpacing"/>
         <w:spacing w:line="480" w:lineRule="auto"/>
+        <w:ind w:left="720"/>
       </w:pPr>
     </w:p>
     <w:p>
       <w:pPr>
         <w:pStyle w:val="NoSpacing"/>
         <w:spacing w:line="480" w:lineRule="auto"/>
+        <w:ind w:left="720"/>
         <w:rPr>
           <w:b/>
         </w:rPr>
@@ -125,6 +137,7 @@
       <w:pPr>
         <w:pStyle w:val="NoSpacing"/>
         <w:spacing w:line="480" w:lineRule="auto"/>
+        <w:ind w:left="720"/>
       </w:pPr>
       <w:r>
         <w:tab/>
@@ -137,7 +150,11 @@
         <w:t xml:space="preserve"> for animal category fluency </w:t>
       </w:r>
       <w:r>
-        <w:t>were included in the analytic cohort, so 29 individuals were removed from the data set and 187 remained. The baseline demographic information at baseline for this population is reported in Table 1, with counts and percentages reported for categorical variables and means and standard deviations reported for continuous variables</w:t>
+        <w:t xml:space="preserve">were included in the analytic cohort, so 29 individuals were removed from the data set and 187 remained. The baseline demographic information at baseline for this population is reported in Table 1, with counts and percentages reported for categorical variables and means and standard </w:t>
+      </w:r>
+      <w:r>
+        <w:lastRenderedPageBreak/>
+        <w:t>deviations reported for continuous variables</w:t>
       </w:r>
       <w:r>
         <w:t>.</w:t>
@@ -152,11 +169,7 @@
         <w:t>ted, to</w:t>
       </w:r>
       <w:r>
-        <w:t xml:space="preserve"> allow for a more </w:t>
-      </w:r>
-      <w:r>
-        <w:lastRenderedPageBreak/>
-        <w:t>detailed comparison of the</w:t>
+        <w:t xml:space="preserve"> allow for a more detailed comparison of the</w:t>
       </w:r>
       <w:r>
         <w:t xml:space="preserve"> two</w:t>
@@ -175,6 +188,7 @@
       <w:pPr>
         <w:pStyle w:val="NoSpacing"/>
         <w:spacing w:line="480" w:lineRule="auto"/>
+        <w:ind w:left="720"/>
       </w:pPr>
       <w:r>
         <w:tab/>
@@ -188,6 +202,7 @@
       <w:pPr>
         <w:pStyle w:val="NoSpacing"/>
         <w:spacing w:line="480" w:lineRule="auto"/>
+        <w:ind w:left="720"/>
       </w:pPr>
       <w:r>
         <w:tab/>
@@ -219,6 +234,7 @@
       <w:pPr>
         <w:pStyle w:val="NoSpacing"/>
         <w:spacing w:line="480" w:lineRule="auto"/>
+        <w:ind w:left="720"/>
       </w:pPr>
       <w:r>
         <w:tab/>
@@ -228,21 +244,21 @@
         <w:t xml:space="preserve">r diagnosis. The model being used to fit the change point was modeled the outcome—category fluency for animals—and adjusted for dementia status, age adjusted for minimum age of 59, the interaction between dementia status and age, socioeconomic status, gender, </w:t>
       </w:r>
       <w:r>
-        <w:t xml:space="preserve">and the maximum of 0 and the difference between age at visit and dementia onset—if applicable—and the tested change point. To account for the repeated measures on individuals, a random intercept was fitted </w:t>
-      </w:r>
-      <w:r>
-        <w:t xml:space="preserve">for each individual to account for their different starting points. Furthermore, a spatial power covariance </w:t>
+        <w:t xml:space="preserve">and the maximum of 0 and the difference between age at visit and </w:t>
       </w:r>
       <w:r>
         <w:lastRenderedPageBreak/>
-        <w:t xml:space="preserve">structure was applied to the errors in the model to account for the repeated measures that occurred at differently spaced time points for individuals throughout the study. </w:t>
+        <w:t xml:space="preserve">dementia onset—if applicable—and the tested change point. To account for the repeated measures on individuals, a random intercept was fitted </w:t>
+      </w:r>
+      <w:r>
+        <w:t xml:space="preserve">for each individual to account for their different starting points. Furthermore, a spatial power covariance structure was applied to the errors in the model to account for the repeated measures that occurred at differently spaced time points for individuals throughout the study. </w:t>
       </w:r>
     </w:p>
     <w:p>
       <w:pPr>
         <w:pStyle w:val="NoSpacing"/>
         <w:spacing w:line="480" w:lineRule="auto"/>
-        <w:ind w:firstLine="720"/>
+        <w:ind w:left="720" w:firstLine="720"/>
       </w:pPr>
       <w:r>
         <w:t>From these methods,</w:t>
@@ -261,6 +277,7 @@
       <w:pPr>
         <w:pStyle w:val="NoSpacing"/>
         <w:spacing w:line="480" w:lineRule="auto"/>
+        <w:ind w:left="720"/>
       </w:pPr>
       <w:r>
         <w:tab/>
@@ -307,6 +324,7 @@
       <w:pPr>
         <w:pStyle w:val="NoSpacing"/>
         <w:spacing w:line="480" w:lineRule="auto"/>
+        <w:ind w:left="720"/>
       </w:pPr>
       <w:r>
         <w:tab/>
@@ -325,6 +343,7 @@
         <w:rPr>
           <w:b/>
         </w:rPr>
+        <w:lastRenderedPageBreak/>
         <w:t>Results</w:t>
       </w:r>
     </w:p>
@@ -347,19 +366,18 @@
         <w:t xml:space="preserve"> for animals</w:t>
       </w:r>
       <w:r>
-        <w:t xml:space="preserve"> was </w:t>
-      </w:r>
-      <w:r>
-        <w:lastRenderedPageBreak/>
-        <w:t xml:space="preserve">measured over the next 8.82 years. There were more women included in the study, but a much lower proportion of women were diagnosed with dementia over the course of the study. Socioeconomic scores were fairly evenly distributed between those who were and were not diagnosed with dementia/MCI in the study. Those who were diagnosed with dementia entered the study, on average, 8 years older than those were not diagnosed, and they had lower average baseline scores in all four memory and cognitive tests that were measured at their visits, including animal category fluency. </w:t>
+        <w:t xml:space="preserve"> was measured over the next 8.82 years. There were more women included in the study, but a much lower proportion of women were diagnosed with dementia over the course of the study. Socioeconomic scores were fairly evenly distributed between those who were and were not diagnosed with dementia/MCI in the study. Those who were diagnosed with dementia entered the study, on average, 8 years older than those were not diagnosed, and they had lower average baseline scores in all four memory and cognitive tests that were measured at their visits, including animal category fluency. </w:t>
       </w:r>
       <w:r>
         <w:tab/>
       </w:r>
+      <w:bookmarkStart w:id="0" w:name="_GoBack"/>
+      <w:bookmarkEnd w:id="0"/>
     </w:p>
     <w:p>
       <w:pPr>
         <w:pStyle w:val="NoSpacing"/>
+        <w:ind w:left="720"/>
         <w:rPr>
           <w:b/>
         </w:rPr>
@@ -387,11 +405,6 @@
       <w:r>
         <w:t xml:space="preserve"> outcome over the course of the study. </w:t>
       </w:r>
-    </w:p>
-    <w:p>
-      <w:pPr>
-        <w:pStyle w:val="NoSpacing"/>
-      </w:pPr>
     </w:p>
     <w:tbl>
       <w:tblPr>
@@ -2685,23 +2698,6 @@
       </w:tr>
     </w:tbl>
     <w:p>
-      <w:pPr>
-        <w:pStyle w:val="NoSpacing"/>
-      </w:pPr>
-    </w:p>
-    <w:p>
-      <w:pPr>
-        <w:pStyle w:val="NoSpacing"/>
-        <w:rPr>
-          <w:rFonts w:eastAsia="Times New Roman"/>
-          <w:b/>
-          <w:bCs/>
-          <w:color w:val="000000"/>
-          <w:sz w:val="22"/>
-        </w:rPr>
-      </w:pPr>
-    </w:p>
-    <w:p>
       <w:r>
         <w:rPr>
           <w:rFonts w:eastAsia="Times New Roman"/>
@@ -2719,6 +2715,7 @@
     <w:p>
       <w:pPr>
         <w:pStyle w:val="NoSpacing"/>
+        <w:ind w:left="720"/>
         <w:rPr>
           <w:rFonts w:eastAsia="Times New Roman"/>
           <w:b/>
@@ -2731,6 +2728,7 @@
     <w:p>
       <w:pPr>
         <w:pStyle w:val="NoSpacing"/>
+        <w:ind w:left="720"/>
         <w:jc w:val="center"/>
         <w:rPr>
           <w:b/>
@@ -2740,7 +2738,6 @@
         <w:rPr>
           <w:noProof/>
         </w:rPr>
-        <w:lastRenderedPageBreak/>
         <w:drawing>
           <wp:inline distT="0" distB="0" distL="0" distR="0" wp14:anchorId="3AA55D63" wp14:editId="77F20864">
             <wp:extent cx="4508732" cy="3257717"/>
@@ -2781,6 +2778,7 @@
     <w:p>
       <w:pPr>
         <w:pStyle w:val="NoSpacing"/>
+        <w:ind w:left="720"/>
         <w:rPr>
           <w:b/>
         </w:rPr>
@@ -2800,6 +2798,7 @@
     <w:p>
       <w:pPr>
         <w:pStyle w:val="NoSpacing"/>
+        <w:ind w:left="720"/>
         <w:rPr>
           <w:b/>
         </w:rPr>
@@ -2808,6 +2807,7 @@
     <w:p>
       <w:pPr>
         <w:pStyle w:val="NoSpacing"/>
+        <w:ind w:left="720"/>
         <w:jc w:val="center"/>
         <w:rPr>
           <w:b/>
@@ -2857,23 +2857,6 @@
     <w:p>
       <w:pPr>
         <w:pStyle w:val="NoSpacing"/>
-        <w:jc w:val="center"/>
-        <w:rPr>
-          <w:b/>
-        </w:rPr>
-      </w:pPr>
-    </w:p>
-    <w:p>
-      <w:pPr>
-        <w:pStyle w:val="NoSpacing"/>
-        <w:rPr>
-          <w:b/>
-        </w:rPr>
-      </w:pPr>
-    </w:p>
-    <w:p>
-      <w:pPr>
-        <w:pStyle w:val="NoSpacing"/>
       </w:pPr>
       <w:r>
         <w:rPr>
@@ -2882,7 +2865,10 @@
         <w:t xml:space="preserve">Table 2. </w:t>
       </w:r>
       <w:r>
-        <w:t>This table displays the results of the mixed model</w:t>
+        <w:t>This table displays the estimates from</w:t>
+      </w:r>
+      <w:r>
+        <w:t xml:space="preserve"> the mixed model</w:t>
       </w:r>
       <w:r>
         <w:rPr>
@@ -2891,16 +2877,13 @@
         <w:t xml:space="preserve"> </w:t>
       </w:r>
       <w:r>
-        <w:rPr>
-          <w:b/>
-          <w:highlight w:val="yellow"/>
-        </w:rPr>
-        <w:t>ADD TO THIS</w:t>
+        <w:t>with the bootstrapped standard errors and p-values calculated from these bootstrapped errors.</w:t>
       </w:r>
     </w:p>
     <w:p>
       <w:pPr>
         <w:pStyle w:val="NoSpacing"/>
+        <w:ind w:left="720"/>
         <w:rPr>
           <w:b/>
         </w:rPr>
@@ -2908,1247 +2891,24 @@
     </w:p>
     <w:tbl>
       <w:tblPr>
-        <w:tblW w:w="7317" w:type="dxa"/>
-        <w:jc w:val="center"/>
-        <w:tblBorders>
-          <w:insideH w:val="single" w:sz="4" w:space="0" w:color="auto"/>
-          <w:insideV w:val="single" w:sz="4" w:space="0" w:color="auto"/>
-        </w:tblBorders>
-        <w:tblCellMar>
-          <w:top w:w="75" w:type="dxa"/>
-          <w:left w:w="75" w:type="dxa"/>
-          <w:bottom w:w="75" w:type="dxa"/>
-          <w:right w:w="75" w:type="dxa"/>
-        </w:tblCellMar>
-        <w:tblLook w:val="04A0" w:firstRow="1" w:lastRow="0" w:firstColumn="1" w:lastColumn="0" w:noHBand="0" w:noVBand="1"/>
-        <w:tblDescription w:val="Procedure Mixed: Solution for Fixed Effects"/>
-      </w:tblPr>
-      <w:tblGrid>
-        <w:gridCol w:w="2439"/>
-        <w:gridCol w:w="1837"/>
-        <w:gridCol w:w="1066"/>
-        <w:gridCol w:w="1121"/>
-        <w:gridCol w:w="854"/>
-      </w:tblGrid>
-      <w:tr>
-        <w:trPr>
-          <w:trHeight w:val="285"/>
-          <w:tblHeader/>
-          <w:jc w:val="center"/>
-        </w:trPr>
-        <w:tc>
-          <w:tcPr>
-            <w:tcW w:w="0" w:type="auto"/>
-            <w:gridSpan w:val="5"/>
-            <w:hideMark/>
-          </w:tcPr>
-          <w:p>
-            <w:pPr>
-              <w:spacing w:after="0" w:line="240" w:lineRule="auto"/>
-              <w:jc w:val="center"/>
-              <w:rPr>
-                <w:rFonts w:eastAsia="Times New Roman"/>
-                <w:b/>
-                <w:bCs/>
-                <w:szCs w:val="24"/>
-              </w:rPr>
-            </w:pPr>
-            <w:r>
-              <w:rPr>
-                <w:rFonts w:eastAsia="Times New Roman"/>
-                <w:b/>
-                <w:bCs/>
-                <w:szCs w:val="24"/>
-              </w:rPr>
-              <w:t>Modeling Animals Category Fluency Score</w:t>
-            </w:r>
-          </w:p>
-        </w:tc>
-      </w:tr>
-      <w:tr>
-        <w:trPr>
-          <w:trHeight w:val="569"/>
-          <w:tblHeader/>
-          <w:jc w:val="center"/>
-        </w:trPr>
-        <w:tc>
-          <w:tcPr>
-            <w:tcW w:w="0" w:type="auto"/>
-            <w:hideMark/>
-          </w:tcPr>
-          <w:p>
-            <w:pPr>
-              <w:spacing w:after="0" w:line="240" w:lineRule="auto"/>
-              <w:rPr>
-                <w:rFonts w:eastAsia="Times New Roman"/>
-                <w:b/>
-                <w:bCs/>
-                <w:szCs w:val="24"/>
-              </w:rPr>
-            </w:pPr>
-            <w:r>
-              <w:rPr>
-                <w:rFonts w:eastAsia="Times New Roman"/>
-                <w:b/>
-                <w:bCs/>
-                <w:szCs w:val="24"/>
-              </w:rPr>
-              <w:t>Effect</w:t>
-            </w:r>
-          </w:p>
-        </w:tc>
-        <w:tc>
-          <w:tcPr>
-            <w:tcW w:w="0" w:type="auto"/>
-            <w:hideMark/>
-          </w:tcPr>
-          <w:p>
-            <w:pPr>
-              <w:spacing w:after="0" w:line="240" w:lineRule="auto"/>
-              <w:rPr>
-                <w:rFonts w:eastAsia="Times New Roman"/>
-                <w:b/>
-                <w:bCs/>
-                <w:szCs w:val="24"/>
-              </w:rPr>
-            </w:pPr>
-            <w:r>
-              <w:rPr>
-                <w:rFonts w:eastAsia="Times New Roman"/>
-                <w:b/>
-                <w:bCs/>
-                <w:szCs w:val="24"/>
-              </w:rPr>
-              <w:t>Level</w:t>
-            </w:r>
-          </w:p>
-        </w:tc>
-        <w:tc>
-          <w:tcPr>
-            <w:tcW w:w="0" w:type="auto"/>
-            <w:hideMark/>
-          </w:tcPr>
-          <w:p>
-            <w:pPr>
-              <w:spacing w:after="0" w:line="240" w:lineRule="auto"/>
-              <w:jc w:val="center"/>
-              <w:rPr>
-                <w:rFonts w:eastAsia="Times New Roman"/>
-                <w:b/>
-                <w:bCs/>
-                <w:szCs w:val="24"/>
-              </w:rPr>
-            </w:pPr>
-            <w:r>
-              <w:rPr>
-                <w:rFonts w:eastAsia="Times New Roman"/>
-                <w:b/>
-                <w:bCs/>
-                <w:szCs w:val="24"/>
-              </w:rPr>
-              <w:t>Estimate</w:t>
-            </w:r>
-          </w:p>
-        </w:tc>
-        <w:tc>
-          <w:tcPr>
-            <w:tcW w:w="0" w:type="auto"/>
-            <w:hideMark/>
-          </w:tcPr>
-          <w:p>
-            <w:pPr>
-              <w:spacing w:after="0" w:line="240" w:lineRule="auto"/>
-              <w:jc w:val="center"/>
-              <w:rPr>
-                <w:rFonts w:eastAsia="Times New Roman"/>
-                <w:b/>
-                <w:bCs/>
-                <w:szCs w:val="24"/>
-                <w:highlight w:val="yellow"/>
-              </w:rPr>
-            </w:pPr>
-            <w:r>
-              <w:rPr>
-                <w:rFonts w:eastAsia="Times New Roman"/>
-                <w:b/>
-                <w:bCs/>
-                <w:szCs w:val="24"/>
-                <w:highlight w:val="yellow"/>
-              </w:rPr>
-              <w:t>Standard</w:t>
-            </w:r>
-            <w:r>
-              <w:rPr>
-                <w:rFonts w:eastAsia="Times New Roman"/>
-                <w:b/>
-                <w:bCs/>
-                <w:szCs w:val="24"/>
-                <w:highlight w:val="yellow"/>
-              </w:rPr>
-              <w:br/>
-              <w:t>Error</w:t>
-            </w:r>
-          </w:p>
-        </w:tc>
-        <w:tc>
-          <w:tcPr>
-            <w:tcW w:w="0" w:type="auto"/>
-            <w:hideMark/>
-          </w:tcPr>
-          <w:p>
-            <w:pPr>
-              <w:spacing w:after="0" w:line="240" w:lineRule="auto"/>
-              <w:jc w:val="center"/>
-              <w:rPr>
-                <w:rFonts w:eastAsia="Times New Roman"/>
-                <w:b/>
-                <w:bCs/>
-                <w:szCs w:val="24"/>
-              </w:rPr>
-            </w:pPr>
-            <w:proofErr w:type="spellStart"/>
-            <w:r>
-              <w:rPr>
-                <w:rFonts w:eastAsia="Times New Roman"/>
-                <w:b/>
-                <w:bCs/>
-                <w:szCs w:val="24"/>
-              </w:rPr>
-              <w:t>Pr</w:t>
-            </w:r>
-            <w:proofErr w:type="spellEnd"/>
-            <w:r>
-              <w:rPr>
-                <w:rFonts w:eastAsia="Times New Roman"/>
-                <w:b/>
-                <w:bCs/>
-                <w:szCs w:val="24"/>
-              </w:rPr>
-              <w:t xml:space="preserve"> &gt; |t|</w:t>
-            </w:r>
-          </w:p>
-        </w:tc>
-      </w:tr>
-      <w:tr>
-        <w:trPr>
-          <w:trHeight w:val="301"/>
-          <w:jc w:val="center"/>
-        </w:trPr>
-        <w:tc>
-          <w:tcPr>
-            <w:tcW w:w="0" w:type="auto"/>
-            <w:hideMark/>
-          </w:tcPr>
-          <w:p>
-            <w:pPr>
-              <w:spacing w:after="0" w:line="240" w:lineRule="auto"/>
-              <w:rPr>
-                <w:rFonts w:eastAsia="Times New Roman"/>
-                <w:b/>
-                <w:bCs/>
-                <w:szCs w:val="24"/>
-              </w:rPr>
-            </w:pPr>
-            <w:r>
-              <w:rPr>
-                <w:rFonts w:eastAsia="Times New Roman"/>
-                <w:b/>
-                <w:bCs/>
-                <w:szCs w:val="24"/>
-              </w:rPr>
-              <w:t>Intercept</w:t>
-            </w:r>
-          </w:p>
-        </w:tc>
-        <w:tc>
-          <w:tcPr>
-            <w:tcW w:w="0" w:type="auto"/>
-            <w:hideMark/>
-          </w:tcPr>
-          <w:p>
-            <w:pPr>
-              <w:spacing w:after="0" w:line="240" w:lineRule="auto"/>
-              <w:rPr>
-                <w:rFonts w:eastAsia="Times New Roman"/>
-                <w:b/>
-                <w:bCs/>
-                <w:szCs w:val="24"/>
-              </w:rPr>
-            </w:pPr>
-            <w:r>
-              <w:rPr>
-                <w:rFonts w:eastAsia="Times New Roman"/>
-                <w:b/>
-                <w:bCs/>
-                <w:szCs w:val="24"/>
-              </w:rPr>
-              <w:t> </w:t>
-            </w:r>
-          </w:p>
-        </w:tc>
-        <w:tc>
-          <w:tcPr>
-            <w:tcW w:w="0" w:type="auto"/>
-            <w:hideMark/>
-          </w:tcPr>
-          <w:p>
-            <w:pPr>
-              <w:spacing w:after="0" w:line="240" w:lineRule="auto"/>
-              <w:jc w:val="center"/>
-              <w:rPr>
-                <w:rFonts w:eastAsia="Times New Roman"/>
-                <w:szCs w:val="24"/>
-              </w:rPr>
-            </w:pPr>
-            <w:r>
-              <w:rPr>
-                <w:rFonts w:eastAsia="Times New Roman"/>
-                <w:szCs w:val="24"/>
-              </w:rPr>
-              <w:t>19.6431</w:t>
-            </w:r>
-          </w:p>
-        </w:tc>
-        <w:tc>
-          <w:tcPr>
-            <w:tcW w:w="0" w:type="auto"/>
-            <w:hideMark/>
-          </w:tcPr>
-          <w:p>
-            <w:pPr>
-              <w:spacing w:after="0" w:line="240" w:lineRule="auto"/>
-              <w:jc w:val="center"/>
-              <w:rPr>
-                <w:rFonts w:eastAsia="Times New Roman"/>
-                <w:szCs w:val="24"/>
-                <w:highlight w:val="yellow"/>
-              </w:rPr>
-            </w:pPr>
-            <w:r>
-              <w:rPr>
-                <w:rFonts w:eastAsia="Times New Roman"/>
-                <w:szCs w:val="24"/>
-                <w:highlight w:val="yellow"/>
-              </w:rPr>
-              <w:t>2.2778</w:t>
-            </w:r>
-          </w:p>
-        </w:tc>
-        <w:tc>
-          <w:tcPr>
-            <w:tcW w:w="0" w:type="auto"/>
-            <w:hideMark/>
-          </w:tcPr>
-          <w:p>
-            <w:pPr>
-              <w:spacing w:after="0" w:line="240" w:lineRule="auto"/>
-              <w:jc w:val="center"/>
-              <w:rPr>
-                <w:rFonts w:eastAsia="Times New Roman"/>
-                <w:szCs w:val="24"/>
-              </w:rPr>
-            </w:pPr>
-            <w:r>
-              <w:rPr>
-                <w:rFonts w:eastAsia="Times New Roman"/>
-                <w:szCs w:val="24"/>
-              </w:rPr>
-              <w:t>&lt;.0001</w:t>
-            </w:r>
-          </w:p>
-        </w:tc>
-      </w:tr>
-      <w:tr>
-        <w:trPr>
-          <w:trHeight w:val="285"/>
-          <w:jc w:val="center"/>
-        </w:trPr>
-        <w:tc>
-          <w:tcPr>
-            <w:tcW w:w="0" w:type="auto"/>
-            <w:hideMark/>
-          </w:tcPr>
-          <w:p>
-            <w:pPr>
-              <w:spacing w:after="0" w:line="240" w:lineRule="auto"/>
-              <w:rPr>
-                <w:rFonts w:eastAsia="Times New Roman"/>
-                <w:b/>
-                <w:bCs/>
-                <w:szCs w:val="24"/>
-              </w:rPr>
-            </w:pPr>
-            <w:r>
-              <w:rPr>
-                <w:rFonts w:eastAsia="Times New Roman"/>
-                <w:b/>
-                <w:bCs/>
-                <w:szCs w:val="24"/>
-              </w:rPr>
-              <w:t>Age - 59</w:t>
-            </w:r>
-          </w:p>
-        </w:tc>
-        <w:tc>
-          <w:tcPr>
-            <w:tcW w:w="0" w:type="auto"/>
-            <w:hideMark/>
-          </w:tcPr>
-          <w:p>
-            <w:pPr>
-              <w:spacing w:after="0" w:line="240" w:lineRule="auto"/>
-              <w:rPr>
-                <w:rFonts w:eastAsia="Times New Roman"/>
-                <w:b/>
-                <w:bCs/>
-                <w:szCs w:val="24"/>
-              </w:rPr>
-            </w:pPr>
-            <w:r>
-              <w:rPr>
-                <w:rFonts w:eastAsia="Times New Roman"/>
-                <w:b/>
-                <w:bCs/>
-                <w:szCs w:val="24"/>
-              </w:rPr>
-              <w:t> </w:t>
-            </w:r>
-          </w:p>
-        </w:tc>
-        <w:tc>
-          <w:tcPr>
-            <w:tcW w:w="0" w:type="auto"/>
-            <w:noWrap/>
-            <w:hideMark/>
-          </w:tcPr>
-          <w:p>
-            <w:pPr>
-              <w:spacing w:after="0" w:line="240" w:lineRule="auto"/>
-              <w:jc w:val="center"/>
-              <w:rPr>
-                <w:rFonts w:eastAsia="Times New Roman"/>
-                <w:szCs w:val="24"/>
-              </w:rPr>
-            </w:pPr>
-            <w:r>
-              <w:rPr>
-                <w:rFonts w:eastAsia="Times New Roman"/>
-                <w:szCs w:val="24"/>
-              </w:rPr>
-              <w:t>-0.1773</w:t>
-            </w:r>
-          </w:p>
-        </w:tc>
-        <w:tc>
-          <w:tcPr>
-            <w:tcW w:w="0" w:type="auto"/>
-            <w:hideMark/>
-          </w:tcPr>
-          <w:p>
-            <w:pPr>
-              <w:spacing w:after="0" w:line="240" w:lineRule="auto"/>
-              <w:jc w:val="center"/>
-              <w:rPr>
-                <w:rFonts w:eastAsia="Times New Roman"/>
-                <w:szCs w:val="24"/>
-                <w:highlight w:val="yellow"/>
-              </w:rPr>
-            </w:pPr>
-            <w:r>
-              <w:rPr>
-                <w:rFonts w:eastAsia="Times New Roman"/>
-                <w:szCs w:val="24"/>
-                <w:highlight w:val="yellow"/>
-              </w:rPr>
-              <w:t>0.07184</w:t>
-            </w:r>
-          </w:p>
-        </w:tc>
-        <w:tc>
-          <w:tcPr>
-            <w:tcW w:w="0" w:type="auto"/>
-            <w:hideMark/>
-          </w:tcPr>
-          <w:p>
-            <w:pPr>
-              <w:spacing w:after="0" w:line="240" w:lineRule="auto"/>
-              <w:jc w:val="center"/>
-              <w:rPr>
-                <w:rFonts w:eastAsia="Times New Roman"/>
-                <w:szCs w:val="24"/>
-              </w:rPr>
-            </w:pPr>
-            <w:r>
-              <w:rPr>
-                <w:rFonts w:eastAsia="Times New Roman"/>
-                <w:szCs w:val="24"/>
-              </w:rPr>
-              <w:t>0.0137</w:t>
-            </w:r>
-          </w:p>
-        </w:tc>
-      </w:tr>
-      <w:tr>
-        <w:trPr>
-          <w:trHeight w:val="301"/>
-          <w:jc w:val="center"/>
-        </w:trPr>
-        <w:tc>
-          <w:tcPr>
-            <w:tcW w:w="0" w:type="auto"/>
-            <w:hideMark/>
-          </w:tcPr>
-          <w:p>
-            <w:pPr>
-              <w:spacing w:after="0" w:line="240" w:lineRule="auto"/>
-              <w:rPr>
-                <w:rFonts w:eastAsia="Times New Roman"/>
-                <w:b/>
-                <w:bCs/>
-                <w:szCs w:val="24"/>
-              </w:rPr>
-            </w:pPr>
-            <w:r>
-              <w:rPr>
-                <w:rFonts w:eastAsia="Times New Roman"/>
-                <w:b/>
-                <w:bCs/>
-                <w:szCs w:val="24"/>
-              </w:rPr>
-              <w:t>Dementia</w:t>
-            </w:r>
-          </w:p>
-        </w:tc>
-        <w:tc>
-          <w:tcPr>
-            <w:tcW w:w="0" w:type="auto"/>
-            <w:hideMark/>
-          </w:tcPr>
-          <w:p>
-            <w:pPr>
-              <w:spacing w:after="0" w:line="240" w:lineRule="auto"/>
-              <w:rPr>
-                <w:rFonts w:eastAsia="Times New Roman"/>
-                <w:b/>
-                <w:bCs/>
-                <w:szCs w:val="24"/>
-              </w:rPr>
-            </w:pPr>
-            <w:r>
-              <w:rPr>
-                <w:rFonts w:eastAsia="Times New Roman"/>
-                <w:b/>
-                <w:bCs/>
-                <w:szCs w:val="24"/>
-              </w:rPr>
-              <w:t>0</w:t>
-            </w:r>
-            <w:r>
-              <w:rPr>
-                <w:rFonts w:eastAsia="Times New Roman"/>
-                <w:b/>
-                <w:bCs/>
-                <w:szCs w:val="24"/>
-              </w:rPr>
-              <w:t xml:space="preserve"> = undiagnosed</w:t>
-            </w:r>
-          </w:p>
-        </w:tc>
-        <w:tc>
-          <w:tcPr>
-            <w:tcW w:w="0" w:type="auto"/>
-            <w:hideMark/>
-          </w:tcPr>
-          <w:p>
-            <w:pPr>
-              <w:spacing w:after="0" w:line="240" w:lineRule="auto"/>
-              <w:jc w:val="center"/>
-              <w:rPr>
-                <w:rFonts w:eastAsia="Times New Roman"/>
-                <w:szCs w:val="24"/>
-              </w:rPr>
-            </w:pPr>
-            <w:r>
-              <w:rPr>
-                <w:rFonts w:eastAsia="Times New Roman"/>
-                <w:szCs w:val="24"/>
-              </w:rPr>
-              <w:t>4.3903</w:t>
-            </w:r>
-          </w:p>
-        </w:tc>
-        <w:tc>
-          <w:tcPr>
-            <w:tcW w:w="0" w:type="auto"/>
-            <w:hideMark/>
-          </w:tcPr>
-          <w:p>
-            <w:pPr>
-              <w:spacing w:after="0" w:line="240" w:lineRule="auto"/>
-              <w:jc w:val="center"/>
-              <w:rPr>
-                <w:rFonts w:eastAsia="Times New Roman"/>
-                <w:szCs w:val="24"/>
-                <w:highlight w:val="yellow"/>
-              </w:rPr>
-            </w:pPr>
-            <w:r>
-              <w:rPr>
-                <w:rFonts w:eastAsia="Times New Roman"/>
-                <w:szCs w:val="24"/>
-                <w:highlight w:val="yellow"/>
-              </w:rPr>
-              <w:t>2.3701</w:t>
-            </w:r>
-          </w:p>
-        </w:tc>
-        <w:tc>
-          <w:tcPr>
-            <w:tcW w:w="0" w:type="auto"/>
-            <w:hideMark/>
-          </w:tcPr>
-          <w:p>
-            <w:pPr>
-              <w:spacing w:after="0" w:line="240" w:lineRule="auto"/>
-              <w:jc w:val="center"/>
-              <w:rPr>
-                <w:rFonts w:eastAsia="Times New Roman"/>
-                <w:szCs w:val="24"/>
-              </w:rPr>
-            </w:pPr>
-            <w:r>
-              <w:rPr>
-                <w:rFonts w:eastAsia="Times New Roman"/>
-                <w:szCs w:val="24"/>
-              </w:rPr>
-              <w:t>0.0642</w:t>
-            </w:r>
-          </w:p>
-        </w:tc>
-      </w:tr>
-      <w:tr>
-        <w:trPr>
-          <w:trHeight w:val="301"/>
-          <w:jc w:val="center"/>
-        </w:trPr>
-        <w:tc>
-          <w:tcPr>
-            <w:tcW w:w="0" w:type="auto"/>
-            <w:hideMark/>
-          </w:tcPr>
-          <w:p>
-            <w:pPr>
-              <w:spacing w:after="0" w:line="240" w:lineRule="auto"/>
-              <w:rPr>
-                <w:rFonts w:eastAsia="Times New Roman"/>
-                <w:b/>
-                <w:bCs/>
-                <w:szCs w:val="24"/>
-              </w:rPr>
-            </w:pPr>
-            <w:r>
-              <w:rPr>
-                <w:rFonts w:eastAsia="Times New Roman"/>
-                <w:b/>
-                <w:bCs/>
-                <w:szCs w:val="24"/>
-              </w:rPr>
-              <w:t xml:space="preserve">(Age – </w:t>
-            </w:r>
-            <w:r>
-              <w:rPr>
-                <w:rFonts w:eastAsia="Times New Roman"/>
-                <w:b/>
-                <w:bCs/>
-                <w:szCs w:val="24"/>
-              </w:rPr>
-              <w:t>59</w:t>
-            </w:r>
-            <w:r>
-              <w:rPr>
-                <w:rFonts w:eastAsia="Times New Roman"/>
-                <w:b/>
-                <w:bCs/>
-                <w:szCs w:val="24"/>
-              </w:rPr>
-              <w:t xml:space="preserve">) </w:t>
-            </w:r>
-            <w:r>
-              <w:rPr>
-                <w:rFonts w:eastAsia="Times New Roman"/>
-                <w:b/>
-                <w:bCs/>
-                <w:szCs w:val="24"/>
-              </w:rPr>
-              <w:t>*</w:t>
-            </w:r>
-            <w:r>
-              <w:rPr>
-                <w:rFonts w:eastAsia="Times New Roman"/>
-                <w:b/>
-                <w:bCs/>
-                <w:szCs w:val="24"/>
-              </w:rPr>
-              <w:t xml:space="preserve"> Dementia</w:t>
-            </w:r>
-          </w:p>
-        </w:tc>
-        <w:tc>
-          <w:tcPr>
-            <w:tcW w:w="0" w:type="auto"/>
-            <w:hideMark/>
-          </w:tcPr>
-          <w:p>
-            <w:pPr>
-              <w:spacing w:after="0" w:line="240" w:lineRule="auto"/>
-              <w:rPr>
-                <w:rFonts w:eastAsia="Times New Roman"/>
-                <w:b/>
-                <w:bCs/>
-                <w:szCs w:val="24"/>
-              </w:rPr>
-            </w:pPr>
-            <w:r>
-              <w:rPr>
-                <w:rFonts w:eastAsia="Times New Roman"/>
-                <w:b/>
-                <w:bCs/>
-                <w:szCs w:val="24"/>
-              </w:rPr>
-              <w:t>0</w:t>
-            </w:r>
-            <w:r>
-              <w:rPr>
-                <w:rFonts w:eastAsia="Times New Roman"/>
-                <w:b/>
-                <w:bCs/>
-                <w:szCs w:val="24"/>
-              </w:rPr>
-              <w:t xml:space="preserve"> =undiagnosed</w:t>
-            </w:r>
-          </w:p>
-        </w:tc>
-        <w:tc>
-          <w:tcPr>
-            <w:tcW w:w="0" w:type="auto"/>
-            <w:noWrap/>
-            <w:hideMark/>
-          </w:tcPr>
-          <w:p>
-            <w:pPr>
-              <w:spacing w:after="0" w:line="240" w:lineRule="auto"/>
-              <w:jc w:val="center"/>
-              <w:rPr>
-                <w:rFonts w:eastAsia="Times New Roman"/>
-                <w:szCs w:val="24"/>
-              </w:rPr>
-            </w:pPr>
-            <w:r>
-              <w:rPr>
-                <w:rFonts w:eastAsia="Times New Roman"/>
-                <w:szCs w:val="24"/>
-              </w:rPr>
-              <w:t>-0.00550</w:t>
-            </w:r>
-          </w:p>
-        </w:tc>
-        <w:tc>
-          <w:tcPr>
-            <w:tcW w:w="0" w:type="auto"/>
-            <w:hideMark/>
-          </w:tcPr>
-          <w:p>
-            <w:pPr>
-              <w:spacing w:after="0" w:line="240" w:lineRule="auto"/>
-              <w:jc w:val="center"/>
-              <w:rPr>
-                <w:rFonts w:eastAsia="Times New Roman"/>
-                <w:szCs w:val="24"/>
-                <w:highlight w:val="yellow"/>
-              </w:rPr>
-            </w:pPr>
-            <w:r>
-              <w:rPr>
-                <w:rFonts w:eastAsia="Times New Roman"/>
-                <w:szCs w:val="24"/>
-                <w:highlight w:val="yellow"/>
-              </w:rPr>
-              <w:t>0.07679</w:t>
-            </w:r>
-          </w:p>
-        </w:tc>
-        <w:tc>
-          <w:tcPr>
-            <w:tcW w:w="0" w:type="auto"/>
-            <w:hideMark/>
-          </w:tcPr>
-          <w:p>
-            <w:pPr>
-              <w:spacing w:after="0" w:line="240" w:lineRule="auto"/>
-              <w:jc w:val="center"/>
-              <w:rPr>
-                <w:rFonts w:eastAsia="Times New Roman"/>
-                <w:szCs w:val="24"/>
-              </w:rPr>
-            </w:pPr>
-            <w:r>
-              <w:rPr>
-                <w:rFonts w:eastAsia="Times New Roman"/>
-                <w:szCs w:val="24"/>
-              </w:rPr>
-              <w:t>0.9429</w:t>
-            </w:r>
-          </w:p>
-        </w:tc>
-      </w:tr>
-      <w:tr>
-        <w:trPr>
-          <w:trHeight w:val="285"/>
-          <w:jc w:val="center"/>
-        </w:trPr>
-        <w:tc>
-          <w:tcPr>
-            <w:tcW w:w="0" w:type="auto"/>
-            <w:hideMark/>
-          </w:tcPr>
-          <w:p>
-            <w:pPr>
-              <w:spacing w:after="0" w:line="240" w:lineRule="auto"/>
-              <w:rPr>
-                <w:rFonts w:eastAsia="Times New Roman"/>
-                <w:b/>
-                <w:bCs/>
-                <w:szCs w:val="24"/>
-              </w:rPr>
-            </w:pPr>
-            <w:r>
-              <w:rPr>
-                <w:rFonts w:eastAsia="Times New Roman"/>
-                <w:b/>
-                <w:bCs/>
-                <w:szCs w:val="24"/>
-              </w:rPr>
-              <w:t xml:space="preserve">Change-point </w:t>
-            </w:r>
-          </w:p>
-        </w:tc>
-        <w:tc>
-          <w:tcPr>
-            <w:tcW w:w="0" w:type="auto"/>
-            <w:hideMark/>
-          </w:tcPr>
-          <w:p>
-            <w:pPr>
-              <w:spacing w:after="0" w:line="240" w:lineRule="auto"/>
-              <w:rPr>
-                <w:rFonts w:eastAsia="Times New Roman"/>
-                <w:b/>
-                <w:bCs/>
-                <w:szCs w:val="24"/>
-              </w:rPr>
-            </w:pPr>
-            <w:r>
-              <w:rPr>
-                <w:rFonts w:eastAsia="Times New Roman"/>
-                <w:b/>
-                <w:bCs/>
-                <w:szCs w:val="24"/>
-              </w:rPr>
-              <w:t> </w:t>
-            </w:r>
-          </w:p>
-        </w:tc>
-        <w:tc>
-          <w:tcPr>
-            <w:tcW w:w="0" w:type="auto"/>
-            <w:noWrap/>
-            <w:hideMark/>
-          </w:tcPr>
-          <w:p>
-            <w:pPr>
-              <w:spacing w:after="0" w:line="240" w:lineRule="auto"/>
-              <w:jc w:val="center"/>
-              <w:rPr>
-                <w:rFonts w:eastAsia="Times New Roman"/>
-                <w:szCs w:val="24"/>
-              </w:rPr>
-            </w:pPr>
-            <w:r>
-              <w:rPr>
-                <w:rFonts w:eastAsia="Times New Roman"/>
-                <w:szCs w:val="24"/>
-              </w:rPr>
-              <w:t>-0.9284</w:t>
-            </w:r>
-          </w:p>
-        </w:tc>
-        <w:tc>
-          <w:tcPr>
-            <w:tcW w:w="0" w:type="auto"/>
-            <w:hideMark/>
-          </w:tcPr>
-          <w:p>
-            <w:pPr>
-              <w:spacing w:after="0" w:line="240" w:lineRule="auto"/>
-              <w:jc w:val="center"/>
-              <w:rPr>
-                <w:rFonts w:eastAsia="Times New Roman"/>
-                <w:szCs w:val="24"/>
-                <w:highlight w:val="yellow"/>
-              </w:rPr>
-            </w:pPr>
-            <w:r>
-              <w:rPr>
-                <w:rFonts w:eastAsia="Times New Roman"/>
-                <w:szCs w:val="24"/>
-                <w:highlight w:val="yellow"/>
-              </w:rPr>
-              <w:t>0.1086</w:t>
-            </w:r>
-          </w:p>
-        </w:tc>
-        <w:tc>
-          <w:tcPr>
-            <w:tcW w:w="0" w:type="auto"/>
-            <w:hideMark/>
-          </w:tcPr>
-          <w:p>
-            <w:pPr>
-              <w:spacing w:after="0" w:line="240" w:lineRule="auto"/>
-              <w:jc w:val="center"/>
-              <w:rPr>
-                <w:rFonts w:eastAsia="Times New Roman"/>
-                <w:szCs w:val="24"/>
-              </w:rPr>
-            </w:pPr>
-            <w:r>
-              <w:rPr>
-                <w:rFonts w:eastAsia="Times New Roman"/>
-                <w:szCs w:val="24"/>
-              </w:rPr>
-              <w:t>&lt;.0001</w:t>
-            </w:r>
-          </w:p>
-        </w:tc>
-      </w:tr>
-      <w:tr>
-        <w:trPr>
-          <w:trHeight w:val="301"/>
-          <w:jc w:val="center"/>
-        </w:trPr>
-        <w:tc>
-          <w:tcPr>
-            <w:tcW w:w="0" w:type="auto"/>
-            <w:hideMark/>
-          </w:tcPr>
-          <w:p>
-            <w:pPr>
-              <w:spacing w:after="0" w:line="240" w:lineRule="auto"/>
-              <w:rPr>
-                <w:rFonts w:eastAsia="Times New Roman"/>
-                <w:b/>
-                <w:bCs/>
-                <w:szCs w:val="24"/>
-              </w:rPr>
-            </w:pPr>
-            <w:r>
-              <w:rPr>
-                <w:rFonts w:eastAsia="Times New Roman"/>
-                <w:b/>
-                <w:bCs/>
-                <w:szCs w:val="24"/>
-              </w:rPr>
-              <w:t>SES</w:t>
-            </w:r>
-          </w:p>
-        </w:tc>
-        <w:tc>
-          <w:tcPr>
-            <w:tcW w:w="0" w:type="auto"/>
-            <w:hideMark/>
-          </w:tcPr>
-          <w:p>
-            <w:pPr>
-              <w:spacing w:after="0" w:line="240" w:lineRule="auto"/>
-              <w:rPr>
-                <w:rFonts w:eastAsia="Times New Roman"/>
-                <w:b/>
-                <w:bCs/>
-                <w:szCs w:val="24"/>
-              </w:rPr>
-            </w:pPr>
-            <w:r>
-              <w:rPr>
-                <w:rFonts w:eastAsia="Times New Roman"/>
-                <w:b/>
-                <w:bCs/>
-                <w:szCs w:val="24"/>
-              </w:rPr>
-              <w:t> </w:t>
-            </w:r>
-          </w:p>
-        </w:tc>
-        <w:tc>
-          <w:tcPr>
-            <w:tcW w:w="0" w:type="auto"/>
-            <w:hideMark/>
-          </w:tcPr>
-          <w:p>
-            <w:pPr>
-              <w:spacing w:after="0" w:line="240" w:lineRule="auto"/>
-              <w:jc w:val="center"/>
-              <w:rPr>
-                <w:rFonts w:eastAsia="Times New Roman"/>
-                <w:szCs w:val="24"/>
-              </w:rPr>
-            </w:pPr>
-            <w:r>
-              <w:rPr>
-                <w:rFonts w:eastAsia="Times New Roman"/>
-                <w:szCs w:val="24"/>
-              </w:rPr>
-              <w:t>0.03926</w:t>
-            </w:r>
-          </w:p>
-        </w:tc>
-        <w:tc>
-          <w:tcPr>
-            <w:tcW w:w="0" w:type="auto"/>
-            <w:hideMark/>
-          </w:tcPr>
-          <w:p>
-            <w:pPr>
-              <w:spacing w:after="0" w:line="240" w:lineRule="auto"/>
-              <w:jc w:val="center"/>
-              <w:rPr>
-                <w:rFonts w:eastAsia="Times New Roman"/>
-                <w:szCs w:val="24"/>
-                <w:highlight w:val="yellow"/>
-              </w:rPr>
-            </w:pPr>
-            <w:r>
-              <w:rPr>
-                <w:rFonts w:eastAsia="Times New Roman"/>
-                <w:szCs w:val="24"/>
-                <w:highlight w:val="yellow"/>
-              </w:rPr>
-              <w:t>0.02329</w:t>
-            </w:r>
-          </w:p>
-        </w:tc>
-        <w:tc>
-          <w:tcPr>
-            <w:tcW w:w="0" w:type="auto"/>
-            <w:hideMark/>
-          </w:tcPr>
-          <w:p>
-            <w:pPr>
-              <w:spacing w:after="0" w:line="240" w:lineRule="auto"/>
-              <w:jc w:val="center"/>
-              <w:rPr>
-                <w:rFonts w:eastAsia="Times New Roman"/>
-                <w:szCs w:val="24"/>
-              </w:rPr>
-            </w:pPr>
-            <w:r>
-              <w:rPr>
-                <w:rFonts w:eastAsia="Times New Roman"/>
-                <w:szCs w:val="24"/>
-              </w:rPr>
-              <w:t>0.0921</w:t>
-            </w:r>
-          </w:p>
-        </w:tc>
-      </w:tr>
-      <w:tr>
-        <w:trPr>
-          <w:trHeight w:val="285"/>
-          <w:jc w:val="center"/>
-        </w:trPr>
-        <w:tc>
-          <w:tcPr>
-            <w:tcW w:w="0" w:type="auto"/>
-            <w:hideMark/>
-          </w:tcPr>
-          <w:p>
-            <w:pPr>
-              <w:spacing w:after="0" w:line="240" w:lineRule="auto"/>
-              <w:rPr>
-                <w:rFonts w:eastAsia="Times New Roman"/>
-                <w:b/>
-                <w:bCs/>
-                <w:szCs w:val="24"/>
-              </w:rPr>
-            </w:pPr>
-            <w:r>
-              <w:rPr>
-                <w:rFonts w:eastAsia="Times New Roman"/>
-                <w:b/>
-                <w:bCs/>
-                <w:szCs w:val="24"/>
-              </w:rPr>
-              <w:t>G</w:t>
-            </w:r>
-            <w:r>
-              <w:rPr>
-                <w:rFonts w:eastAsia="Times New Roman"/>
-                <w:b/>
-                <w:bCs/>
-                <w:szCs w:val="24"/>
-              </w:rPr>
-              <w:t>ender</w:t>
-            </w:r>
-          </w:p>
-        </w:tc>
-        <w:tc>
-          <w:tcPr>
-            <w:tcW w:w="0" w:type="auto"/>
-            <w:hideMark/>
-          </w:tcPr>
-          <w:p>
-            <w:pPr>
-              <w:spacing w:after="0" w:line="240" w:lineRule="auto"/>
-              <w:rPr>
-                <w:rFonts w:eastAsia="Times New Roman"/>
-                <w:b/>
-                <w:bCs/>
-                <w:szCs w:val="24"/>
-              </w:rPr>
-            </w:pPr>
-            <w:r>
-              <w:rPr>
-                <w:rFonts w:eastAsia="Times New Roman"/>
-                <w:b/>
-                <w:bCs/>
-                <w:szCs w:val="24"/>
-              </w:rPr>
-              <w:t>1</w:t>
-            </w:r>
-            <w:r>
-              <w:rPr>
-                <w:rFonts w:eastAsia="Times New Roman"/>
-                <w:b/>
-                <w:bCs/>
-                <w:szCs w:val="24"/>
-              </w:rPr>
-              <w:t xml:space="preserve"> = male</w:t>
-            </w:r>
-          </w:p>
-        </w:tc>
-        <w:tc>
-          <w:tcPr>
-            <w:tcW w:w="0" w:type="auto"/>
-            <w:hideMark/>
-          </w:tcPr>
-          <w:p>
-            <w:pPr>
-              <w:spacing w:after="0" w:line="240" w:lineRule="auto"/>
-              <w:jc w:val="center"/>
-              <w:rPr>
-                <w:rFonts w:eastAsia="Times New Roman"/>
-                <w:szCs w:val="24"/>
-              </w:rPr>
-            </w:pPr>
-            <w:r>
-              <w:rPr>
-                <w:rFonts w:eastAsia="Times New Roman"/>
-                <w:szCs w:val="24"/>
-              </w:rPr>
-              <w:t>0.5579</w:t>
-            </w:r>
-          </w:p>
-        </w:tc>
-        <w:tc>
-          <w:tcPr>
-            <w:tcW w:w="0" w:type="auto"/>
-            <w:hideMark/>
-          </w:tcPr>
-          <w:p>
-            <w:pPr>
-              <w:spacing w:after="0" w:line="240" w:lineRule="auto"/>
-              <w:jc w:val="center"/>
-              <w:rPr>
-                <w:rFonts w:eastAsia="Times New Roman"/>
-                <w:szCs w:val="24"/>
-                <w:highlight w:val="yellow"/>
-              </w:rPr>
-            </w:pPr>
-            <w:r>
-              <w:rPr>
-                <w:rFonts w:eastAsia="Times New Roman"/>
-                <w:szCs w:val="24"/>
-                <w:highlight w:val="yellow"/>
-              </w:rPr>
-              <w:t>0.5532</w:t>
-            </w:r>
-          </w:p>
-        </w:tc>
-        <w:tc>
-          <w:tcPr>
-            <w:tcW w:w="0" w:type="auto"/>
-            <w:hideMark/>
-          </w:tcPr>
-          <w:p>
-            <w:pPr>
-              <w:spacing w:after="0" w:line="240" w:lineRule="auto"/>
-              <w:jc w:val="center"/>
-              <w:rPr>
-                <w:rFonts w:eastAsia="Times New Roman"/>
-                <w:szCs w:val="24"/>
-              </w:rPr>
-            </w:pPr>
-            <w:r>
-              <w:rPr>
-                <w:rFonts w:eastAsia="Times New Roman"/>
-                <w:szCs w:val="24"/>
-              </w:rPr>
-              <w:t>0.3134</w:t>
-            </w:r>
-          </w:p>
-        </w:tc>
-      </w:tr>
-    </w:tbl>
-    <w:p>
-      <w:pPr>
-        <w:pStyle w:val="NoSpacing"/>
-        <w:spacing w:line="480" w:lineRule="auto"/>
-      </w:pPr>
-    </w:p>
-    <w:p>
-      <w:pPr>
-        <w:pStyle w:val="NoSpacing"/>
-        <w:spacing w:line="480" w:lineRule="auto"/>
-        <w:rPr>
-          <w:b/>
-        </w:rPr>
-      </w:pPr>
-      <w:r>
-        <w:rPr>
-          <w:b/>
-        </w:rPr>
-        <w:t xml:space="preserve">Table 3. </w:t>
-      </w:r>
-    </w:p>
-    <w:tbl>
-      <w:tblPr>
-        <w:tblW w:w="7560" w:type="dxa"/>
+        <w:tblW w:w="5895" w:type="dxa"/>
         <w:jc w:val="center"/>
         <w:tblLook w:val="04A0" w:firstRow="1" w:lastRow="0" w:firstColumn="1" w:lastColumn="0" w:noHBand="0" w:noVBand="1"/>
       </w:tblPr>
       <w:tblGrid>
-        <w:gridCol w:w="1958"/>
-        <w:gridCol w:w="1958"/>
-        <w:gridCol w:w="2068"/>
-        <w:gridCol w:w="1576"/>
+        <w:gridCol w:w="1541"/>
+        <w:gridCol w:w="1241"/>
+        <w:gridCol w:w="1992"/>
+        <w:gridCol w:w="1121"/>
       </w:tblGrid>
       <w:tr>
         <w:trPr>
-          <w:trHeight w:val="719"/>
+          <w:trHeight w:val="945"/>
           <w:jc w:val="center"/>
         </w:trPr>
         <w:tc>
           <w:tcPr>
-            <w:tcW w:w="1958" w:type="dxa"/>
+            <w:tcW w:w="1541" w:type="dxa"/>
             <w:tcBorders>
               <w:top w:val="nil"/>
               <w:left w:val="nil"/>
@@ -4157,35 +2917,36 @@
             </w:tcBorders>
             <w:shd w:val="clear" w:color="auto" w:fill="auto"/>
             <w:noWrap/>
-            <w:vAlign w:val="bottom"/>
-            <w:hideMark/>
-          </w:tcPr>
-          <w:p>
-            <w:pPr>
-              <w:spacing w:after="0" w:line="240" w:lineRule="auto"/>
-              <w:rPr>
-                <w:rFonts w:eastAsia="Times New Roman"/>
-                <w:b/>
-                <w:bCs/>
-                <w:color w:val="000000"/>
-                <w:sz w:val="22"/>
-              </w:rPr>
-            </w:pPr>
-            <w:r>
-              <w:rPr>
-                <w:rFonts w:eastAsia="Times New Roman"/>
-                <w:b/>
-                <w:bCs/>
-                <w:color w:val="000000"/>
-                <w:sz w:val="22"/>
-              </w:rPr>
-              <w:t>Outcome</w:t>
-            </w:r>
-          </w:p>
-        </w:tc>
-        <w:tc>
-          <w:tcPr>
-            <w:tcW w:w="1958" w:type="dxa"/>
+            <w:vAlign w:val="center"/>
+            <w:hideMark/>
+          </w:tcPr>
+          <w:p>
+            <w:pPr>
+              <w:spacing w:after="0" w:line="240" w:lineRule="auto"/>
+              <w:rPr>
+                <w:rFonts w:eastAsia="Times New Roman"/>
+                <w:b/>
+                <w:bCs/>
+                <w:color w:val="000000"/>
+                <w:sz w:val="22"/>
+              </w:rPr>
+            </w:pPr>
+            <w:r>
+              <w:rPr>
+                <w:rFonts w:eastAsia="Times New Roman"/>
+                <w:b/>
+                <w:bCs/>
+                <w:color w:val="000000"/>
+                <w:sz w:val="22"/>
+              </w:rPr>
+              <w:lastRenderedPageBreak/>
+              <w:t>Variable</w:t>
+            </w:r>
+          </w:p>
+        </w:tc>
+        <w:tc>
+          <w:tcPr>
+            <w:tcW w:w="1241" w:type="dxa"/>
             <w:tcBorders>
               <w:top w:val="nil"/>
               <w:left w:val="nil"/>
@@ -4193,36 +2954,36 @@
               <w:right w:val="nil"/>
             </w:tcBorders>
             <w:shd w:val="clear" w:color="auto" w:fill="auto"/>
-            <w:vAlign w:val="bottom"/>
-            <w:hideMark/>
-          </w:tcPr>
-          <w:p>
-            <w:pPr>
-              <w:spacing w:after="0" w:line="240" w:lineRule="auto"/>
-              <w:jc w:val="center"/>
-              <w:rPr>
-                <w:rFonts w:eastAsia="Times New Roman"/>
-                <w:b/>
-                <w:bCs/>
-                <w:color w:val="000000"/>
-                <w:sz w:val="22"/>
-              </w:rPr>
-            </w:pPr>
-            <w:r>
-              <w:rPr>
-                <w:rFonts w:eastAsia="Times New Roman"/>
-                <w:b/>
-                <w:bCs/>
-                <w:color w:val="000000"/>
-                <w:sz w:val="22"/>
-              </w:rPr>
-              <w:t>Change point (likelihood)</w:t>
-            </w:r>
-          </w:p>
-        </w:tc>
-        <w:tc>
-          <w:tcPr>
-            <w:tcW w:w="2068" w:type="dxa"/>
+            <w:vAlign w:val="center"/>
+            <w:hideMark/>
+          </w:tcPr>
+          <w:p>
+            <w:pPr>
+              <w:spacing w:after="0" w:line="240" w:lineRule="auto"/>
+              <w:jc w:val="center"/>
+              <w:rPr>
+                <w:rFonts w:eastAsia="Times New Roman"/>
+                <w:b/>
+                <w:bCs/>
+                <w:color w:val="000000"/>
+                <w:sz w:val="22"/>
+              </w:rPr>
+            </w:pPr>
+            <w:r>
+              <w:rPr>
+                <w:rFonts w:eastAsia="Times New Roman"/>
+                <w:b/>
+                <w:bCs/>
+                <w:color w:val="000000"/>
+                <w:sz w:val="22"/>
+              </w:rPr>
+              <w:t>Model Estimate</w:t>
+            </w:r>
+          </w:p>
+        </w:tc>
+        <w:tc>
+          <w:tcPr>
+            <w:tcW w:w="1992" w:type="dxa"/>
             <w:tcBorders>
               <w:top w:val="nil"/>
               <w:left w:val="nil"/>
@@ -4230,38 +2991,36 @@
               <w:right w:val="nil"/>
             </w:tcBorders>
             <w:shd w:val="clear" w:color="auto" w:fill="auto"/>
-            <w:vAlign w:val="bottom"/>
-            <w:hideMark/>
-          </w:tcPr>
-          <w:p>
-            <w:pPr>
-              <w:spacing w:after="0" w:line="240" w:lineRule="auto"/>
-              <w:jc w:val="center"/>
-              <w:rPr>
-                <w:rFonts w:eastAsia="Times New Roman"/>
-                <w:b/>
-                <w:bCs/>
-                <w:color w:val="000000"/>
-                <w:sz w:val="22"/>
-                <w:highlight w:val="yellow"/>
-              </w:rPr>
-            </w:pPr>
-            <w:r>
-              <w:rPr>
-                <w:rFonts w:eastAsia="Times New Roman"/>
-                <w:b/>
-                <w:bCs/>
-                <w:color w:val="000000"/>
-                <w:sz w:val="22"/>
-                <w:highlight w:val="yellow"/>
-              </w:rPr>
-              <w:t>Change point (bootstrap)</w:t>
-            </w:r>
-          </w:p>
-        </w:tc>
-        <w:tc>
-          <w:tcPr>
-            <w:tcW w:w="1576" w:type="dxa"/>
+            <w:vAlign w:val="center"/>
+            <w:hideMark/>
+          </w:tcPr>
+          <w:p>
+            <w:pPr>
+              <w:spacing w:after="0" w:line="240" w:lineRule="auto"/>
+              <w:jc w:val="center"/>
+              <w:rPr>
+                <w:rFonts w:eastAsia="Times New Roman"/>
+                <w:b/>
+                <w:bCs/>
+                <w:color w:val="000000"/>
+                <w:sz w:val="22"/>
+              </w:rPr>
+            </w:pPr>
+            <w:r>
+              <w:rPr>
+                <w:rFonts w:eastAsia="Times New Roman"/>
+                <w:b/>
+                <w:bCs/>
+                <w:color w:val="000000"/>
+                <w:sz w:val="22"/>
+              </w:rPr>
+              <w:t>Bootstrapped Standard Error</w:t>
+            </w:r>
+          </w:p>
+        </w:tc>
+        <w:tc>
+          <w:tcPr>
+            <w:tcW w:w="1121" w:type="dxa"/>
             <w:tcBorders>
               <w:top w:val="nil"/>
               <w:left w:val="nil"/>
@@ -4269,42 +3028,43 @@
               <w:right w:val="nil"/>
             </w:tcBorders>
             <w:shd w:val="clear" w:color="auto" w:fill="auto"/>
-            <w:vAlign w:val="bottom"/>
-            <w:hideMark/>
-          </w:tcPr>
-          <w:p>
-            <w:pPr>
-              <w:spacing w:after="0" w:line="240" w:lineRule="auto"/>
-              <w:jc w:val="center"/>
-              <w:rPr>
-                <w:rFonts w:eastAsia="Times New Roman"/>
-                <w:b/>
-                <w:bCs/>
-                <w:color w:val="000000"/>
-                <w:sz w:val="22"/>
-              </w:rPr>
-            </w:pPr>
-            <w:r>
-              <w:rPr>
-                <w:rFonts w:eastAsia="Times New Roman"/>
-                <w:b/>
-                <w:bCs/>
-                <w:color w:val="000000"/>
-                <w:sz w:val="22"/>
-              </w:rPr>
-              <w:t>Bootstrapped 95% CI</w:t>
+            <w:noWrap/>
+            <w:vAlign w:val="center"/>
+            <w:hideMark/>
+          </w:tcPr>
+          <w:p>
+            <w:pPr>
+              <w:spacing w:after="0" w:line="240" w:lineRule="auto"/>
+              <w:jc w:val="center"/>
+              <w:rPr>
+                <w:rFonts w:eastAsia="Times New Roman"/>
+                <w:b/>
+                <w:bCs/>
+                <w:color w:val="000000"/>
+                <w:sz w:val="22"/>
+              </w:rPr>
+            </w:pPr>
+            <w:r>
+              <w:rPr>
+                <w:rFonts w:eastAsia="Times New Roman"/>
+                <w:b/>
+                <w:bCs/>
+                <w:color w:val="000000"/>
+                <w:sz w:val="22"/>
+              </w:rPr>
+              <w:t>p-value</w:t>
             </w:r>
           </w:p>
         </w:tc>
       </w:tr>
       <w:tr>
         <w:trPr>
-          <w:trHeight w:val="305"/>
+          <w:trHeight w:val="331"/>
           <w:jc w:val="center"/>
         </w:trPr>
         <w:tc>
           <w:tcPr>
-            <w:tcW w:w="1958" w:type="dxa"/>
+            <w:tcW w:w="1541" w:type="dxa"/>
             <w:tcBorders>
               <w:top w:val="nil"/>
               <w:left w:val="nil"/>
@@ -4331,113 +3091,961 @@
                 <w:color w:val="000000"/>
                 <w:sz w:val="22"/>
               </w:rPr>
-              <w:t>Animals</w:t>
-            </w:r>
-          </w:p>
-        </w:tc>
-        <w:tc>
-          <w:tcPr>
-            <w:tcW w:w="1958" w:type="dxa"/>
-            <w:tcBorders>
-              <w:top w:val="nil"/>
-              <w:left w:val="nil"/>
-              <w:bottom w:val="nil"/>
-              <w:right w:val="nil"/>
-            </w:tcBorders>
-            <w:shd w:val="clear" w:color="auto" w:fill="auto"/>
-            <w:noWrap/>
-            <w:vAlign w:val="bottom"/>
-            <w:hideMark/>
-          </w:tcPr>
-          <w:p>
-            <w:pPr>
-              <w:spacing w:after="0" w:line="240" w:lineRule="auto"/>
-              <w:jc w:val="center"/>
-              <w:rPr>
-                <w:rFonts w:eastAsia="Times New Roman"/>
-                <w:color w:val="000000"/>
-                <w:sz w:val="22"/>
-              </w:rPr>
-            </w:pPr>
-            <w:r>
-              <w:rPr>
-                <w:rFonts w:eastAsia="Times New Roman"/>
-                <w:color w:val="000000"/>
-                <w:sz w:val="22"/>
-              </w:rPr>
-              <w:t>-3.9</w:t>
-            </w:r>
-            <w:bookmarkStart w:id="0" w:name="_GoBack"/>
-            <w:bookmarkEnd w:id="0"/>
-          </w:p>
-        </w:tc>
-        <w:tc>
-          <w:tcPr>
-            <w:tcW w:w="2068" w:type="dxa"/>
-            <w:tcBorders>
-              <w:top w:val="nil"/>
-              <w:left w:val="nil"/>
-              <w:bottom w:val="nil"/>
-              <w:right w:val="nil"/>
-            </w:tcBorders>
-            <w:shd w:val="clear" w:color="auto" w:fill="auto"/>
-            <w:noWrap/>
-            <w:vAlign w:val="bottom"/>
-            <w:hideMark/>
-          </w:tcPr>
-          <w:p>
-            <w:pPr>
-              <w:spacing w:after="0" w:line="240" w:lineRule="auto"/>
-              <w:jc w:val="center"/>
-              <w:rPr>
-                <w:rFonts w:eastAsia="Times New Roman"/>
-                <w:color w:val="000000"/>
-                <w:sz w:val="22"/>
-                <w:highlight w:val="yellow"/>
-              </w:rPr>
-            </w:pPr>
-            <w:r>
-              <w:rPr>
-                <w:rFonts w:eastAsia="Times New Roman"/>
-                <w:color w:val="000000"/>
-                <w:sz w:val="22"/>
-                <w:highlight w:val="yellow"/>
-              </w:rPr>
-              <w:t>-4.01</w:t>
-            </w:r>
-          </w:p>
-        </w:tc>
-        <w:tc>
-          <w:tcPr>
-            <w:tcW w:w="1576" w:type="dxa"/>
-            <w:tcBorders>
-              <w:top w:val="nil"/>
-              <w:left w:val="nil"/>
-              <w:bottom w:val="nil"/>
-              <w:right w:val="nil"/>
-            </w:tcBorders>
-            <w:shd w:val="clear" w:color="auto" w:fill="auto"/>
-            <w:noWrap/>
-            <w:vAlign w:val="bottom"/>
-            <w:hideMark/>
-          </w:tcPr>
-          <w:p>
-            <w:pPr>
-              <w:spacing w:after="0" w:line="240" w:lineRule="auto"/>
-              <w:jc w:val="center"/>
-              <w:rPr>
-                <w:rFonts w:eastAsia="Times New Roman"/>
-                <w:color w:val="000000"/>
-                <w:sz w:val="22"/>
-              </w:rPr>
-            </w:pPr>
-            <w:r>
-              <w:rPr>
-                <w:rFonts w:eastAsia="Times New Roman"/>
-                <w:color w:val="000000"/>
-                <w:sz w:val="22"/>
-              </w:rPr>
-              <w:t>-5.5, -3</w:t>
+              <w:t>Intercept</w:t>
+            </w:r>
+          </w:p>
+        </w:tc>
+        <w:tc>
+          <w:tcPr>
+            <w:tcW w:w="1241" w:type="dxa"/>
+            <w:tcBorders>
+              <w:top w:val="nil"/>
+              <w:left w:val="nil"/>
+              <w:bottom w:val="nil"/>
+              <w:right w:val="nil"/>
+            </w:tcBorders>
+            <w:shd w:val="clear" w:color="auto" w:fill="auto"/>
+            <w:vAlign w:val="center"/>
+            <w:hideMark/>
+          </w:tcPr>
+          <w:p>
+            <w:pPr>
+              <w:spacing w:after="0" w:line="240" w:lineRule="auto"/>
+              <w:jc w:val="center"/>
+              <w:rPr>
+                <w:rFonts w:eastAsia="Times New Roman"/>
+                <w:color w:val="000000"/>
+                <w:sz w:val="22"/>
+              </w:rPr>
+            </w:pPr>
+            <w:r>
+              <w:rPr>
+                <w:rFonts w:eastAsia="Times New Roman"/>
+                <w:color w:val="000000"/>
+                <w:sz w:val="22"/>
+              </w:rPr>
+              <w:t>24.59</w:t>
+            </w:r>
+          </w:p>
+        </w:tc>
+        <w:tc>
+          <w:tcPr>
+            <w:tcW w:w="1992" w:type="dxa"/>
+            <w:tcBorders>
+              <w:top w:val="nil"/>
+              <w:left w:val="nil"/>
+              <w:bottom w:val="nil"/>
+              <w:right w:val="nil"/>
+            </w:tcBorders>
+            <w:shd w:val="clear" w:color="auto" w:fill="auto"/>
+            <w:vAlign w:val="center"/>
+            <w:hideMark/>
+          </w:tcPr>
+          <w:p>
+            <w:pPr>
+              <w:spacing w:after="0" w:line="240" w:lineRule="auto"/>
+              <w:jc w:val="center"/>
+              <w:rPr>
+                <w:rFonts w:eastAsia="Times New Roman"/>
+                <w:color w:val="000000"/>
+                <w:sz w:val="22"/>
+              </w:rPr>
+            </w:pPr>
+            <w:r>
+              <w:rPr>
+                <w:rFonts w:eastAsia="Times New Roman"/>
+                <w:color w:val="000000"/>
+                <w:sz w:val="22"/>
+              </w:rPr>
+              <w:t>2.9</w:t>
+            </w:r>
+          </w:p>
+        </w:tc>
+        <w:tc>
+          <w:tcPr>
+            <w:tcW w:w="1121" w:type="dxa"/>
+            <w:tcBorders>
+              <w:top w:val="nil"/>
+              <w:left w:val="nil"/>
+              <w:bottom w:val="nil"/>
+              <w:right w:val="nil"/>
+            </w:tcBorders>
+            <w:shd w:val="clear" w:color="auto" w:fill="auto"/>
+            <w:noWrap/>
+            <w:vAlign w:val="center"/>
+            <w:hideMark/>
+          </w:tcPr>
+          <w:p>
+            <w:pPr>
+              <w:spacing w:after="0" w:line="240" w:lineRule="auto"/>
+              <w:jc w:val="center"/>
+              <w:rPr>
+                <w:rFonts w:eastAsia="Times New Roman"/>
+                <w:color w:val="000000"/>
+                <w:sz w:val="22"/>
+              </w:rPr>
+            </w:pPr>
+            <w:r>
+              <w:rPr>
+                <w:rFonts w:eastAsia="Times New Roman"/>
+                <w:color w:val="000000"/>
+                <w:sz w:val="22"/>
+              </w:rPr>
+              <w:t>&lt;0.0001</w:t>
+            </w:r>
+          </w:p>
+        </w:tc>
+      </w:tr>
+      <w:tr>
+        <w:trPr>
+          <w:trHeight w:val="331"/>
+          <w:jc w:val="center"/>
+        </w:trPr>
+        <w:tc>
+          <w:tcPr>
+            <w:tcW w:w="1541" w:type="dxa"/>
+            <w:tcBorders>
+              <w:top w:val="nil"/>
+              <w:left w:val="nil"/>
+              <w:bottom w:val="nil"/>
+              <w:right w:val="single" w:sz="4" w:space="0" w:color="auto"/>
+            </w:tcBorders>
+            <w:shd w:val="clear" w:color="auto" w:fill="auto"/>
+            <w:noWrap/>
+            <w:vAlign w:val="bottom"/>
+            <w:hideMark/>
+          </w:tcPr>
+          <w:p>
+            <w:pPr>
+              <w:spacing w:after="0" w:line="240" w:lineRule="auto"/>
+              <w:rPr>
+                <w:rFonts w:eastAsia="Times New Roman"/>
+                <w:color w:val="000000"/>
+                <w:sz w:val="22"/>
+              </w:rPr>
+            </w:pPr>
+            <w:r>
+              <w:rPr>
+                <w:rFonts w:eastAsia="Times New Roman"/>
+                <w:color w:val="000000"/>
+                <w:sz w:val="22"/>
+              </w:rPr>
+              <w:t>Change Point</w:t>
+            </w:r>
+          </w:p>
+        </w:tc>
+        <w:tc>
+          <w:tcPr>
+            <w:tcW w:w="1241" w:type="dxa"/>
+            <w:tcBorders>
+              <w:top w:val="nil"/>
+              <w:left w:val="nil"/>
+              <w:bottom w:val="nil"/>
+              <w:right w:val="nil"/>
+            </w:tcBorders>
+            <w:shd w:val="clear" w:color="auto" w:fill="auto"/>
+            <w:noWrap/>
+            <w:vAlign w:val="center"/>
+            <w:hideMark/>
+          </w:tcPr>
+          <w:p>
+            <w:pPr>
+              <w:spacing w:after="0" w:line="240" w:lineRule="auto"/>
+              <w:jc w:val="center"/>
+              <w:rPr>
+                <w:rFonts w:eastAsia="Times New Roman"/>
+                <w:color w:val="000000"/>
+                <w:sz w:val="22"/>
+              </w:rPr>
+            </w:pPr>
+            <w:r>
+              <w:rPr>
+                <w:rFonts w:eastAsia="Times New Roman"/>
+                <w:color w:val="000000"/>
+                <w:sz w:val="22"/>
+              </w:rPr>
+              <w:t>-0.93</w:t>
+            </w:r>
+          </w:p>
+        </w:tc>
+        <w:tc>
+          <w:tcPr>
+            <w:tcW w:w="1992" w:type="dxa"/>
+            <w:tcBorders>
+              <w:top w:val="nil"/>
+              <w:left w:val="nil"/>
+              <w:bottom w:val="nil"/>
+              <w:right w:val="nil"/>
+            </w:tcBorders>
+            <w:shd w:val="clear" w:color="auto" w:fill="auto"/>
+            <w:noWrap/>
+            <w:vAlign w:val="center"/>
+            <w:hideMark/>
+          </w:tcPr>
+          <w:p>
+            <w:pPr>
+              <w:spacing w:after="0" w:line="240" w:lineRule="auto"/>
+              <w:jc w:val="center"/>
+              <w:rPr>
+                <w:rFonts w:eastAsia="Times New Roman"/>
+                <w:color w:val="000000"/>
+                <w:sz w:val="22"/>
+              </w:rPr>
+            </w:pPr>
+            <w:r>
+              <w:rPr>
+                <w:rFonts w:eastAsia="Times New Roman"/>
+                <w:color w:val="000000"/>
+                <w:sz w:val="22"/>
+              </w:rPr>
+              <w:t>0.15</w:t>
+            </w:r>
+          </w:p>
+        </w:tc>
+        <w:tc>
+          <w:tcPr>
+            <w:tcW w:w="1121" w:type="dxa"/>
+            <w:tcBorders>
+              <w:top w:val="nil"/>
+              <w:left w:val="nil"/>
+              <w:bottom w:val="nil"/>
+              <w:right w:val="nil"/>
+            </w:tcBorders>
+            <w:shd w:val="clear" w:color="auto" w:fill="auto"/>
+            <w:noWrap/>
+            <w:vAlign w:val="center"/>
+            <w:hideMark/>
+          </w:tcPr>
+          <w:p>
+            <w:pPr>
+              <w:spacing w:after="0" w:line="240" w:lineRule="auto"/>
+              <w:jc w:val="center"/>
+              <w:rPr>
+                <w:rFonts w:eastAsia="Times New Roman"/>
+                <w:color w:val="000000"/>
+                <w:sz w:val="22"/>
+              </w:rPr>
+            </w:pPr>
+            <w:r>
+              <w:rPr>
+                <w:rFonts w:eastAsia="Times New Roman"/>
+                <w:color w:val="000000"/>
+                <w:sz w:val="22"/>
+              </w:rPr>
+              <w:t>&lt;0.0001</w:t>
+            </w:r>
+          </w:p>
+        </w:tc>
+      </w:tr>
+      <w:tr>
+        <w:trPr>
+          <w:trHeight w:val="331"/>
+          <w:jc w:val="center"/>
+        </w:trPr>
+        <w:tc>
+          <w:tcPr>
+            <w:tcW w:w="1541" w:type="dxa"/>
+            <w:tcBorders>
+              <w:top w:val="nil"/>
+              <w:left w:val="nil"/>
+              <w:bottom w:val="nil"/>
+              <w:right w:val="single" w:sz="4" w:space="0" w:color="auto"/>
+            </w:tcBorders>
+            <w:shd w:val="clear" w:color="auto" w:fill="auto"/>
+            <w:noWrap/>
+            <w:vAlign w:val="bottom"/>
+            <w:hideMark/>
+          </w:tcPr>
+          <w:p>
+            <w:pPr>
+              <w:spacing w:after="0" w:line="240" w:lineRule="auto"/>
+              <w:rPr>
+                <w:rFonts w:eastAsia="Times New Roman"/>
+                <w:color w:val="000000"/>
+                <w:sz w:val="22"/>
+              </w:rPr>
+            </w:pPr>
+            <w:r>
+              <w:rPr>
+                <w:rFonts w:eastAsia="Times New Roman"/>
+                <w:color w:val="000000"/>
+                <w:sz w:val="22"/>
+              </w:rPr>
+              <w:t>Gender</w:t>
+            </w:r>
+          </w:p>
+        </w:tc>
+        <w:tc>
+          <w:tcPr>
+            <w:tcW w:w="1241" w:type="dxa"/>
+            <w:tcBorders>
+              <w:top w:val="nil"/>
+              <w:left w:val="nil"/>
+              <w:bottom w:val="nil"/>
+              <w:right w:val="nil"/>
+            </w:tcBorders>
+            <w:shd w:val="clear" w:color="auto" w:fill="auto"/>
+            <w:noWrap/>
+            <w:vAlign w:val="center"/>
+            <w:hideMark/>
+          </w:tcPr>
+          <w:p>
+            <w:pPr>
+              <w:spacing w:after="0" w:line="240" w:lineRule="auto"/>
+              <w:jc w:val="center"/>
+              <w:rPr>
+                <w:rFonts w:eastAsia="Times New Roman"/>
+                <w:color w:val="000000"/>
+                <w:sz w:val="22"/>
+              </w:rPr>
+            </w:pPr>
+            <w:r>
+              <w:rPr>
+                <w:rFonts w:eastAsia="Times New Roman"/>
+                <w:color w:val="000000"/>
+                <w:sz w:val="22"/>
+              </w:rPr>
+              <w:t>-0.56</w:t>
+            </w:r>
+          </w:p>
+        </w:tc>
+        <w:tc>
+          <w:tcPr>
+            <w:tcW w:w="1992" w:type="dxa"/>
+            <w:tcBorders>
+              <w:top w:val="nil"/>
+              <w:left w:val="nil"/>
+              <w:bottom w:val="nil"/>
+              <w:right w:val="nil"/>
+            </w:tcBorders>
+            <w:shd w:val="clear" w:color="auto" w:fill="auto"/>
+            <w:noWrap/>
+            <w:vAlign w:val="center"/>
+            <w:hideMark/>
+          </w:tcPr>
+          <w:p>
+            <w:pPr>
+              <w:spacing w:after="0" w:line="240" w:lineRule="auto"/>
+              <w:jc w:val="center"/>
+              <w:rPr>
+                <w:rFonts w:eastAsia="Times New Roman"/>
+                <w:color w:val="000000"/>
+                <w:sz w:val="22"/>
+              </w:rPr>
+            </w:pPr>
+            <w:r>
+              <w:rPr>
+                <w:rFonts w:eastAsia="Times New Roman"/>
+                <w:color w:val="000000"/>
+                <w:sz w:val="22"/>
+              </w:rPr>
+              <w:t>0.57</w:t>
+            </w:r>
+          </w:p>
+        </w:tc>
+        <w:tc>
+          <w:tcPr>
+            <w:tcW w:w="1121" w:type="dxa"/>
+            <w:tcBorders>
+              <w:top w:val="nil"/>
+              <w:left w:val="nil"/>
+              <w:bottom w:val="nil"/>
+              <w:right w:val="nil"/>
+            </w:tcBorders>
+            <w:shd w:val="clear" w:color="auto" w:fill="auto"/>
+            <w:noWrap/>
+            <w:vAlign w:val="center"/>
+            <w:hideMark/>
+          </w:tcPr>
+          <w:p>
+            <w:pPr>
+              <w:spacing w:after="0" w:line="240" w:lineRule="auto"/>
+              <w:jc w:val="center"/>
+              <w:rPr>
+                <w:rFonts w:eastAsia="Times New Roman"/>
+                <w:color w:val="000000"/>
+                <w:sz w:val="22"/>
+              </w:rPr>
+            </w:pPr>
+            <w:r>
+              <w:rPr>
+                <w:rFonts w:eastAsia="Times New Roman"/>
+                <w:color w:val="000000"/>
+                <w:sz w:val="22"/>
+              </w:rPr>
+              <w:t>0.3311</w:t>
+            </w:r>
+          </w:p>
+        </w:tc>
+      </w:tr>
+      <w:tr>
+        <w:trPr>
+          <w:trHeight w:val="331"/>
+          <w:jc w:val="center"/>
+        </w:trPr>
+        <w:tc>
+          <w:tcPr>
+            <w:tcW w:w="1541" w:type="dxa"/>
+            <w:tcBorders>
+              <w:top w:val="nil"/>
+              <w:left w:val="nil"/>
+              <w:bottom w:val="nil"/>
+              <w:right w:val="single" w:sz="4" w:space="0" w:color="auto"/>
+            </w:tcBorders>
+            <w:shd w:val="clear" w:color="auto" w:fill="auto"/>
+            <w:noWrap/>
+            <w:vAlign w:val="bottom"/>
+            <w:hideMark/>
+          </w:tcPr>
+          <w:p>
+            <w:pPr>
+              <w:spacing w:after="0" w:line="240" w:lineRule="auto"/>
+              <w:rPr>
+                <w:rFonts w:eastAsia="Times New Roman"/>
+                <w:color w:val="000000"/>
+                <w:sz w:val="22"/>
+              </w:rPr>
+            </w:pPr>
+            <w:r>
+              <w:rPr>
+                <w:rFonts w:eastAsia="Times New Roman"/>
+                <w:color w:val="000000"/>
+                <w:sz w:val="22"/>
+              </w:rPr>
+              <w:t>SES</w:t>
+            </w:r>
+          </w:p>
+        </w:tc>
+        <w:tc>
+          <w:tcPr>
+            <w:tcW w:w="1241" w:type="dxa"/>
+            <w:tcBorders>
+              <w:top w:val="nil"/>
+              <w:left w:val="nil"/>
+              <w:bottom w:val="nil"/>
+              <w:right w:val="nil"/>
+            </w:tcBorders>
+            <w:shd w:val="clear" w:color="auto" w:fill="auto"/>
+            <w:noWrap/>
+            <w:vAlign w:val="center"/>
+            <w:hideMark/>
+          </w:tcPr>
+          <w:p>
+            <w:pPr>
+              <w:spacing w:after="0" w:line="240" w:lineRule="auto"/>
+              <w:jc w:val="center"/>
+              <w:rPr>
+                <w:rFonts w:eastAsia="Times New Roman"/>
+                <w:color w:val="000000"/>
+                <w:sz w:val="22"/>
+              </w:rPr>
+            </w:pPr>
+            <w:r>
+              <w:rPr>
+                <w:rFonts w:eastAsia="Times New Roman"/>
+                <w:color w:val="000000"/>
+                <w:sz w:val="22"/>
+              </w:rPr>
+              <w:t>0.04</w:t>
+            </w:r>
+          </w:p>
+        </w:tc>
+        <w:tc>
+          <w:tcPr>
+            <w:tcW w:w="1992" w:type="dxa"/>
+            <w:tcBorders>
+              <w:top w:val="nil"/>
+              <w:left w:val="nil"/>
+              <w:bottom w:val="nil"/>
+              <w:right w:val="nil"/>
+            </w:tcBorders>
+            <w:shd w:val="clear" w:color="auto" w:fill="auto"/>
+            <w:noWrap/>
+            <w:vAlign w:val="center"/>
+            <w:hideMark/>
+          </w:tcPr>
+          <w:p>
+            <w:pPr>
+              <w:spacing w:after="0" w:line="240" w:lineRule="auto"/>
+              <w:jc w:val="center"/>
+              <w:rPr>
+                <w:rFonts w:eastAsia="Times New Roman"/>
+                <w:color w:val="000000"/>
+                <w:sz w:val="22"/>
+              </w:rPr>
+            </w:pPr>
+            <w:r>
+              <w:rPr>
+                <w:rFonts w:eastAsia="Times New Roman"/>
+                <w:color w:val="000000"/>
+                <w:sz w:val="22"/>
+              </w:rPr>
+              <w:t>0.02</w:t>
+            </w:r>
+          </w:p>
+        </w:tc>
+        <w:tc>
+          <w:tcPr>
+            <w:tcW w:w="1121" w:type="dxa"/>
+            <w:tcBorders>
+              <w:top w:val="nil"/>
+              <w:left w:val="nil"/>
+              <w:bottom w:val="nil"/>
+              <w:right w:val="nil"/>
+            </w:tcBorders>
+            <w:shd w:val="clear" w:color="auto" w:fill="auto"/>
+            <w:noWrap/>
+            <w:vAlign w:val="center"/>
+            <w:hideMark/>
+          </w:tcPr>
+          <w:p>
+            <w:pPr>
+              <w:spacing w:after="0" w:line="240" w:lineRule="auto"/>
+              <w:jc w:val="center"/>
+              <w:rPr>
+                <w:rFonts w:eastAsia="Times New Roman"/>
+                <w:color w:val="000000"/>
+                <w:sz w:val="22"/>
+              </w:rPr>
+            </w:pPr>
+            <w:r>
+              <w:rPr>
+                <w:rFonts w:eastAsia="Times New Roman"/>
+                <w:color w:val="000000"/>
+                <w:sz w:val="22"/>
+              </w:rPr>
+              <w:t>0.0811</w:t>
+            </w:r>
+          </w:p>
+        </w:tc>
+      </w:tr>
+      <w:tr>
+        <w:trPr>
+          <w:trHeight w:val="331"/>
+          <w:jc w:val="center"/>
+        </w:trPr>
+        <w:tc>
+          <w:tcPr>
+            <w:tcW w:w="1541" w:type="dxa"/>
+            <w:tcBorders>
+              <w:top w:val="nil"/>
+              <w:left w:val="nil"/>
+              <w:bottom w:val="nil"/>
+              <w:right w:val="single" w:sz="4" w:space="0" w:color="auto"/>
+            </w:tcBorders>
+            <w:shd w:val="clear" w:color="auto" w:fill="auto"/>
+            <w:noWrap/>
+            <w:vAlign w:val="bottom"/>
+            <w:hideMark/>
+          </w:tcPr>
+          <w:p>
+            <w:pPr>
+              <w:spacing w:after="0" w:line="240" w:lineRule="auto"/>
+              <w:rPr>
+                <w:rFonts w:eastAsia="Times New Roman"/>
+                <w:color w:val="000000"/>
+                <w:sz w:val="22"/>
+              </w:rPr>
+            </w:pPr>
+            <w:r>
+              <w:rPr>
+                <w:rFonts w:eastAsia="Times New Roman"/>
+                <w:color w:val="000000"/>
+                <w:sz w:val="22"/>
+              </w:rPr>
+              <w:t xml:space="preserve">Age - </w:t>
+            </w:r>
+            <w:r>
+              <w:rPr>
+                <w:rFonts w:eastAsia="Times New Roman"/>
+                <w:color w:val="000000"/>
+                <w:sz w:val="22"/>
+              </w:rPr>
+              <w:t>59</w:t>
+            </w:r>
+          </w:p>
+        </w:tc>
+        <w:tc>
+          <w:tcPr>
+            <w:tcW w:w="1241" w:type="dxa"/>
+            <w:tcBorders>
+              <w:top w:val="nil"/>
+              <w:left w:val="nil"/>
+              <w:bottom w:val="nil"/>
+              <w:right w:val="nil"/>
+            </w:tcBorders>
+            <w:shd w:val="clear" w:color="auto" w:fill="auto"/>
+            <w:noWrap/>
+            <w:vAlign w:val="center"/>
+            <w:hideMark/>
+          </w:tcPr>
+          <w:p>
+            <w:pPr>
+              <w:spacing w:after="0" w:line="240" w:lineRule="auto"/>
+              <w:jc w:val="center"/>
+              <w:rPr>
+                <w:rFonts w:eastAsia="Times New Roman"/>
+                <w:color w:val="000000"/>
+                <w:sz w:val="22"/>
+              </w:rPr>
+            </w:pPr>
+            <w:r>
+              <w:rPr>
+                <w:rFonts w:eastAsia="Times New Roman"/>
+                <w:color w:val="000000"/>
+                <w:sz w:val="22"/>
+              </w:rPr>
+              <w:t>-0.18</w:t>
+            </w:r>
+          </w:p>
+        </w:tc>
+        <w:tc>
+          <w:tcPr>
+            <w:tcW w:w="1992" w:type="dxa"/>
+            <w:tcBorders>
+              <w:top w:val="nil"/>
+              <w:left w:val="nil"/>
+              <w:bottom w:val="nil"/>
+              <w:right w:val="nil"/>
+            </w:tcBorders>
+            <w:shd w:val="clear" w:color="auto" w:fill="auto"/>
+            <w:noWrap/>
+            <w:vAlign w:val="center"/>
+            <w:hideMark/>
+          </w:tcPr>
+          <w:p>
+            <w:pPr>
+              <w:spacing w:after="0" w:line="240" w:lineRule="auto"/>
+              <w:jc w:val="center"/>
+              <w:rPr>
+                <w:rFonts w:eastAsia="Times New Roman"/>
+                <w:color w:val="000000"/>
+                <w:sz w:val="22"/>
+              </w:rPr>
+            </w:pPr>
+            <w:r>
+              <w:rPr>
+                <w:rFonts w:eastAsia="Times New Roman"/>
+                <w:color w:val="000000"/>
+                <w:sz w:val="22"/>
+              </w:rPr>
+              <w:t>0.03</w:t>
+            </w:r>
+          </w:p>
+        </w:tc>
+        <w:tc>
+          <w:tcPr>
+            <w:tcW w:w="1121" w:type="dxa"/>
+            <w:tcBorders>
+              <w:top w:val="nil"/>
+              <w:left w:val="nil"/>
+              <w:bottom w:val="nil"/>
+              <w:right w:val="nil"/>
+            </w:tcBorders>
+            <w:shd w:val="clear" w:color="auto" w:fill="auto"/>
+            <w:noWrap/>
+            <w:vAlign w:val="center"/>
+            <w:hideMark/>
+          </w:tcPr>
+          <w:p>
+            <w:pPr>
+              <w:spacing w:after="0" w:line="240" w:lineRule="auto"/>
+              <w:jc w:val="center"/>
+              <w:rPr>
+                <w:rFonts w:eastAsia="Times New Roman"/>
+                <w:color w:val="000000"/>
+                <w:sz w:val="22"/>
+              </w:rPr>
+            </w:pPr>
+            <w:r>
+              <w:rPr>
+                <w:rFonts w:eastAsia="Times New Roman"/>
+                <w:color w:val="000000"/>
+                <w:sz w:val="22"/>
+              </w:rPr>
+              <w:t>&lt;0.0001</w:t>
+            </w:r>
+          </w:p>
+        </w:tc>
+      </w:tr>
+      <w:tr>
+        <w:trPr>
+          <w:trHeight w:val="331"/>
+          <w:jc w:val="center"/>
+        </w:trPr>
+        <w:tc>
+          <w:tcPr>
+            <w:tcW w:w="1541" w:type="dxa"/>
+            <w:tcBorders>
+              <w:top w:val="nil"/>
+              <w:left w:val="nil"/>
+              <w:bottom w:val="nil"/>
+              <w:right w:val="single" w:sz="4" w:space="0" w:color="auto"/>
+            </w:tcBorders>
+            <w:shd w:val="clear" w:color="auto" w:fill="auto"/>
+            <w:noWrap/>
+            <w:vAlign w:val="bottom"/>
+            <w:hideMark/>
+          </w:tcPr>
+          <w:p>
+            <w:pPr>
+              <w:spacing w:after="0" w:line="240" w:lineRule="auto"/>
+              <w:rPr>
+                <w:rFonts w:eastAsia="Times New Roman"/>
+                <w:color w:val="000000"/>
+                <w:sz w:val="22"/>
+              </w:rPr>
+            </w:pPr>
+            <w:r>
+              <w:rPr>
+                <w:rFonts w:eastAsia="Times New Roman"/>
+                <w:color w:val="000000"/>
+                <w:sz w:val="22"/>
+              </w:rPr>
+              <w:t>Dementia</w:t>
+            </w:r>
+          </w:p>
+        </w:tc>
+        <w:tc>
+          <w:tcPr>
+            <w:tcW w:w="1241" w:type="dxa"/>
+            <w:tcBorders>
+              <w:top w:val="nil"/>
+              <w:left w:val="nil"/>
+              <w:bottom w:val="nil"/>
+              <w:right w:val="nil"/>
+            </w:tcBorders>
+            <w:shd w:val="clear" w:color="auto" w:fill="auto"/>
+            <w:noWrap/>
+            <w:vAlign w:val="center"/>
+            <w:hideMark/>
+          </w:tcPr>
+          <w:p>
+            <w:pPr>
+              <w:spacing w:after="0" w:line="240" w:lineRule="auto"/>
+              <w:jc w:val="center"/>
+              <w:rPr>
+                <w:rFonts w:eastAsia="Times New Roman"/>
+                <w:color w:val="000000"/>
+                <w:sz w:val="22"/>
+              </w:rPr>
+            </w:pPr>
+            <w:r>
+              <w:rPr>
+                <w:rFonts w:eastAsia="Times New Roman"/>
+                <w:color w:val="000000"/>
+                <w:sz w:val="22"/>
+              </w:rPr>
+              <w:t>-4.39</w:t>
+            </w:r>
+          </w:p>
+        </w:tc>
+        <w:tc>
+          <w:tcPr>
+            <w:tcW w:w="1992" w:type="dxa"/>
+            <w:tcBorders>
+              <w:top w:val="nil"/>
+              <w:left w:val="nil"/>
+              <w:bottom w:val="nil"/>
+              <w:right w:val="nil"/>
+            </w:tcBorders>
+            <w:shd w:val="clear" w:color="auto" w:fill="auto"/>
+            <w:noWrap/>
+            <w:vAlign w:val="center"/>
+            <w:hideMark/>
+          </w:tcPr>
+          <w:p>
+            <w:pPr>
+              <w:spacing w:after="0" w:line="240" w:lineRule="auto"/>
+              <w:jc w:val="center"/>
+              <w:rPr>
+                <w:rFonts w:eastAsia="Times New Roman"/>
+                <w:color w:val="000000"/>
+                <w:sz w:val="22"/>
+              </w:rPr>
+            </w:pPr>
+            <w:r>
+              <w:rPr>
+                <w:rFonts w:eastAsia="Times New Roman"/>
+                <w:color w:val="000000"/>
+                <w:sz w:val="22"/>
+              </w:rPr>
+              <w:t>2.81</w:t>
+            </w:r>
+          </w:p>
+        </w:tc>
+        <w:tc>
+          <w:tcPr>
+            <w:tcW w:w="1121" w:type="dxa"/>
+            <w:tcBorders>
+              <w:top w:val="nil"/>
+              <w:left w:val="nil"/>
+              <w:bottom w:val="nil"/>
+              <w:right w:val="nil"/>
+            </w:tcBorders>
+            <w:shd w:val="clear" w:color="auto" w:fill="auto"/>
+            <w:noWrap/>
+            <w:vAlign w:val="center"/>
+            <w:hideMark/>
+          </w:tcPr>
+          <w:p>
+            <w:pPr>
+              <w:spacing w:after="0" w:line="240" w:lineRule="auto"/>
+              <w:jc w:val="center"/>
+              <w:rPr>
+                <w:rFonts w:eastAsia="Times New Roman"/>
+                <w:color w:val="000000"/>
+                <w:sz w:val="22"/>
+              </w:rPr>
+            </w:pPr>
+            <w:r>
+              <w:rPr>
+                <w:rFonts w:eastAsia="Times New Roman"/>
+                <w:color w:val="000000"/>
+                <w:sz w:val="22"/>
+              </w:rPr>
+              <w:t>0.1187</w:t>
+            </w:r>
+          </w:p>
+        </w:tc>
+      </w:tr>
+      <w:tr>
+        <w:trPr>
+          <w:trHeight w:val="331"/>
+          <w:jc w:val="center"/>
+        </w:trPr>
+        <w:tc>
+          <w:tcPr>
+            <w:tcW w:w="1541" w:type="dxa"/>
+            <w:tcBorders>
+              <w:top w:val="nil"/>
+              <w:left w:val="nil"/>
+              <w:bottom w:val="single" w:sz="4" w:space="0" w:color="auto"/>
+              <w:right w:val="single" w:sz="4" w:space="0" w:color="auto"/>
+            </w:tcBorders>
+            <w:shd w:val="clear" w:color="auto" w:fill="auto"/>
+            <w:noWrap/>
+            <w:vAlign w:val="bottom"/>
+            <w:hideMark/>
+          </w:tcPr>
+          <w:p>
+            <w:pPr>
+              <w:spacing w:after="0" w:line="240" w:lineRule="auto"/>
+              <w:rPr>
+                <w:rFonts w:eastAsia="Times New Roman"/>
+                <w:color w:val="000000"/>
+                <w:sz w:val="22"/>
+              </w:rPr>
+            </w:pPr>
+            <w:r>
+              <w:rPr>
+                <w:rFonts w:eastAsia="Times New Roman"/>
+                <w:color w:val="000000"/>
+                <w:sz w:val="22"/>
+              </w:rPr>
+              <w:t>Interaction</w:t>
+            </w:r>
+          </w:p>
+        </w:tc>
+        <w:tc>
+          <w:tcPr>
+            <w:tcW w:w="1241" w:type="dxa"/>
+            <w:tcBorders>
+              <w:top w:val="nil"/>
+              <w:left w:val="nil"/>
+              <w:bottom w:val="single" w:sz="4" w:space="0" w:color="auto"/>
+              <w:right w:val="nil"/>
+            </w:tcBorders>
+            <w:shd w:val="clear" w:color="auto" w:fill="auto"/>
+            <w:noWrap/>
+            <w:vAlign w:val="center"/>
+            <w:hideMark/>
+          </w:tcPr>
+          <w:p>
+            <w:pPr>
+              <w:spacing w:after="0" w:line="240" w:lineRule="auto"/>
+              <w:jc w:val="center"/>
+              <w:rPr>
+                <w:rFonts w:eastAsia="Times New Roman"/>
+                <w:color w:val="000000"/>
+                <w:sz w:val="22"/>
+              </w:rPr>
+            </w:pPr>
+            <w:r>
+              <w:rPr>
+                <w:rFonts w:eastAsia="Times New Roman"/>
+                <w:color w:val="000000"/>
+                <w:sz w:val="22"/>
+              </w:rPr>
+              <w:t>0.01</w:t>
+            </w:r>
+          </w:p>
+        </w:tc>
+        <w:tc>
+          <w:tcPr>
+            <w:tcW w:w="1992" w:type="dxa"/>
+            <w:tcBorders>
+              <w:top w:val="nil"/>
+              <w:left w:val="nil"/>
+              <w:bottom w:val="single" w:sz="4" w:space="0" w:color="auto"/>
+              <w:right w:val="nil"/>
+            </w:tcBorders>
+            <w:shd w:val="clear" w:color="auto" w:fill="auto"/>
+            <w:noWrap/>
+            <w:vAlign w:val="center"/>
+            <w:hideMark/>
+          </w:tcPr>
+          <w:p>
+            <w:pPr>
+              <w:spacing w:after="0" w:line="240" w:lineRule="auto"/>
+              <w:jc w:val="center"/>
+              <w:rPr>
+                <w:rFonts w:eastAsia="Times New Roman"/>
+                <w:color w:val="000000"/>
+                <w:sz w:val="22"/>
+              </w:rPr>
+            </w:pPr>
+            <w:r>
+              <w:rPr>
+                <w:rFonts w:eastAsia="Times New Roman"/>
+                <w:color w:val="000000"/>
+                <w:sz w:val="22"/>
+              </w:rPr>
+              <w:t>0.09</w:t>
+            </w:r>
+          </w:p>
+        </w:tc>
+        <w:tc>
+          <w:tcPr>
+            <w:tcW w:w="1121" w:type="dxa"/>
+            <w:tcBorders>
+              <w:top w:val="nil"/>
+              <w:left w:val="nil"/>
+              <w:bottom w:val="single" w:sz="4" w:space="0" w:color="auto"/>
+              <w:right w:val="nil"/>
+            </w:tcBorders>
+            <w:shd w:val="clear" w:color="auto" w:fill="auto"/>
+            <w:noWrap/>
+            <w:vAlign w:val="center"/>
+            <w:hideMark/>
+          </w:tcPr>
+          <w:p>
+            <w:pPr>
+              <w:spacing w:after="0" w:line="240" w:lineRule="auto"/>
+              <w:jc w:val="center"/>
+              <w:rPr>
+                <w:rFonts w:eastAsia="Times New Roman"/>
+                <w:color w:val="000000"/>
+                <w:sz w:val="22"/>
+              </w:rPr>
+            </w:pPr>
+            <w:r>
+              <w:rPr>
+                <w:rFonts w:eastAsia="Times New Roman"/>
+                <w:color w:val="000000"/>
+                <w:sz w:val="22"/>
+              </w:rPr>
+              <w:t>0.9493</w:t>
             </w:r>
           </w:p>
         </w:tc>
@@ -4447,6 +4055,656 @@
       <w:pPr>
         <w:pStyle w:val="NoSpacing"/>
         <w:spacing w:line="480" w:lineRule="auto"/>
+        <w:ind w:left="720"/>
+      </w:pPr>
+    </w:p>
+    <w:p>
+      <w:pPr>
+        <w:pStyle w:val="NoSpacing"/>
+      </w:pPr>
+      <w:r>
+        <w:rPr>
+          <w:b/>
+        </w:rPr>
+        <w:t>Table 3.</w:t>
+      </w:r>
+      <w:r>
+        <w:t xml:space="preserve"> </w:t>
+      </w:r>
+      <w:r>
+        <w:t xml:space="preserve">This table displays the change point determined by maximum likelihood methods and bootstrapped change point </w:t>
+      </w:r>
+      <w:r>
+        <w:t xml:space="preserve">mean and confidence interval. </w:t>
+      </w:r>
+    </w:p>
+    <w:p>
+      <w:pPr>
+        <w:pStyle w:val="NoSpacing"/>
+      </w:pPr>
+    </w:p>
+    <w:tbl>
+      <w:tblPr>
+        <w:tblW w:w="5060" w:type="dxa"/>
+        <w:jc w:val="center"/>
+        <w:tblLook w:val="04A0" w:firstRow="1" w:lastRow="0" w:firstColumn="1" w:lastColumn="0" w:noHBand="0" w:noVBand="1"/>
+      </w:tblPr>
+      <w:tblGrid>
+        <w:gridCol w:w="1900"/>
+        <w:gridCol w:w="1720"/>
+        <w:gridCol w:w="1488"/>
+      </w:tblGrid>
+      <w:tr>
+        <w:trPr>
+          <w:trHeight w:val="585"/>
+          <w:jc w:val="center"/>
+        </w:trPr>
+        <w:tc>
+          <w:tcPr>
+            <w:tcW w:w="1900" w:type="dxa"/>
+            <w:tcBorders>
+              <w:top w:val="nil"/>
+              <w:left w:val="nil"/>
+              <w:bottom w:val="single" w:sz="4" w:space="0" w:color="auto"/>
+              <w:right w:val="nil"/>
+            </w:tcBorders>
+            <w:shd w:val="clear" w:color="auto" w:fill="auto"/>
+            <w:vAlign w:val="bottom"/>
+            <w:hideMark/>
+          </w:tcPr>
+          <w:p>
+            <w:pPr>
+              <w:spacing w:after="0" w:line="240" w:lineRule="auto"/>
+              <w:jc w:val="center"/>
+              <w:rPr>
+                <w:rFonts w:eastAsia="Times New Roman"/>
+                <w:b/>
+                <w:bCs/>
+                <w:color w:val="000000"/>
+                <w:sz w:val="22"/>
+              </w:rPr>
+            </w:pPr>
+            <w:r>
+              <w:rPr>
+                <w:rFonts w:eastAsia="Times New Roman"/>
+                <w:b/>
+                <w:bCs/>
+                <w:color w:val="000000"/>
+                <w:sz w:val="22"/>
+              </w:rPr>
+              <w:t>Change Point (likelihood)</w:t>
+            </w:r>
+          </w:p>
+        </w:tc>
+        <w:tc>
+          <w:tcPr>
+            <w:tcW w:w="1720" w:type="dxa"/>
+            <w:tcBorders>
+              <w:top w:val="nil"/>
+              <w:left w:val="nil"/>
+              <w:bottom w:val="single" w:sz="4" w:space="0" w:color="auto"/>
+              <w:right w:val="nil"/>
+            </w:tcBorders>
+            <w:shd w:val="clear" w:color="auto" w:fill="auto"/>
+            <w:vAlign w:val="bottom"/>
+            <w:hideMark/>
+          </w:tcPr>
+          <w:p>
+            <w:pPr>
+              <w:spacing w:after="0" w:line="240" w:lineRule="auto"/>
+              <w:jc w:val="center"/>
+              <w:rPr>
+                <w:rFonts w:eastAsia="Times New Roman"/>
+                <w:b/>
+                <w:bCs/>
+                <w:color w:val="000000"/>
+                <w:sz w:val="22"/>
+              </w:rPr>
+            </w:pPr>
+            <w:r>
+              <w:rPr>
+                <w:rFonts w:eastAsia="Times New Roman"/>
+                <w:b/>
+                <w:bCs/>
+                <w:color w:val="000000"/>
+                <w:sz w:val="22"/>
+              </w:rPr>
+              <w:t>Change point (bootstrap)</w:t>
+            </w:r>
+          </w:p>
+        </w:tc>
+        <w:tc>
+          <w:tcPr>
+            <w:tcW w:w="1440" w:type="dxa"/>
+            <w:tcBorders>
+              <w:top w:val="nil"/>
+              <w:left w:val="nil"/>
+              <w:bottom w:val="single" w:sz="4" w:space="0" w:color="auto"/>
+              <w:right w:val="nil"/>
+            </w:tcBorders>
+            <w:shd w:val="clear" w:color="auto" w:fill="auto"/>
+            <w:vAlign w:val="bottom"/>
+            <w:hideMark/>
+          </w:tcPr>
+          <w:p>
+            <w:pPr>
+              <w:spacing w:after="0" w:line="240" w:lineRule="auto"/>
+              <w:jc w:val="center"/>
+              <w:rPr>
+                <w:rFonts w:eastAsia="Times New Roman"/>
+                <w:b/>
+                <w:bCs/>
+                <w:color w:val="000000"/>
+                <w:sz w:val="22"/>
+              </w:rPr>
+            </w:pPr>
+            <w:r>
+              <w:rPr>
+                <w:rFonts w:eastAsia="Times New Roman"/>
+                <w:b/>
+                <w:bCs/>
+                <w:color w:val="000000"/>
+                <w:sz w:val="22"/>
+              </w:rPr>
+              <w:t>Bootstrapped 95% CI</w:t>
+            </w:r>
+          </w:p>
+        </w:tc>
+      </w:tr>
+      <w:tr>
+        <w:trPr>
+          <w:trHeight w:val="300"/>
+          <w:jc w:val="center"/>
+        </w:trPr>
+        <w:tc>
+          <w:tcPr>
+            <w:tcW w:w="1900" w:type="dxa"/>
+            <w:tcBorders>
+              <w:top w:val="nil"/>
+              <w:left w:val="nil"/>
+              <w:bottom w:val="single" w:sz="4" w:space="0" w:color="auto"/>
+              <w:right w:val="nil"/>
+            </w:tcBorders>
+            <w:shd w:val="clear" w:color="auto" w:fill="auto"/>
+            <w:noWrap/>
+            <w:vAlign w:val="bottom"/>
+            <w:hideMark/>
+          </w:tcPr>
+          <w:p>
+            <w:pPr>
+              <w:spacing w:after="0" w:line="240" w:lineRule="auto"/>
+              <w:jc w:val="center"/>
+              <w:rPr>
+                <w:rFonts w:eastAsia="Times New Roman"/>
+                <w:color w:val="000000"/>
+                <w:sz w:val="22"/>
+              </w:rPr>
+            </w:pPr>
+            <w:r>
+              <w:rPr>
+                <w:rFonts w:eastAsia="Times New Roman"/>
+                <w:color w:val="000000"/>
+                <w:sz w:val="22"/>
+              </w:rPr>
+              <w:t>-3.9</w:t>
+            </w:r>
+          </w:p>
+        </w:tc>
+        <w:tc>
+          <w:tcPr>
+            <w:tcW w:w="1720" w:type="dxa"/>
+            <w:tcBorders>
+              <w:top w:val="nil"/>
+              <w:left w:val="nil"/>
+              <w:bottom w:val="single" w:sz="4" w:space="0" w:color="auto"/>
+              <w:right w:val="nil"/>
+            </w:tcBorders>
+            <w:shd w:val="clear" w:color="auto" w:fill="auto"/>
+            <w:noWrap/>
+            <w:vAlign w:val="bottom"/>
+            <w:hideMark/>
+          </w:tcPr>
+          <w:p>
+            <w:pPr>
+              <w:spacing w:after="0" w:line="240" w:lineRule="auto"/>
+              <w:jc w:val="center"/>
+              <w:rPr>
+                <w:rFonts w:eastAsia="Times New Roman"/>
+                <w:color w:val="000000"/>
+                <w:sz w:val="22"/>
+              </w:rPr>
+            </w:pPr>
+            <w:r>
+              <w:rPr>
+                <w:rFonts w:eastAsia="Times New Roman"/>
+                <w:color w:val="000000"/>
+                <w:sz w:val="22"/>
+              </w:rPr>
+              <w:t>-4.05</w:t>
+            </w:r>
+          </w:p>
+        </w:tc>
+        <w:tc>
+          <w:tcPr>
+            <w:tcW w:w="1440" w:type="dxa"/>
+            <w:tcBorders>
+              <w:top w:val="nil"/>
+              <w:left w:val="nil"/>
+              <w:bottom w:val="single" w:sz="4" w:space="0" w:color="auto"/>
+              <w:right w:val="nil"/>
+            </w:tcBorders>
+            <w:shd w:val="clear" w:color="auto" w:fill="auto"/>
+            <w:noWrap/>
+            <w:vAlign w:val="bottom"/>
+            <w:hideMark/>
+          </w:tcPr>
+          <w:p>
+            <w:pPr>
+              <w:spacing w:after="0" w:line="240" w:lineRule="auto"/>
+              <w:jc w:val="center"/>
+              <w:rPr>
+                <w:rFonts w:eastAsia="Times New Roman"/>
+                <w:color w:val="000000"/>
+                <w:sz w:val="22"/>
+              </w:rPr>
+            </w:pPr>
+            <w:r>
+              <w:rPr>
+                <w:rFonts w:eastAsia="Times New Roman"/>
+                <w:color w:val="000000"/>
+                <w:sz w:val="22"/>
+              </w:rPr>
+              <w:t>-5.5, -2.6</w:t>
+            </w:r>
+          </w:p>
+        </w:tc>
+      </w:tr>
+    </w:tbl>
+    <w:p>
+      <w:pPr>
+        <w:pStyle w:val="NoSpacing"/>
+      </w:pPr>
+    </w:p>
+    <w:p>
+      <w:pPr>
+        <w:pStyle w:val="NoSpacing"/>
+      </w:pPr>
+    </w:p>
+    <w:p>
+      <w:pPr>
+        <w:pStyle w:val="NoSpacing"/>
+      </w:pPr>
+      <w:r>
+        <w:rPr>
+          <w:b/>
+        </w:rPr>
+        <w:t xml:space="preserve">Table 4. </w:t>
+      </w:r>
+      <w:r>
+        <w:t>This table displays the bootstrapped mean and 95% confidence interval of the slopes before and after the change point.</w:t>
+      </w:r>
+    </w:p>
+    <w:p>
+      <w:pPr>
+        <w:pStyle w:val="NoSpacing"/>
+      </w:pPr>
+    </w:p>
+    <w:tbl>
+      <w:tblPr>
+        <w:tblW w:w="7473" w:type="dxa"/>
+        <w:jc w:val="center"/>
+        <w:tblLook w:val="04A0" w:firstRow="1" w:lastRow="0" w:firstColumn="1" w:lastColumn="0" w:noHBand="0" w:noVBand="1"/>
+      </w:tblPr>
+      <w:tblGrid>
+        <w:gridCol w:w="2674"/>
+        <w:gridCol w:w="2257"/>
+        <w:gridCol w:w="2542"/>
+      </w:tblGrid>
+      <w:tr>
+        <w:trPr>
+          <w:trHeight w:val="345"/>
+          <w:jc w:val="center"/>
+        </w:trPr>
+        <w:tc>
+          <w:tcPr>
+            <w:tcW w:w="2674" w:type="dxa"/>
+            <w:tcBorders>
+              <w:top w:val="nil"/>
+              <w:left w:val="nil"/>
+              <w:bottom w:val="single" w:sz="4" w:space="0" w:color="auto"/>
+              <w:right w:val="single" w:sz="4" w:space="0" w:color="auto"/>
+            </w:tcBorders>
+            <w:shd w:val="clear" w:color="auto" w:fill="auto"/>
+            <w:noWrap/>
+            <w:vAlign w:val="bottom"/>
+            <w:hideMark/>
+          </w:tcPr>
+          <w:p>
+            <w:pPr>
+              <w:spacing w:after="0" w:line="240" w:lineRule="auto"/>
+              <w:rPr>
+                <w:rFonts w:eastAsia="Times New Roman"/>
+                <w:color w:val="000000"/>
+                <w:sz w:val="22"/>
+              </w:rPr>
+            </w:pPr>
+            <w:r>
+              <w:rPr>
+                <w:rFonts w:eastAsia="Times New Roman"/>
+                <w:color w:val="000000"/>
+                <w:sz w:val="22"/>
+              </w:rPr>
+              <w:t> </w:t>
+            </w:r>
+          </w:p>
+        </w:tc>
+        <w:tc>
+          <w:tcPr>
+            <w:tcW w:w="2257" w:type="dxa"/>
+            <w:tcBorders>
+              <w:top w:val="nil"/>
+              <w:left w:val="nil"/>
+              <w:bottom w:val="single" w:sz="4" w:space="0" w:color="auto"/>
+              <w:right w:val="nil"/>
+            </w:tcBorders>
+            <w:shd w:val="clear" w:color="auto" w:fill="auto"/>
+            <w:noWrap/>
+            <w:vAlign w:val="bottom"/>
+            <w:hideMark/>
+          </w:tcPr>
+          <w:p>
+            <w:pPr>
+              <w:spacing w:after="0" w:line="240" w:lineRule="auto"/>
+              <w:jc w:val="center"/>
+              <w:rPr>
+                <w:rFonts w:eastAsia="Times New Roman"/>
+                <w:b/>
+                <w:bCs/>
+                <w:color w:val="000000"/>
+                <w:sz w:val="22"/>
+              </w:rPr>
+            </w:pPr>
+            <w:r>
+              <w:rPr>
+                <w:rFonts w:eastAsia="Times New Roman"/>
+                <w:b/>
+                <w:bCs/>
+                <w:color w:val="000000"/>
+                <w:sz w:val="22"/>
+              </w:rPr>
+              <w:t>Bootstrapped mean</w:t>
+            </w:r>
+          </w:p>
+        </w:tc>
+        <w:tc>
+          <w:tcPr>
+            <w:tcW w:w="2542" w:type="dxa"/>
+            <w:tcBorders>
+              <w:top w:val="nil"/>
+              <w:left w:val="nil"/>
+              <w:bottom w:val="single" w:sz="4" w:space="0" w:color="auto"/>
+              <w:right w:val="nil"/>
+            </w:tcBorders>
+            <w:shd w:val="clear" w:color="auto" w:fill="auto"/>
+            <w:noWrap/>
+            <w:vAlign w:val="bottom"/>
+            <w:hideMark/>
+          </w:tcPr>
+          <w:p>
+            <w:pPr>
+              <w:spacing w:after="0" w:line="240" w:lineRule="auto"/>
+              <w:jc w:val="center"/>
+              <w:rPr>
+                <w:rFonts w:eastAsia="Times New Roman"/>
+                <w:b/>
+                <w:bCs/>
+                <w:color w:val="000000"/>
+                <w:sz w:val="22"/>
+              </w:rPr>
+            </w:pPr>
+            <w:r>
+              <w:rPr>
+                <w:rFonts w:eastAsia="Times New Roman"/>
+                <w:b/>
+                <w:bCs/>
+                <w:color w:val="000000"/>
+                <w:sz w:val="22"/>
+              </w:rPr>
+              <w:t>Bootstrapped 95% CI</w:t>
+            </w:r>
+          </w:p>
+        </w:tc>
+      </w:tr>
+      <w:tr>
+        <w:trPr>
+          <w:trHeight w:val="345"/>
+          <w:jc w:val="center"/>
+        </w:trPr>
+        <w:tc>
+          <w:tcPr>
+            <w:tcW w:w="2674" w:type="dxa"/>
+            <w:tcBorders>
+              <w:top w:val="nil"/>
+              <w:left w:val="nil"/>
+              <w:bottom w:val="nil"/>
+              <w:right w:val="single" w:sz="4" w:space="0" w:color="auto"/>
+            </w:tcBorders>
+            <w:shd w:val="clear" w:color="auto" w:fill="auto"/>
+            <w:noWrap/>
+            <w:vAlign w:val="bottom"/>
+            <w:hideMark/>
+          </w:tcPr>
+          <w:p>
+            <w:pPr>
+              <w:spacing w:after="0" w:line="240" w:lineRule="auto"/>
+              <w:rPr>
+                <w:rFonts w:eastAsia="Times New Roman"/>
+                <w:color w:val="000000"/>
+                <w:sz w:val="22"/>
+              </w:rPr>
+            </w:pPr>
+            <w:r>
+              <w:rPr>
+                <w:rFonts w:eastAsia="Times New Roman"/>
+                <w:color w:val="000000"/>
+                <w:sz w:val="22"/>
+              </w:rPr>
+              <w:t>Slope before change-point</w:t>
+            </w:r>
+          </w:p>
+        </w:tc>
+        <w:tc>
+          <w:tcPr>
+            <w:tcW w:w="2257" w:type="dxa"/>
+            <w:tcBorders>
+              <w:top w:val="nil"/>
+              <w:left w:val="nil"/>
+              <w:bottom w:val="nil"/>
+              <w:right w:val="nil"/>
+            </w:tcBorders>
+            <w:shd w:val="clear" w:color="auto" w:fill="auto"/>
+            <w:noWrap/>
+            <w:vAlign w:val="bottom"/>
+            <w:hideMark/>
+          </w:tcPr>
+          <w:p>
+            <w:pPr>
+              <w:spacing w:after="0" w:line="240" w:lineRule="auto"/>
+              <w:jc w:val="center"/>
+              <w:rPr>
+                <w:rFonts w:eastAsia="Times New Roman"/>
+                <w:color w:val="000000"/>
+                <w:sz w:val="22"/>
+              </w:rPr>
+            </w:pPr>
+            <w:r>
+              <w:rPr>
+                <w:rFonts w:eastAsia="Times New Roman"/>
+                <w:color w:val="000000"/>
+                <w:sz w:val="22"/>
+              </w:rPr>
+              <w:t>-1.48</w:t>
+            </w:r>
+          </w:p>
+        </w:tc>
+        <w:tc>
+          <w:tcPr>
+            <w:tcW w:w="2542" w:type="dxa"/>
+            <w:tcBorders>
+              <w:top w:val="nil"/>
+              <w:left w:val="nil"/>
+              <w:bottom w:val="nil"/>
+              <w:right w:val="nil"/>
+            </w:tcBorders>
+            <w:shd w:val="clear" w:color="auto" w:fill="auto"/>
+            <w:noWrap/>
+            <w:vAlign w:val="bottom"/>
+            <w:hideMark/>
+          </w:tcPr>
+          <w:p>
+            <w:pPr>
+              <w:spacing w:after="0" w:line="240" w:lineRule="auto"/>
+              <w:jc w:val="center"/>
+              <w:rPr>
+                <w:rFonts w:eastAsia="Times New Roman"/>
+                <w:color w:val="000000"/>
+                <w:sz w:val="22"/>
+              </w:rPr>
+            </w:pPr>
+            <w:r>
+              <w:rPr>
+                <w:rFonts w:eastAsia="Times New Roman"/>
+                <w:color w:val="000000"/>
+                <w:sz w:val="22"/>
+              </w:rPr>
+              <w:t>-2.63, -0.32</w:t>
+            </w:r>
+          </w:p>
+        </w:tc>
+      </w:tr>
+      <w:tr>
+        <w:trPr>
+          <w:trHeight w:val="345"/>
+          <w:jc w:val="center"/>
+        </w:trPr>
+        <w:tc>
+          <w:tcPr>
+            <w:tcW w:w="2674" w:type="dxa"/>
+            <w:tcBorders>
+              <w:top w:val="nil"/>
+              <w:left w:val="nil"/>
+              <w:bottom w:val="single" w:sz="4" w:space="0" w:color="auto"/>
+              <w:right w:val="single" w:sz="4" w:space="0" w:color="auto"/>
+            </w:tcBorders>
+            <w:shd w:val="clear" w:color="auto" w:fill="auto"/>
+            <w:noWrap/>
+            <w:vAlign w:val="bottom"/>
+            <w:hideMark/>
+          </w:tcPr>
+          <w:p>
+            <w:pPr>
+              <w:spacing w:after="0" w:line="240" w:lineRule="auto"/>
+              <w:rPr>
+                <w:rFonts w:eastAsia="Times New Roman"/>
+                <w:color w:val="000000"/>
+                <w:sz w:val="22"/>
+              </w:rPr>
+            </w:pPr>
+            <w:r>
+              <w:rPr>
+                <w:rFonts w:eastAsia="Times New Roman"/>
+                <w:color w:val="000000"/>
+                <w:sz w:val="22"/>
+              </w:rPr>
+              <w:t>Slope after change-point</w:t>
+            </w:r>
+          </w:p>
+        </w:tc>
+        <w:tc>
+          <w:tcPr>
+            <w:tcW w:w="2257" w:type="dxa"/>
+            <w:tcBorders>
+              <w:top w:val="nil"/>
+              <w:left w:val="nil"/>
+              <w:bottom w:val="single" w:sz="4" w:space="0" w:color="auto"/>
+              <w:right w:val="nil"/>
+            </w:tcBorders>
+            <w:shd w:val="clear" w:color="auto" w:fill="auto"/>
+            <w:noWrap/>
+            <w:vAlign w:val="bottom"/>
+            <w:hideMark/>
+          </w:tcPr>
+          <w:p>
+            <w:pPr>
+              <w:spacing w:after="0" w:line="240" w:lineRule="auto"/>
+              <w:jc w:val="center"/>
+              <w:rPr>
+                <w:rFonts w:eastAsia="Times New Roman"/>
+                <w:color w:val="000000"/>
+                <w:sz w:val="22"/>
+              </w:rPr>
+            </w:pPr>
+            <w:r>
+              <w:rPr>
+                <w:rFonts w:eastAsia="Times New Roman"/>
+                <w:color w:val="000000"/>
+                <w:sz w:val="22"/>
+              </w:rPr>
+              <w:t>-0.94</w:t>
+            </w:r>
+          </w:p>
+        </w:tc>
+        <w:tc>
+          <w:tcPr>
+            <w:tcW w:w="2542" w:type="dxa"/>
+            <w:tcBorders>
+              <w:top w:val="nil"/>
+              <w:left w:val="nil"/>
+              <w:bottom w:val="single" w:sz="4" w:space="0" w:color="auto"/>
+              <w:right w:val="nil"/>
+            </w:tcBorders>
+            <w:shd w:val="clear" w:color="auto" w:fill="auto"/>
+            <w:noWrap/>
+            <w:vAlign w:val="bottom"/>
+            <w:hideMark/>
+          </w:tcPr>
+          <w:p>
+            <w:pPr>
+              <w:spacing w:after="0" w:line="240" w:lineRule="auto"/>
+              <w:jc w:val="center"/>
+              <w:rPr>
+                <w:rFonts w:eastAsia="Times New Roman"/>
+                <w:color w:val="000000"/>
+                <w:sz w:val="22"/>
+              </w:rPr>
+            </w:pPr>
+            <w:r>
+              <w:rPr>
+                <w:rFonts w:eastAsia="Times New Roman"/>
+                <w:color w:val="000000"/>
+                <w:sz w:val="22"/>
+              </w:rPr>
+              <w:t>-1.25, -0.64</w:t>
+            </w:r>
+          </w:p>
+        </w:tc>
+      </w:tr>
+    </w:tbl>
+    <w:p>
+      <w:pPr>
+        <w:pStyle w:val="NoSpacing"/>
+      </w:pPr>
+    </w:p>
+    <w:p>
+      <w:pPr>
+        <w:shd w:val="clear" w:color="auto" w:fill="FFFFFF"/>
+        <w:spacing w:before="100" w:beforeAutospacing="1" w:after="100" w:afterAutospacing="1" w:line="240" w:lineRule="auto"/>
+        <w:ind w:left="375"/>
+        <w:rPr>
+          <w:rFonts w:ascii="Helvetica" w:eastAsia="Times New Roman" w:hAnsi="Helvetica" w:cs="Helvetica"/>
+          <w:color w:val="2D3B45"/>
+          <w:szCs w:val="24"/>
+        </w:rPr>
       </w:pPr>
     </w:p>
     <w:p>
@@ -4560,7 +4818,65 @@
         <w:spacing w:line="480" w:lineRule="auto"/>
       </w:pPr>
       <w:r>
+        <w:lastRenderedPageBreak/>
         <w:tab/>
+      </w:r>
+    </w:p>
+    <w:p>
+      <w:pPr>
+        <w:pStyle w:val="NoSpacing"/>
+        <w:numPr>
+          <w:ilvl w:val="0"/>
+          <w:numId w:val="3"/>
+        </w:numPr>
+        <w:spacing w:line="480" w:lineRule="auto"/>
+        <w:rPr>
+          <w:color w:val="FF0000"/>
+        </w:rPr>
+      </w:pPr>
+      <w:r>
+        <w:rPr>
+          <w:color w:val="FF0000"/>
+        </w:rPr>
+        <w:t>What is the rate of memory decline based on these measures over the aging process in healthy individuals?</w:t>
+      </w:r>
+    </w:p>
+    <w:p>
+      <w:pPr>
+        <w:pStyle w:val="NoSpacing"/>
+        <w:numPr>
+          <w:ilvl w:val="0"/>
+          <w:numId w:val="3"/>
+        </w:numPr>
+        <w:spacing w:line="480" w:lineRule="auto"/>
+        <w:rPr>
+          <w:color w:val="FF0000"/>
+        </w:rPr>
+      </w:pPr>
+      <w:r>
+        <w:rPr>
+          <w:color w:val="FF0000"/>
+        </w:rPr>
+        <w:t>What is the rate of memory decline based on these measures over the aging process in those diagnosed with MCI/dementia during the study?</w:t>
+      </w:r>
+    </w:p>
+    <w:p>
+      <w:pPr>
+        <w:pStyle w:val="NoSpacing"/>
+        <w:numPr>
+          <w:ilvl w:val="0"/>
+          <w:numId w:val="3"/>
+        </w:numPr>
+        <w:spacing w:line="480" w:lineRule="auto"/>
+        <w:rPr>
+          <w:color w:val="FF0000"/>
+        </w:rPr>
+      </w:pPr>
+      <w:r>
+        <w:rPr>
+          <w:color w:val="FF0000"/>
+        </w:rPr>
+        <w:t>Is there a period of time before the diagnosis of MCI/dementia in which the rate of the memory decline changes (or accelerates)?</w:t>
       </w:r>
     </w:p>
     <w:p>
@@ -4596,7 +4912,6 @@
         <w:pStyle w:val="NoSpacing"/>
       </w:pPr>
       <w:r>
-        <w:lastRenderedPageBreak/>
         <w:t xml:space="preserve">The code for this project can be found at </w:t>
       </w:r>
       <w:hyperlink r:id="rId7" w:history="1">
@@ -4863,11 +5178,154 @@
       </w:pPr>
     </w:lvl>
   </w:abstractNum>
+  <w:abstractNum w:abstractNumId="2" w15:restartNumberingAfterBreak="0">
+    <w:nsid w:val="5E633EFF"/>
+    <w:multiLevelType w:val="hybridMultilevel"/>
+    <w:tmpl w:val="DE867646"/>
+    <w:lvl w:ilvl="0" w:tplc="BFCC7730">
+      <w:start w:val="1"/>
+      <w:numFmt w:val="bullet"/>
+      <w:lvlText w:val="•"/>
+      <w:lvlJc w:val="left"/>
+      <w:pPr>
+        <w:tabs>
+          <w:tab w:val="num" w:pos="720"/>
+        </w:tabs>
+        <w:ind w:left="720" w:hanging="360"/>
+      </w:pPr>
+      <w:rPr>
+        <w:rFonts w:ascii="Arial" w:hAnsi="Arial" w:hint="default"/>
+      </w:rPr>
+    </w:lvl>
+    <w:lvl w:ilvl="1" w:tplc="CD745B80" w:tentative="1">
+      <w:start w:val="1"/>
+      <w:numFmt w:val="bullet"/>
+      <w:lvlText w:val="•"/>
+      <w:lvlJc w:val="left"/>
+      <w:pPr>
+        <w:tabs>
+          <w:tab w:val="num" w:pos="1440"/>
+        </w:tabs>
+        <w:ind w:left="1440" w:hanging="360"/>
+      </w:pPr>
+      <w:rPr>
+        <w:rFonts w:ascii="Arial" w:hAnsi="Arial" w:hint="default"/>
+      </w:rPr>
+    </w:lvl>
+    <w:lvl w:ilvl="2" w:tplc="B0FAEB4C" w:tentative="1">
+      <w:start w:val="1"/>
+      <w:numFmt w:val="bullet"/>
+      <w:lvlText w:val="•"/>
+      <w:lvlJc w:val="left"/>
+      <w:pPr>
+        <w:tabs>
+          <w:tab w:val="num" w:pos="2160"/>
+        </w:tabs>
+        <w:ind w:left="2160" w:hanging="360"/>
+      </w:pPr>
+      <w:rPr>
+        <w:rFonts w:ascii="Arial" w:hAnsi="Arial" w:hint="default"/>
+      </w:rPr>
+    </w:lvl>
+    <w:lvl w:ilvl="3" w:tplc="40185778" w:tentative="1">
+      <w:start w:val="1"/>
+      <w:numFmt w:val="bullet"/>
+      <w:lvlText w:val="•"/>
+      <w:lvlJc w:val="left"/>
+      <w:pPr>
+        <w:tabs>
+          <w:tab w:val="num" w:pos="2880"/>
+        </w:tabs>
+        <w:ind w:left="2880" w:hanging="360"/>
+      </w:pPr>
+      <w:rPr>
+        <w:rFonts w:ascii="Arial" w:hAnsi="Arial" w:hint="default"/>
+      </w:rPr>
+    </w:lvl>
+    <w:lvl w:ilvl="4" w:tplc="0ACEFEAC" w:tentative="1">
+      <w:start w:val="1"/>
+      <w:numFmt w:val="bullet"/>
+      <w:lvlText w:val="•"/>
+      <w:lvlJc w:val="left"/>
+      <w:pPr>
+        <w:tabs>
+          <w:tab w:val="num" w:pos="3600"/>
+        </w:tabs>
+        <w:ind w:left="3600" w:hanging="360"/>
+      </w:pPr>
+      <w:rPr>
+        <w:rFonts w:ascii="Arial" w:hAnsi="Arial" w:hint="default"/>
+      </w:rPr>
+    </w:lvl>
+    <w:lvl w:ilvl="5" w:tplc="C5DE5DE0" w:tentative="1">
+      <w:start w:val="1"/>
+      <w:numFmt w:val="bullet"/>
+      <w:lvlText w:val="•"/>
+      <w:lvlJc w:val="left"/>
+      <w:pPr>
+        <w:tabs>
+          <w:tab w:val="num" w:pos="4320"/>
+        </w:tabs>
+        <w:ind w:left="4320" w:hanging="360"/>
+      </w:pPr>
+      <w:rPr>
+        <w:rFonts w:ascii="Arial" w:hAnsi="Arial" w:hint="default"/>
+      </w:rPr>
+    </w:lvl>
+    <w:lvl w:ilvl="6" w:tplc="F190DEE4" w:tentative="1">
+      <w:start w:val="1"/>
+      <w:numFmt w:val="bullet"/>
+      <w:lvlText w:val="•"/>
+      <w:lvlJc w:val="left"/>
+      <w:pPr>
+        <w:tabs>
+          <w:tab w:val="num" w:pos="5040"/>
+        </w:tabs>
+        <w:ind w:left="5040" w:hanging="360"/>
+      </w:pPr>
+      <w:rPr>
+        <w:rFonts w:ascii="Arial" w:hAnsi="Arial" w:hint="default"/>
+      </w:rPr>
+    </w:lvl>
+    <w:lvl w:ilvl="7" w:tplc="668C76C2" w:tentative="1">
+      <w:start w:val="1"/>
+      <w:numFmt w:val="bullet"/>
+      <w:lvlText w:val="•"/>
+      <w:lvlJc w:val="left"/>
+      <w:pPr>
+        <w:tabs>
+          <w:tab w:val="num" w:pos="5760"/>
+        </w:tabs>
+        <w:ind w:left="5760" w:hanging="360"/>
+      </w:pPr>
+      <w:rPr>
+        <w:rFonts w:ascii="Arial" w:hAnsi="Arial" w:hint="default"/>
+      </w:rPr>
+    </w:lvl>
+    <w:lvl w:ilvl="8" w:tplc="7EE48C02" w:tentative="1">
+      <w:start w:val="1"/>
+      <w:numFmt w:val="bullet"/>
+      <w:lvlText w:val="•"/>
+      <w:lvlJc w:val="left"/>
+      <w:pPr>
+        <w:tabs>
+          <w:tab w:val="num" w:pos="6480"/>
+        </w:tabs>
+        <w:ind w:left="6480" w:hanging="360"/>
+      </w:pPr>
+      <w:rPr>
+        <w:rFonts w:ascii="Arial" w:hAnsi="Arial" w:hint="default"/>
+      </w:rPr>
+    </w:lvl>
+  </w:abstractNum>
   <w:num w:numId="1">
     <w:abstractNumId w:val="0"/>
   </w:num>
   <w:num w:numId="2">
     <w:abstractNumId w:val="1"/>
+  </w:num>
+  <w:num w:numId="3">
+    <w:abstractNumId w:val="2"/>
   </w:num>
 </w:numbering>
 </file>
@@ -5270,7 +5728,6 @@
   <w:style w:type="character" w:default="1" w:styleId="DefaultParagraphFont">
     <w:name w:val="Default Paragraph Font"/>
     <w:uiPriority w:val="1"/>
-    <w:semiHidden/>
     <w:unhideWhenUsed/>
   </w:style>
   <w:style w:type="table" w:default="1" w:styleId="TableNormal">

</xml_diff>